<commit_message>
Se organizan carpetas repo.
</commit_message>
<xml_diff>
--- a/ListasArrreglos/ejerciciosGuia5/EJERCICIOS EVIDENCIAS DART LISTAS ARREGLOS.docx
+++ b/ListasArrreglos/ejerciciosGuia5/EJERCICIOS EVIDENCIAS DART LISTAS ARREGLOS.docx
@@ -1,6 +1,6 @@
 
 <file path=word/document.xml><?xml version="1.0" encoding="utf-8"?>
-<w:document xmlns:wpc="http://schemas.microsoft.com/office/word/2010/wordprocessingCanvas" xmlns:cx="http://schemas.microsoft.com/office/drawing/2014/chartex" xmlns:mc="http://schemas.openxmlformats.org/markup-compatibility/2006" xmlns:o="urn:schemas-microsoft-com:office:office" xmlns:r="http://schemas.openxmlformats.org/officeDocument/2006/relationships" xmlns:m="http://schemas.openxmlformats.org/officeDocument/2006/math" xmlns:v="urn:schemas-microsoft-com:vml" xmlns:wp14="http://schemas.microsoft.com/office/word/2010/wordprocessingDrawing" xmlns:wp="http://schemas.openxmlformats.org/drawingml/2006/wordprocessingDrawing" xmlns:w10="urn:schemas-microsoft-com:office:word" xmlns:w="http://schemas.openxmlformats.org/wordprocessingml/2006/main" xmlns:w14="http://schemas.microsoft.com/office/word/2010/wordml" xmlns:w15="http://schemas.microsoft.com/office/word/2012/wordml" xmlns:w16se="http://schemas.microsoft.com/office/word/2015/wordml/symex" xmlns:wpg="http://schemas.microsoft.com/office/word/2010/wordprocessingGroup" xmlns:wpi="http://schemas.microsoft.com/office/word/2010/wordprocessingInk" xmlns:wne="http://schemas.microsoft.com/office/word/2006/wordml" xmlns:wps="http://schemas.microsoft.com/office/word/2010/wordprocessingShape" mc:Ignorable="w14 w15 w16se wp14">
+<w:document xmlns:wpc="http://schemas.microsoft.com/office/word/2010/wordprocessingCanvas" xmlns:cx="http://schemas.microsoft.com/office/drawing/2014/chartex" xmlns:cx1="http://schemas.microsoft.com/office/drawing/2015/9/8/chartex" xmlns:cx2="http://schemas.microsoft.com/office/drawing/2015/10/21/chartex" xmlns:cx3="http://schemas.microsoft.com/office/drawing/2016/5/9/chartex" xmlns:cx4="http://schemas.microsoft.com/office/drawing/2016/5/10/chartex" xmlns:cx5="http://schemas.microsoft.com/office/drawing/2016/5/11/chartex" xmlns:cx6="http://schemas.microsoft.com/office/drawing/2016/5/12/chartex" xmlns:cx7="http://schemas.microsoft.com/office/drawing/2016/5/13/chartex" xmlns:cx8="http://schemas.microsoft.com/office/drawing/2016/5/14/chartex" xmlns:mc="http://schemas.openxmlformats.org/markup-compatibility/2006" xmlns:aink="http://schemas.microsoft.com/office/drawing/2016/ink" xmlns:am3d="http://schemas.microsoft.com/office/drawing/2017/model3d" xmlns:o="urn:schemas-microsoft-com:office:office" xmlns:r="http://schemas.openxmlformats.org/officeDocument/2006/relationships" xmlns:m="http://schemas.openxmlformats.org/officeDocument/2006/math" xmlns:v="urn:schemas-microsoft-com:vml" xmlns:wp14="http://schemas.microsoft.com/office/word/2010/wordprocessingDrawing" xmlns:wp="http://schemas.openxmlformats.org/drawingml/2006/wordprocessingDrawing" xmlns:w10="urn:schemas-microsoft-com:office:word" xmlns:w="http://schemas.openxmlformats.org/wordprocessingml/2006/main" xmlns:w14="http://schemas.microsoft.com/office/word/2010/wordml" xmlns:w15="http://schemas.microsoft.com/office/word/2012/wordml" xmlns:w16cid="http://schemas.microsoft.com/office/word/2016/wordml/cid" xmlns:w16se="http://schemas.microsoft.com/office/word/2015/wordml/symex" xmlns:wpg="http://schemas.microsoft.com/office/word/2010/wordprocessingGroup" xmlns:wpi="http://schemas.microsoft.com/office/word/2010/wordprocessingInk" xmlns:wne="http://schemas.microsoft.com/office/word/2006/wordml" xmlns:wps="http://schemas.microsoft.com/office/word/2010/wordprocessingShape" mc:Ignorable="w14 w15 w16se w16cid wp14">
   <w:body>
     <w:p>
       <w:pPr>
@@ -49,6 +49,30 @@
         </w:rPr>
         <w:t>Vector Unidimensionales:</w:t>
       </w:r>
+    </w:p>
+    <w:p>
+      <w:pPr>
+        <w:pStyle w:val="Prrafodelista"/>
+        <w:numPr>
+          <w:ilvl w:val="0"/>
+          <w:numId w:val="3"/>
+        </w:numPr>
+        <w:rPr>
+          <w:b/>
+          <w:lang w:val="es-MX"/>
+        </w:rPr>
+      </w:pPr>
+    </w:p>
+    <w:p>
+      <w:pPr>
+        <w:pStyle w:val="Prrafodelista"/>
+        <w:ind w:left="1080"/>
+        <w:rPr>
+          <w:b/>
+          <w:color w:val="FF0000"/>
+          <w:lang w:val="es-MX"/>
+        </w:rPr>
+      </w:pPr>
       <w:bookmarkStart w:id="0" w:name="_GoBack"/>
       <w:bookmarkEnd w:id="0"/>
     </w:p>
@@ -63,8 +87,186 @@
 </file>
 
 <file path=word/numbering.xml><?xml version="1.0" encoding="utf-8"?>
-<w:numbering xmlns:wpc="http://schemas.microsoft.com/office/word/2010/wordprocessingCanvas" xmlns:cx="http://schemas.microsoft.com/office/drawing/2014/chartex" xmlns:mc="http://schemas.openxmlformats.org/markup-compatibility/2006" xmlns:o="urn:schemas-microsoft-com:office:office" xmlns:r="http://schemas.openxmlformats.org/officeDocument/2006/relationships" xmlns:m="http://schemas.openxmlformats.org/officeDocument/2006/math" xmlns:v="urn:schemas-microsoft-com:vml" xmlns:wp14="http://schemas.microsoft.com/office/word/2010/wordprocessingDrawing" xmlns:wp="http://schemas.openxmlformats.org/drawingml/2006/wordprocessingDrawing" xmlns:w10="urn:schemas-microsoft-com:office:word" xmlns:w="http://schemas.openxmlformats.org/wordprocessingml/2006/main" xmlns:w14="http://schemas.microsoft.com/office/word/2010/wordml" xmlns:w15="http://schemas.microsoft.com/office/word/2012/wordml" xmlns:w16se="http://schemas.microsoft.com/office/word/2015/wordml/symex" xmlns:wpg="http://schemas.microsoft.com/office/word/2010/wordprocessingGroup" xmlns:wpi="http://schemas.microsoft.com/office/word/2010/wordprocessingInk" xmlns:wne="http://schemas.microsoft.com/office/word/2006/wordml" xmlns:wps="http://schemas.microsoft.com/office/word/2010/wordprocessingShape" mc:Ignorable="w14 w15 w16se wp14">
+<w:numbering xmlns:wpc="http://schemas.microsoft.com/office/word/2010/wordprocessingCanvas" xmlns:cx="http://schemas.microsoft.com/office/drawing/2014/chartex" xmlns:cx1="http://schemas.microsoft.com/office/drawing/2015/9/8/chartex" xmlns:cx2="http://schemas.microsoft.com/office/drawing/2015/10/21/chartex" xmlns:cx3="http://schemas.microsoft.com/office/drawing/2016/5/9/chartex" xmlns:cx4="http://schemas.microsoft.com/office/drawing/2016/5/10/chartex" xmlns:cx5="http://schemas.microsoft.com/office/drawing/2016/5/11/chartex" xmlns:cx6="http://schemas.microsoft.com/office/drawing/2016/5/12/chartex" xmlns:cx7="http://schemas.microsoft.com/office/drawing/2016/5/13/chartex" xmlns:cx8="http://schemas.microsoft.com/office/drawing/2016/5/14/chartex" xmlns:mc="http://schemas.openxmlformats.org/markup-compatibility/2006" xmlns:aink="http://schemas.microsoft.com/office/drawing/2016/ink" xmlns:am3d="http://schemas.microsoft.com/office/drawing/2017/model3d" xmlns:o="urn:schemas-microsoft-com:office:office" xmlns:r="http://schemas.openxmlformats.org/officeDocument/2006/relationships" xmlns:m="http://schemas.openxmlformats.org/officeDocument/2006/math" xmlns:v="urn:schemas-microsoft-com:vml" xmlns:wp14="http://schemas.microsoft.com/office/word/2010/wordprocessingDrawing" xmlns:wp="http://schemas.openxmlformats.org/drawingml/2006/wordprocessingDrawing" xmlns:w10="urn:schemas-microsoft-com:office:word" xmlns:w="http://schemas.openxmlformats.org/wordprocessingml/2006/main" xmlns:w14="http://schemas.microsoft.com/office/word/2010/wordml" xmlns:w15="http://schemas.microsoft.com/office/word/2012/wordml" xmlns:w16cid="http://schemas.microsoft.com/office/word/2016/wordml/cid" xmlns:w16se="http://schemas.microsoft.com/office/word/2015/wordml/symex" xmlns:wpg="http://schemas.microsoft.com/office/word/2010/wordprocessingGroup" xmlns:wpi="http://schemas.microsoft.com/office/word/2010/wordprocessingInk" xmlns:wne="http://schemas.microsoft.com/office/word/2006/wordml" xmlns:wps="http://schemas.microsoft.com/office/word/2010/wordprocessingShape" mc:Ignorable="w14 w15 w16se w16cid wp14">
   <w:abstractNum w:abstractNumId="0" w15:restartNumberingAfterBreak="0">
+    <w:nsid w:val="20D07C87"/>
+    <w:multiLevelType w:val="hybridMultilevel"/>
+    <w:tmpl w:val="6D048EBC"/>
+    <w:lvl w:ilvl="0" w:tplc="8B048518">
+      <w:start w:val="1"/>
+      <w:numFmt w:val="decimal"/>
+      <w:lvlText w:val="%1."/>
+      <w:lvlJc w:val="left"/>
+      <w:pPr>
+        <w:ind w:left="1080" w:hanging="360"/>
+      </w:pPr>
+      <w:rPr>
+        <w:rFonts w:hint="default"/>
+      </w:rPr>
+    </w:lvl>
+    <w:lvl w:ilvl="1" w:tplc="240A0019" w:tentative="1">
+      <w:start w:val="1"/>
+      <w:numFmt w:val="lowerLetter"/>
+      <w:lvlText w:val="%2."/>
+      <w:lvlJc w:val="left"/>
+      <w:pPr>
+        <w:ind w:left="1800" w:hanging="360"/>
+      </w:pPr>
+    </w:lvl>
+    <w:lvl w:ilvl="2" w:tplc="240A001B" w:tentative="1">
+      <w:start w:val="1"/>
+      <w:numFmt w:val="lowerRoman"/>
+      <w:lvlText w:val="%3."/>
+      <w:lvlJc w:val="right"/>
+      <w:pPr>
+        <w:ind w:left="2520" w:hanging="180"/>
+      </w:pPr>
+    </w:lvl>
+    <w:lvl w:ilvl="3" w:tplc="240A000F" w:tentative="1">
+      <w:start w:val="1"/>
+      <w:numFmt w:val="decimal"/>
+      <w:lvlText w:val="%4."/>
+      <w:lvlJc w:val="left"/>
+      <w:pPr>
+        <w:ind w:left="3240" w:hanging="360"/>
+      </w:pPr>
+    </w:lvl>
+    <w:lvl w:ilvl="4" w:tplc="240A0019" w:tentative="1">
+      <w:start w:val="1"/>
+      <w:numFmt w:val="lowerLetter"/>
+      <w:lvlText w:val="%5."/>
+      <w:lvlJc w:val="left"/>
+      <w:pPr>
+        <w:ind w:left="3960" w:hanging="360"/>
+      </w:pPr>
+    </w:lvl>
+    <w:lvl w:ilvl="5" w:tplc="240A001B" w:tentative="1">
+      <w:start w:val="1"/>
+      <w:numFmt w:val="lowerRoman"/>
+      <w:lvlText w:val="%6."/>
+      <w:lvlJc w:val="right"/>
+      <w:pPr>
+        <w:ind w:left="4680" w:hanging="180"/>
+      </w:pPr>
+    </w:lvl>
+    <w:lvl w:ilvl="6" w:tplc="240A000F" w:tentative="1">
+      <w:start w:val="1"/>
+      <w:numFmt w:val="decimal"/>
+      <w:lvlText w:val="%7."/>
+      <w:lvlJc w:val="left"/>
+      <w:pPr>
+        <w:ind w:left="5400" w:hanging="360"/>
+      </w:pPr>
+    </w:lvl>
+    <w:lvl w:ilvl="7" w:tplc="240A0019" w:tentative="1">
+      <w:start w:val="1"/>
+      <w:numFmt w:val="lowerLetter"/>
+      <w:lvlText w:val="%8."/>
+      <w:lvlJc w:val="left"/>
+      <w:pPr>
+        <w:ind w:left="6120" w:hanging="360"/>
+      </w:pPr>
+    </w:lvl>
+    <w:lvl w:ilvl="8" w:tplc="240A001B" w:tentative="1">
+      <w:start w:val="1"/>
+      <w:numFmt w:val="lowerRoman"/>
+      <w:lvlText w:val="%9."/>
+      <w:lvlJc w:val="right"/>
+      <w:pPr>
+        <w:ind w:left="6840" w:hanging="180"/>
+      </w:pPr>
+    </w:lvl>
+  </w:abstractNum>
+  <w:abstractNum w:abstractNumId="1" w15:restartNumberingAfterBreak="0">
+    <w:nsid w:val="58737B1F"/>
+    <w:multiLevelType w:val="hybridMultilevel"/>
+    <w:tmpl w:val="0D42EC14"/>
+    <w:lvl w:ilvl="0" w:tplc="00C03F5C">
+      <w:start w:val="1"/>
+      <w:numFmt w:val="decimal"/>
+      <w:lvlText w:val="%1."/>
+      <w:lvlJc w:val="left"/>
+      <w:pPr>
+        <w:ind w:left="1080" w:hanging="360"/>
+      </w:pPr>
+      <w:rPr>
+        <w:rFonts w:hint="default"/>
+      </w:rPr>
+    </w:lvl>
+    <w:lvl w:ilvl="1" w:tplc="240A0019" w:tentative="1">
+      <w:start w:val="1"/>
+      <w:numFmt w:val="lowerLetter"/>
+      <w:lvlText w:val="%2."/>
+      <w:lvlJc w:val="left"/>
+      <w:pPr>
+        <w:ind w:left="1800" w:hanging="360"/>
+      </w:pPr>
+    </w:lvl>
+    <w:lvl w:ilvl="2" w:tplc="240A001B" w:tentative="1">
+      <w:start w:val="1"/>
+      <w:numFmt w:val="lowerRoman"/>
+      <w:lvlText w:val="%3."/>
+      <w:lvlJc w:val="right"/>
+      <w:pPr>
+        <w:ind w:left="2520" w:hanging="180"/>
+      </w:pPr>
+    </w:lvl>
+    <w:lvl w:ilvl="3" w:tplc="240A000F" w:tentative="1">
+      <w:start w:val="1"/>
+      <w:numFmt w:val="decimal"/>
+      <w:lvlText w:val="%4."/>
+      <w:lvlJc w:val="left"/>
+      <w:pPr>
+        <w:ind w:left="3240" w:hanging="360"/>
+      </w:pPr>
+    </w:lvl>
+    <w:lvl w:ilvl="4" w:tplc="240A0019" w:tentative="1">
+      <w:start w:val="1"/>
+      <w:numFmt w:val="lowerLetter"/>
+      <w:lvlText w:val="%5."/>
+      <w:lvlJc w:val="left"/>
+      <w:pPr>
+        <w:ind w:left="3960" w:hanging="360"/>
+      </w:pPr>
+    </w:lvl>
+    <w:lvl w:ilvl="5" w:tplc="240A001B" w:tentative="1">
+      <w:start w:val="1"/>
+      <w:numFmt w:val="lowerRoman"/>
+      <w:lvlText w:val="%6."/>
+      <w:lvlJc w:val="right"/>
+      <w:pPr>
+        <w:ind w:left="4680" w:hanging="180"/>
+      </w:pPr>
+    </w:lvl>
+    <w:lvl w:ilvl="6" w:tplc="240A000F" w:tentative="1">
+      <w:start w:val="1"/>
+      <w:numFmt w:val="decimal"/>
+      <w:lvlText w:val="%7."/>
+      <w:lvlJc w:val="left"/>
+      <w:pPr>
+        <w:ind w:left="5400" w:hanging="360"/>
+      </w:pPr>
+    </w:lvl>
+    <w:lvl w:ilvl="7" w:tplc="240A0019" w:tentative="1">
+      <w:start w:val="1"/>
+      <w:numFmt w:val="lowerLetter"/>
+      <w:lvlText w:val="%8."/>
+      <w:lvlJc w:val="left"/>
+      <w:pPr>
+        <w:ind w:left="6120" w:hanging="360"/>
+      </w:pPr>
+    </w:lvl>
+    <w:lvl w:ilvl="8" w:tplc="240A001B" w:tentative="1">
+      <w:start w:val="1"/>
+      <w:numFmt w:val="lowerRoman"/>
+      <w:lvlText w:val="%9."/>
+      <w:lvlJc w:val="right"/>
+      <w:pPr>
+        <w:ind w:left="6840" w:hanging="180"/>
+      </w:pPr>
+    </w:lvl>
+  </w:abstractNum>
+  <w:abstractNum w:abstractNumId="2" w15:restartNumberingAfterBreak="0">
     <w:nsid w:val="624004B8"/>
     <w:multiLevelType w:val="hybridMultilevel"/>
     <w:tmpl w:val="080E764E"/>
@@ -154,13 +356,19 @@
     </w:lvl>
   </w:abstractNum>
   <w:num w:numId="1">
+    <w:abstractNumId w:val="2"/>
+  </w:num>
+  <w:num w:numId="2">
     <w:abstractNumId w:val="0"/>
+  </w:num>
+  <w:num w:numId="3">
+    <w:abstractNumId w:val="1"/>
   </w:num>
 </w:numbering>
 </file>
 
 <file path=word/styles.xml><?xml version="1.0" encoding="utf-8"?>
-<w:styles xmlns:mc="http://schemas.openxmlformats.org/markup-compatibility/2006" xmlns:r="http://schemas.openxmlformats.org/officeDocument/2006/relationships" xmlns:w="http://schemas.openxmlformats.org/wordprocessingml/2006/main" xmlns:w14="http://schemas.microsoft.com/office/word/2010/wordml" xmlns:w15="http://schemas.microsoft.com/office/word/2012/wordml" xmlns:w16se="http://schemas.microsoft.com/office/word/2015/wordml/symex" mc:Ignorable="w14 w15 w16se">
+<w:styles xmlns:mc="http://schemas.openxmlformats.org/markup-compatibility/2006" xmlns:r="http://schemas.openxmlformats.org/officeDocument/2006/relationships" xmlns:w="http://schemas.openxmlformats.org/wordprocessingml/2006/main" xmlns:w14="http://schemas.microsoft.com/office/word/2010/wordml" xmlns:w15="http://schemas.microsoft.com/office/word/2012/wordml" xmlns:w16cid="http://schemas.microsoft.com/office/word/2016/wordml/cid" xmlns:w16se="http://schemas.microsoft.com/office/word/2015/wordml/symex" mc:Ignorable="w14 w15 w16se w16cid">
   <w:docDefaults>
     <w:rPrDefault>
       <w:rPr>
@@ -176,7 +384,7 @@
       </w:pPr>
     </w:pPrDefault>
   </w:docDefaults>
-  <w:latentStyles w:defLockedState="0" w:defUIPriority="99" w:defSemiHidden="0" w:defUnhideWhenUsed="0" w:defQFormat="0" w:count="371">
+  <w:latentStyles w:defLockedState="0" w:defUIPriority="99" w:defSemiHidden="0" w:defUnhideWhenUsed="0" w:defQFormat="0" w:count="376">
     <w:lsdException w:name="Normal" w:uiPriority="0" w:qFormat="1"/>
     <w:lsdException w:name="heading 1" w:uiPriority="9" w:qFormat="1"/>
     <w:lsdException w:name="heading 2" w:semiHidden="1" w:uiPriority="9" w:unhideWhenUsed="1" w:qFormat="1"/>
@@ -282,7 +490,6 @@
     <w:lsdException w:name="HTML Sample" w:semiHidden="1" w:unhideWhenUsed="1"/>
     <w:lsdException w:name="HTML Typewriter" w:semiHidden="1" w:unhideWhenUsed="1"/>
     <w:lsdException w:name="HTML Variable" w:semiHidden="1" w:unhideWhenUsed="1"/>
-    <w:lsdException w:name="Normal Table" w:semiHidden="1" w:unhideWhenUsed="1"/>
     <w:lsdException w:name="annotation subject" w:semiHidden="1" w:unhideWhenUsed="1"/>
     <w:lsdException w:name="No List" w:semiHidden="1" w:unhideWhenUsed="1"/>
     <w:lsdException w:name="Outline List 1" w:semiHidden="1" w:unhideWhenUsed="1"/>
@@ -325,11 +532,8 @@
     <w:lsdException w:name="Table Contemporary" w:semiHidden="1" w:unhideWhenUsed="1"/>
     <w:lsdException w:name="Table Elegant" w:semiHidden="1" w:unhideWhenUsed="1"/>
     <w:lsdException w:name="Table Professional" w:semiHidden="1" w:unhideWhenUsed="1"/>
-    <w:lsdException w:name="Table Subtle 1" w:semiHidden="1" w:unhideWhenUsed="1"/>
     <w:lsdException w:name="Table Subtle 2" w:semiHidden="1" w:unhideWhenUsed="1"/>
     <w:lsdException w:name="Table Web 1" w:semiHidden="1" w:unhideWhenUsed="1"/>
-    <w:lsdException w:name="Table Web 2" w:semiHidden="1" w:unhideWhenUsed="1"/>
-    <w:lsdException w:name="Table Web 3" w:semiHidden="1" w:unhideWhenUsed="1"/>
     <w:lsdException w:name="Balloon Text" w:semiHidden="1" w:unhideWhenUsed="1"/>
     <w:lsdException w:name="Table Grid" w:uiPriority="39"/>
     <w:lsdException w:name="Table Theme" w:semiHidden="1" w:unhideWhenUsed="1"/>
@@ -548,6 +752,11 @@
     <w:lsdException w:name="List Table 5 Dark Accent 6" w:uiPriority="50"/>
     <w:lsdException w:name="List Table 6 Colorful Accent 6" w:uiPriority="51"/>
     <w:lsdException w:name="List Table 7 Colorful Accent 6" w:uiPriority="52"/>
+    <w:lsdException w:name="Mention" w:semiHidden="1" w:unhideWhenUsed="1"/>
+    <w:lsdException w:name="Smart Hyperlink" w:semiHidden="1" w:unhideWhenUsed="1"/>
+    <w:lsdException w:name="Hashtag" w:semiHidden="1" w:unhideWhenUsed="1"/>
+    <w:lsdException w:name="Unresolved Mention" w:semiHidden="1" w:unhideWhenUsed="1"/>
+    <w:lsdException w:name="Smart Link" w:semiHidden="1" w:unhideWhenUsed="1"/>
   </w:latentStyles>
   <w:style w:type="paragraph" w:default="1" w:styleId="Normal">
     <w:name w:val="Normal"/>

</xml_diff>

<commit_message>
Realizacion de ejercicios ArreglosVectores clase 04/06/2024
</commit_message>
<xml_diff>
--- a/ListasArrreglos/ejerciciosGuia5/EJERCICIOS EVIDENCIAS DART LISTAS ARREGLOS.docx
+++ b/ListasArrreglos/ejerciciosGuia5/EJERCICIOS EVIDENCIAS DART LISTAS ARREGLOS.docx
@@ -62,19 +62,2041 @@
           <w:lang w:val="es-MX"/>
         </w:rPr>
       </w:pPr>
-    </w:p>
-    <w:p>
-      <w:pPr>
-        <w:pStyle w:val="Prrafodelista"/>
-        <w:ind w:left="1080"/>
-        <w:rPr>
-          <w:b/>
-          <w:color w:val="FF0000"/>
-          <w:lang w:val="es-MX"/>
-        </w:rPr>
-      </w:pPr>
+      <w:proofErr w:type="spellStart"/>
+      <w:r>
+        <w:t>Calcular</w:t>
+      </w:r>
+      <w:proofErr w:type="spellEnd"/>
+      <w:r>
+        <w:t xml:space="preserve"> el </w:t>
+      </w:r>
+      <w:proofErr w:type="spellStart"/>
+      <w:r>
+        <w:t>promedio</w:t>
+      </w:r>
+      <w:proofErr w:type="spellEnd"/>
+      <w:r>
+        <w:t xml:space="preserve"> de 50 </w:t>
+      </w:r>
+      <w:proofErr w:type="spellStart"/>
+      <w:r>
+        <w:t>valores</w:t>
+      </w:r>
+      <w:proofErr w:type="spellEnd"/>
+      <w:r>
+        <w:t xml:space="preserve"> </w:t>
+      </w:r>
+      <w:proofErr w:type="spellStart"/>
+      <w:r>
+        <w:t>almacenados</w:t>
+      </w:r>
+      <w:proofErr w:type="spellEnd"/>
+      <w:r>
+        <w:t xml:space="preserve"> </w:t>
+      </w:r>
+      <w:proofErr w:type="spellStart"/>
+      <w:r>
+        <w:t>en</w:t>
+      </w:r>
+      <w:proofErr w:type="spellEnd"/>
+      <w:r>
+        <w:t xml:space="preserve"> un vector. </w:t>
+      </w:r>
+      <w:proofErr w:type="spellStart"/>
+      <w:r>
+        <w:t>Determinar</w:t>
+      </w:r>
+      <w:proofErr w:type="spellEnd"/>
+      <w:r>
+        <w:t xml:space="preserve"> </w:t>
+      </w:r>
+      <w:proofErr w:type="spellStart"/>
+      <w:r>
+        <w:t>además</w:t>
+      </w:r>
+      <w:proofErr w:type="spellEnd"/>
+      <w:r>
+        <w:t xml:space="preserve"> </w:t>
+      </w:r>
+      <w:proofErr w:type="spellStart"/>
+      <w:r>
+        <w:t>cuantos</w:t>
+      </w:r>
+      <w:proofErr w:type="spellEnd"/>
+      <w:r>
+        <w:t xml:space="preserve"> son </w:t>
+      </w:r>
+      <w:proofErr w:type="spellStart"/>
+      <w:r>
+        <w:t>mayores</w:t>
+      </w:r>
+      <w:proofErr w:type="spellEnd"/>
+      <w:r>
+        <w:t xml:space="preserve"> que el </w:t>
+      </w:r>
+      <w:proofErr w:type="spellStart"/>
+      <w:r>
+        <w:t>promedio</w:t>
+      </w:r>
+      <w:proofErr w:type="spellEnd"/>
+      <w:r>
+        <w:t xml:space="preserve">, </w:t>
+      </w:r>
+      <w:proofErr w:type="spellStart"/>
+      <w:r>
+        <w:t>imprimir</w:t>
+      </w:r>
+      <w:proofErr w:type="spellEnd"/>
+      <w:r>
+        <w:t xml:space="preserve"> el </w:t>
+      </w:r>
+      <w:proofErr w:type="spellStart"/>
+      <w:r>
+        <w:t>promedio</w:t>
+      </w:r>
+      <w:proofErr w:type="spellEnd"/>
+      <w:r>
+        <w:t xml:space="preserve">, el </w:t>
+      </w:r>
+      <w:proofErr w:type="spellStart"/>
+      <w:r>
+        <w:t>número</w:t>
+      </w:r>
+      <w:proofErr w:type="spellEnd"/>
+      <w:r>
+        <w:t xml:space="preserve"> de </w:t>
+      </w:r>
+      <w:proofErr w:type="spellStart"/>
+      <w:r>
+        <w:t>datos</w:t>
+      </w:r>
+      <w:proofErr w:type="spellEnd"/>
+      <w:r>
+        <w:t xml:space="preserve"> </w:t>
+      </w:r>
+      <w:proofErr w:type="spellStart"/>
+      <w:r>
+        <w:t>mayores</w:t>
+      </w:r>
+      <w:proofErr w:type="spellEnd"/>
+      <w:r>
+        <w:t xml:space="preserve"> que el </w:t>
+      </w:r>
+      <w:proofErr w:type="spellStart"/>
+      <w:r>
+        <w:t>promedio</w:t>
+      </w:r>
+      <w:proofErr w:type="spellEnd"/>
+      <w:r>
+        <w:t xml:space="preserve"> y una </w:t>
+      </w:r>
+      <w:proofErr w:type="spellStart"/>
+      <w:r>
+        <w:t>lista</w:t>
+      </w:r>
+      <w:proofErr w:type="spellEnd"/>
+      <w:r>
+        <w:t xml:space="preserve"> de </w:t>
+      </w:r>
+      <w:proofErr w:type="spellStart"/>
+      <w:r>
+        <w:t>valores</w:t>
+      </w:r>
+      <w:proofErr w:type="spellEnd"/>
+      <w:r>
+        <w:t xml:space="preserve"> </w:t>
+      </w:r>
+      <w:proofErr w:type="spellStart"/>
+      <w:r>
+        <w:t>mayores</w:t>
+      </w:r>
+      <w:proofErr w:type="spellEnd"/>
+      <w:r>
+        <w:t xml:space="preserve"> que el </w:t>
+      </w:r>
+      <w:proofErr w:type="spellStart"/>
+      <w:r>
+        <w:t>promedio</w:t>
+      </w:r>
+      <w:proofErr w:type="spellEnd"/>
+      <w:r>
+        <w:t>.</w:t>
+      </w:r>
+    </w:p>
+    <w:p>
+      <w:pPr>
+        <w:pStyle w:val="Prrafodelista"/>
+        <w:ind w:left="1080"/>
+      </w:pPr>
+    </w:p>
+    <w:p>
+      <w:pPr>
+        <w:pStyle w:val="Prrafodelista"/>
+        <w:ind w:left="1080"/>
+        <w:rPr>
+          <w:b/>
+          <w:lang w:val="es-MX"/>
+        </w:rPr>
+      </w:pPr>
+      <w:r>
+        <w:rPr>
+          <w:b/>
+          <w:noProof/>
+          <w:lang w:val="es-MX"/>
+        </w:rPr>
+        <w:drawing>
+          <wp:inline distT="0" distB="0" distL="0" distR="0" wp14:anchorId="38FF2F85" wp14:editId="655AE2FE">
+            <wp:extent cx="5612130" cy="5026025"/>
+            <wp:effectExtent l="0" t="0" r="7620" b="3175"/>
+            <wp:docPr id="2" name="Imagen 2"/>
+            <wp:cNvGraphicFramePr>
+              <a:graphicFrameLocks xmlns:a="http://schemas.openxmlformats.org/drawingml/2006/main" noChangeAspect="1"/>
+            </wp:cNvGraphicFramePr>
+            <a:graphic xmlns:a="http://schemas.openxmlformats.org/drawingml/2006/main">
+              <a:graphicData uri="http://schemas.openxmlformats.org/drawingml/2006/picture">
+                <pic:pic xmlns:pic="http://schemas.openxmlformats.org/drawingml/2006/picture">
+                  <pic:nvPicPr>
+                    <pic:cNvPr id="1" name=""/>
+                    <pic:cNvPicPr/>
+                  </pic:nvPicPr>
+                  <pic:blipFill>
+                    <a:blip r:embed="rId5"/>
+                    <a:stretch>
+                      <a:fillRect/>
+                    </a:stretch>
+                  </pic:blipFill>
+                  <pic:spPr>
+                    <a:xfrm>
+                      <a:off x="0" y="0"/>
+                      <a:ext cx="5612130" cy="5026025"/>
+                    </a:xfrm>
+                    <a:prstGeom prst="rect">
+                      <a:avLst/>
+                    </a:prstGeom>
+                  </pic:spPr>
+                </pic:pic>
+              </a:graphicData>
+            </a:graphic>
+          </wp:inline>
+        </w:drawing>
+      </w:r>
+    </w:p>
+    <w:p>
+      <w:pPr>
+        <w:pStyle w:val="Prrafodelista"/>
+        <w:ind w:left="1080"/>
+      </w:pPr>
+    </w:p>
+    <w:p>
+      <w:pPr>
+        <w:pStyle w:val="Prrafodelista"/>
+        <w:ind w:left="1080"/>
+        <w:rPr>
+          <w:b/>
+          <w:lang w:val="es-MX"/>
+        </w:rPr>
+      </w:pPr>
+      <w:r>
+        <w:rPr>
+          <w:b/>
+          <w:noProof/>
+          <w:lang w:val="es-MX"/>
+        </w:rPr>
+        <w:lastRenderedPageBreak/>
+        <w:drawing>
+          <wp:inline distT="0" distB="0" distL="0" distR="0" wp14:anchorId="7AB3588B" wp14:editId="32F6C744">
+            <wp:extent cx="5612130" cy="3009265"/>
+            <wp:effectExtent l="0" t="0" r="7620" b="635"/>
+            <wp:docPr id="1" name="Imagen 1"/>
+            <wp:cNvGraphicFramePr>
+              <a:graphicFrameLocks xmlns:a="http://schemas.openxmlformats.org/drawingml/2006/main" noChangeAspect="1"/>
+            </wp:cNvGraphicFramePr>
+            <a:graphic xmlns:a="http://schemas.openxmlformats.org/drawingml/2006/main">
+              <a:graphicData uri="http://schemas.openxmlformats.org/drawingml/2006/picture">
+                <pic:pic xmlns:pic="http://schemas.openxmlformats.org/drawingml/2006/picture">
+                  <pic:nvPicPr>
+                    <pic:cNvPr id="1" name=""/>
+                    <pic:cNvPicPr/>
+                  </pic:nvPicPr>
+                  <pic:blipFill>
+                    <a:blip r:embed="rId6"/>
+                    <a:stretch>
+                      <a:fillRect/>
+                    </a:stretch>
+                  </pic:blipFill>
+                  <pic:spPr>
+                    <a:xfrm>
+                      <a:off x="0" y="0"/>
+                      <a:ext cx="5612130" cy="3009265"/>
+                    </a:xfrm>
+                    <a:prstGeom prst="rect">
+                      <a:avLst/>
+                    </a:prstGeom>
+                  </pic:spPr>
+                </pic:pic>
+              </a:graphicData>
+            </a:graphic>
+          </wp:inline>
+        </w:drawing>
+      </w:r>
+    </w:p>
+    <w:p>
+      <w:pPr>
+        <w:pStyle w:val="Prrafodelista"/>
+        <w:ind w:left="1080"/>
+        <w:rPr>
+          <w:b/>
+          <w:lang w:val="es-MX"/>
+        </w:rPr>
+      </w:pPr>
+    </w:p>
+    <w:p>
+      <w:pPr>
+        <w:pStyle w:val="Prrafodelista"/>
+        <w:numPr>
+          <w:ilvl w:val="0"/>
+          <w:numId w:val="3"/>
+        </w:numPr>
+        <w:rPr>
+          <w:b/>
+          <w:lang w:val="es-MX"/>
+        </w:rPr>
+      </w:pPr>
+      <w:proofErr w:type="spellStart"/>
+      <w:r>
+        <w:t>Llenar</w:t>
+      </w:r>
+      <w:proofErr w:type="spellEnd"/>
+      <w:r>
+        <w:t xml:space="preserve"> dos </w:t>
+      </w:r>
+      <w:proofErr w:type="spellStart"/>
+      <w:r>
+        <w:t>vectores</w:t>
+      </w:r>
+      <w:proofErr w:type="spellEnd"/>
+      <w:r>
+        <w:t xml:space="preserve"> A y B de 10 </w:t>
+      </w:r>
+      <w:proofErr w:type="spellStart"/>
+      <w:r>
+        <w:t>elementos</w:t>
+      </w:r>
+      <w:proofErr w:type="spellEnd"/>
+      <w:r>
+        <w:t xml:space="preserve"> </w:t>
+      </w:r>
+      <w:proofErr w:type="spellStart"/>
+      <w:r>
+        <w:t>cada</w:t>
+      </w:r>
+      <w:proofErr w:type="spellEnd"/>
+      <w:r>
+        <w:t xml:space="preserve"> </w:t>
+      </w:r>
+      <w:proofErr w:type="spellStart"/>
+      <w:r>
+        <w:t>uno</w:t>
+      </w:r>
+      <w:proofErr w:type="spellEnd"/>
+      <w:r>
+        <w:t xml:space="preserve">, </w:t>
+      </w:r>
+      <w:proofErr w:type="spellStart"/>
+      <w:r>
+        <w:t>sumar</w:t>
+      </w:r>
+      <w:proofErr w:type="spellEnd"/>
+      <w:r>
+        <w:t xml:space="preserve"> el </w:t>
+      </w:r>
+      <w:proofErr w:type="spellStart"/>
+      <w:r>
+        <w:t>elemento</w:t>
+      </w:r>
+      <w:proofErr w:type="spellEnd"/>
+      <w:r>
+        <w:t xml:space="preserve"> </w:t>
+      </w:r>
+      <w:proofErr w:type="spellStart"/>
+      <w:r>
+        <w:t>uno</w:t>
+      </w:r>
+      <w:proofErr w:type="spellEnd"/>
+      <w:r>
+        <w:t xml:space="preserve"> del vector A con el </w:t>
+      </w:r>
+      <w:proofErr w:type="spellStart"/>
+      <w:r>
+        <w:t>elemento</w:t>
+      </w:r>
+      <w:proofErr w:type="spellEnd"/>
+      <w:r>
+        <w:t xml:space="preserve"> </w:t>
+      </w:r>
+      <w:proofErr w:type="spellStart"/>
+      <w:r>
+        <w:t>uno</w:t>
+      </w:r>
+      <w:proofErr w:type="spellEnd"/>
+      <w:r>
+        <w:t xml:space="preserve"> del vector </w:t>
+      </w:r>
+      <w:proofErr w:type="spellStart"/>
+      <w:r>
+        <w:t>B y</w:t>
+      </w:r>
+      <w:proofErr w:type="spellEnd"/>
+      <w:r>
+        <w:t xml:space="preserve"> </w:t>
+      </w:r>
+      <w:proofErr w:type="spellStart"/>
+      <w:r>
+        <w:t>así</w:t>
+      </w:r>
+      <w:proofErr w:type="spellEnd"/>
+      <w:r>
+        <w:t xml:space="preserve"> </w:t>
+      </w:r>
+      <w:proofErr w:type="spellStart"/>
+      <w:r>
+        <w:t>sucesivamente</w:t>
+      </w:r>
+      <w:proofErr w:type="spellEnd"/>
+      <w:r>
+        <w:t xml:space="preserve"> hasta 10, </w:t>
+      </w:r>
+      <w:proofErr w:type="spellStart"/>
+      <w:r>
+        <w:t>almacenar</w:t>
+      </w:r>
+      <w:proofErr w:type="spellEnd"/>
+      <w:r>
+        <w:t xml:space="preserve"> el </w:t>
+      </w:r>
+      <w:proofErr w:type="spellStart"/>
+      <w:r>
+        <w:t>resultado</w:t>
+      </w:r>
+      <w:proofErr w:type="spellEnd"/>
+      <w:r>
+        <w:t xml:space="preserve"> </w:t>
+      </w:r>
+      <w:proofErr w:type="spellStart"/>
+      <w:r>
+        <w:t>en</w:t>
+      </w:r>
+      <w:proofErr w:type="spellEnd"/>
+      <w:r>
+        <w:t xml:space="preserve"> un vector C, e </w:t>
+      </w:r>
+      <w:proofErr w:type="spellStart"/>
+      <w:r>
+        <w:t>imprimir</w:t>
+      </w:r>
+      <w:proofErr w:type="spellEnd"/>
+      <w:r>
+        <w:t xml:space="preserve"> el vector </w:t>
+      </w:r>
+      <w:proofErr w:type="spellStart"/>
+      <w:r>
+        <w:t>resultante</w:t>
+      </w:r>
+      <w:proofErr w:type="spellEnd"/>
+      <w:r>
+        <w:t>.</w:t>
+      </w:r>
+    </w:p>
+    <w:p>
+      <w:pPr>
+        <w:pStyle w:val="Prrafodelista"/>
+        <w:ind w:left="1080"/>
+      </w:pPr>
+    </w:p>
+    <w:p>
+      <w:pPr>
+        <w:pStyle w:val="Prrafodelista"/>
+        <w:ind w:left="1080"/>
+        <w:rPr>
+          <w:b/>
+          <w:lang w:val="es-MX"/>
+        </w:rPr>
+      </w:pPr>
+      <w:r>
+        <w:rPr>
+          <w:b/>
+          <w:noProof/>
+          <w:lang w:val="es-MX"/>
+        </w:rPr>
+        <w:lastRenderedPageBreak/>
+        <w:drawing>
+          <wp:inline distT="0" distB="0" distL="0" distR="0" wp14:anchorId="317CA4C2" wp14:editId="1189837D">
+            <wp:extent cx="5612130" cy="5876925"/>
+            <wp:effectExtent l="0" t="0" r="7620" b="9525"/>
+            <wp:docPr id="4" name="Imagen 4"/>
+            <wp:cNvGraphicFramePr>
+              <a:graphicFrameLocks xmlns:a="http://schemas.openxmlformats.org/drawingml/2006/main" noChangeAspect="1"/>
+            </wp:cNvGraphicFramePr>
+            <a:graphic xmlns:a="http://schemas.openxmlformats.org/drawingml/2006/main">
+              <a:graphicData uri="http://schemas.openxmlformats.org/drawingml/2006/picture">
+                <pic:pic xmlns:pic="http://schemas.openxmlformats.org/drawingml/2006/picture">
+                  <pic:nvPicPr>
+                    <pic:cNvPr id="1" name=""/>
+                    <pic:cNvPicPr/>
+                  </pic:nvPicPr>
+                  <pic:blipFill>
+                    <a:blip r:embed="rId7"/>
+                    <a:stretch>
+                      <a:fillRect/>
+                    </a:stretch>
+                  </pic:blipFill>
+                  <pic:spPr>
+                    <a:xfrm>
+                      <a:off x="0" y="0"/>
+                      <a:ext cx="5612130" cy="5876925"/>
+                    </a:xfrm>
+                    <a:prstGeom prst="rect">
+                      <a:avLst/>
+                    </a:prstGeom>
+                  </pic:spPr>
+                </pic:pic>
+              </a:graphicData>
+            </a:graphic>
+          </wp:inline>
+        </w:drawing>
+      </w:r>
+    </w:p>
+    <w:p>
+      <w:pPr>
+        <w:pStyle w:val="Prrafodelista"/>
+        <w:ind w:left="1080"/>
+      </w:pPr>
+    </w:p>
+    <w:p>
+      <w:pPr>
+        <w:pStyle w:val="Prrafodelista"/>
+        <w:ind w:left="1080"/>
+        <w:rPr>
+          <w:b/>
+          <w:lang w:val="es-MX"/>
+        </w:rPr>
+      </w:pPr>
+      <w:r>
+        <w:rPr>
+          <w:b/>
+          <w:noProof/>
+          <w:lang w:val="es-MX"/>
+        </w:rPr>
+        <w:lastRenderedPageBreak/>
+        <w:drawing>
+          <wp:inline distT="0" distB="0" distL="0" distR="0" wp14:anchorId="4ACF5559" wp14:editId="5C360B6A">
+            <wp:extent cx="5612130" cy="3218180"/>
+            <wp:effectExtent l="0" t="0" r="7620" b="1270"/>
+            <wp:docPr id="3" name="Imagen 3"/>
+            <wp:cNvGraphicFramePr>
+              <a:graphicFrameLocks xmlns:a="http://schemas.openxmlformats.org/drawingml/2006/main" noChangeAspect="1"/>
+            </wp:cNvGraphicFramePr>
+            <a:graphic xmlns:a="http://schemas.openxmlformats.org/drawingml/2006/main">
+              <a:graphicData uri="http://schemas.openxmlformats.org/drawingml/2006/picture">
+                <pic:pic xmlns:pic="http://schemas.openxmlformats.org/drawingml/2006/picture">
+                  <pic:nvPicPr>
+                    <pic:cNvPr id="1" name=""/>
+                    <pic:cNvPicPr/>
+                  </pic:nvPicPr>
+                  <pic:blipFill>
+                    <a:blip r:embed="rId8"/>
+                    <a:stretch>
+                      <a:fillRect/>
+                    </a:stretch>
+                  </pic:blipFill>
+                  <pic:spPr>
+                    <a:xfrm>
+                      <a:off x="0" y="0"/>
+                      <a:ext cx="5612130" cy="3218180"/>
+                    </a:xfrm>
+                    <a:prstGeom prst="rect">
+                      <a:avLst/>
+                    </a:prstGeom>
+                  </pic:spPr>
+                </pic:pic>
+              </a:graphicData>
+            </a:graphic>
+          </wp:inline>
+        </w:drawing>
+      </w:r>
+    </w:p>
+    <w:p>
+      <w:pPr>
+        <w:pStyle w:val="Prrafodelista"/>
+        <w:ind w:left="1080"/>
+        <w:rPr>
+          <w:b/>
+          <w:lang w:val="es-MX"/>
+        </w:rPr>
+      </w:pPr>
+    </w:p>
+    <w:p>
+      <w:pPr>
+        <w:pStyle w:val="Prrafodelista"/>
+        <w:numPr>
+          <w:ilvl w:val="0"/>
+          <w:numId w:val="3"/>
+        </w:numPr>
+        <w:rPr>
+          <w:b/>
+          <w:lang w:val="es-MX"/>
+        </w:rPr>
+      </w:pPr>
+      <w:proofErr w:type="spellStart"/>
+      <w:r>
+        <w:t>Diseñe</w:t>
+      </w:r>
+      <w:proofErr w:type="spellEnd"/>
+      <w:r>
+        <w:t xml:space="preserve"> </w:t>
+      </w:r>
+    </w:p>
+    <w:p>
+      <w:pPr>
+        <w:pStyle w:val="Prrafodelista"/>
+        <w:numPr>
+          <w:ilvl w:val="0"/>
+          <w:numId w:val="3"/>
+        </w:numPr>
+        <w:rPr>
+          <w:b/>
+          <w:lang w:val="es-MX"/>
+        </w:rPr>
+      </w:pPr>
+      <w:proofErr w:type="spellStart"/>
+      <w:r>
+        <w:t>Sdfdf</w:t>
+      </w:r>
+      <w:proofErr w:type="spellEnd"/>
+    </w:p>
+    <w:p>
+      <w:pPr>
+        <w:pStyle w:val="Prrafodelista"/>
+        <w:numPr>
+          <w:ilvl w:val="0"/>
+          <w:numId w:val="3"/>
+        </w:numPr>
+        <w:rPr>
+          <w:b/>
+          <w:lang w:val="es-MX"/>
+        </w:rPr>
+      </w:pPr>
+      <w:proofErr w:type="spellStart"/>
+      <w:r>
+        <w:t>Diseñe</w:t>
+      </w:r>
+      <w:proofErr w:type="spellEnd"/>
+      <w:r>
+        <w:t xml:space="preserve"> un </w:t>
+      </w:r>
+      <w:proofErr w:type="spellStart"/>
+      <w:r>
+        <w:t>algoritmo</w:t>
+      </w:r>
+      <w:proofErr w:type="spellEnd"/>
+      <w:r>
+        <w:t xml:space="preserve"> que lea un </w:t>
+      </w:r>
+      <w:proofErr w:type="spellStart"/>
+      <w:r>
+        <w:t>número</w:t>
+      </w:r>
+      <w:proofErr w:type="spellEnd"/>
+      <w:r>
+        <w:t xml:space="preserve"> </w:t>
+      </w:r>
+      <w:proofErr w:type="spellStart"/>
+      <w:r>
+        <w:t>cualquiera</w:t>
+      </w:r>
+      <w:proofErr w:type="spellEnd"/>
+      <w:r>
+        <w:t xml:space="preserve"> y lo </w:t>
+      </w:r>
+      <w:proofErr w:type="spellStart"/>
+      <w:r>
+        <w:t>busque</w:t>
+      </w:r>
+      <w:proofErr w:type="spellEnd"/>
+      <w:r>
+        <w:t xml:space="preserve"> </w:t>
+      </w:r>
+      <w:proofErr w:type="spellStart"/>
+      <w:r>
+        <w:t>en</w:t>
+      </w:r>
+      <w:proofErr w:type="spellEnd"/>
+      <w:r>
+        <w:t xml:space="preserve"> el vector X, el </w:t>
+      </w:r>
+      <w:proofErr w:type="spellStart"/>
+      <w:r>
+        <w:t>cual</w:t>
+      </w:r>
+      <w:proofErr w:type="spellEnd"/>
+      <w:r>
+        <w:t xml:space="preserve"> </w:t>
+      </w:r>
+      <w:proofErr w:type="spellStart"/>
+      <w:r>
+        <w:t>tiene</w:t>
+      </w:r>
+      <w:proofErr w:type="spellEnd"/>
+      <w:r>
+        <w:t xml:space="preserve"> </w:t>
+      </w:r>
+      <w:proofErr w:type="spellStart"/>
+      <w:r>
+        <w:t>almacenados</w:t>
+      </w:r>
+      <w:proofErr w:type="spellEnd"/>
+      <w:r>
+        <w:t xml:space="preserve"> 12 </w:t>
+      </w:r>
+      <w:proofErr w:type="spellStart"/>
+      <w:r>
+        <w:t>elementos</w:t>
+      </w:r>
+      <w:proofErr w:type="spellEnd"/>
+      <w:r>
+        <w:t xml:space="preserve">. </w:t>
+      </w:r>
+      <w:proofErr w:type="spellStart"/>
+      <w:r>
+        <w:t>Escribir</w:t>
+      </w:r>
+      <w:proofErr w:type="spellEnd"/>
+      <w:r>
+        <w:t xml:space="preserve"> la </w:t>
+      </w:r>
+      <w:proofErr w:type="spellStart"/>
+      <w:r>
+        <w:t>posición</w:t>
+      </w:r>
+      <w:proofErr w:type="spellEnd"/>
+      <w:r>
+        <w:t xml:space="preserve"> </w:t>
+      </w:r>
+      <w:proofErr w:type="spellStart"/>
+      <w:r>
+        <w:t>donde</w:t>
+      </w:r>
+      <w:proofErr w:type="spellEnd"/>
+      <w:r>
+        <w:t xml:space="preserve"> se </w:t>
+      </w:r>
+      <w:proofErr w:type="spellStart"/>
+      <w:r>
+        <w:t>encuentra</w:t>
+      </w:r>
+      <w:proofErr w:type="spellEnd"/>
+      <w:r>
+        <w:t xml:space="preserve"> </w:t>
+      </w:r>
+      <w:proofErr w:type="spellStart"/>
+      <w:r>
+        <w:t>almacenado</w:t>
+      </w:r>
+      <w:proofErr w:type="spellEnd"/>
+      <w:r>
+        <w:t xml:space="preserve"> el </w:t>
+      </w:r>
+      <w:proofErr w:type="spellStart"/>
+      <w:r>
+        <w:t>número</w:t>
+      </w:r>
+      <w:proofErr w:type="spellEnd"/>
+      <w:r>
+        <w:t xml:space="preserve"> </w:t>
+      </w:r>
+      <w:proofErr w:type="spellStart"/>
+      <w:r>
+        <w:t>en</w:t>
+      </w:r>
+      <w:proofErr w:type="spellEnd"/>
+      <w:r>
+        <w:t xml:space="preserve"> el vector o el </w:t>
+      </w:r>
+      <w:proofErr w:type="spellStart"/>
+      <w:r>
+        <w:t>mensaje</w:t>
+      </w:r>
+      <w:proofErr w:type="spellEnd"/>
+      <w:r>
+        <w:t xml:space="preserve"> “NO” </w:t>
+      </w:r>
+      <w:proofErr w:type="spellStart"/>
+      <w:r>
+        <w:t>si</w:t>
+      </w:r>
+      <w:proofErr w:type="spellEnd"/>
+      <w:r>
+        <w:t xml:space="preserve"> no lo </w:t>
+      </w:r>
+      <w:proofErr w:type="spellStart"/>
+      <w:r>
+        <w:t>encuentra</w:t>
+      </w:r>
+      <w:proofErr w:type="spellEnd"/>
+      <w:r>
+        <w:t>.</w:t>
+      </w:r>
+    </w:p>
+    <w:p>
+      <w:pPr>
+        <w:pStyle w:val="Prrafodelista"/>
+        <w:ind w:left="1080"/>
+      </w:pPr>
+    </w:p>
+    <w:p>
+      <w:pPr>
+        <w:pStyle w:val="Prrafodelista"/>
+        <w:ind w:left="1080"/>
+        <w:rPr>
+          <w:b/>
+          <w:lang w:val="es-MX"/>
+        </w:rPr>
+      </w:pPr>
+      <w:r>
+        <w:rPr>
+          <w:b/>
+          <w:noProof/>
+          <w:lang w:val="es-MX"/>
+        </w:rPr>
+        <w:lastRenderedPageBreak/>
+        <w:drawing>
+          <wp:inline distT="0" distB="0" distL="0" distR="0" wp14:anchorId="1F5D6817" wp14:editId="6C2B4246">
+            <wp:extent cx="5612130" cy="5312410"/>
+            <wp:effectExtent l="0" t="0" r="7620" b="2540"/>
+            <wp:docPr id="8" name="Imagen 8"/>
+            <wp:cNvGraphicFramePr>
+              <a:graphicFrameLocks xmlns:a="http://schemas.openxmlformats.org/drawingml/2006/main" noChangeAspect="1"/>
+            </wp:cNvGraphicFramePr>
+            <a:graphic xmlns:a="http://schemas.openxmlformats.org/drawingml/2006/main">
+              <a:graphicData uri="http://schemas.openxmlformats.org/drawingml/2006/picture">
+                <pic:pic xmlns:pic="http://schemas.openxmlformats.org/drawingml/2006/picture">
+                  <pic:nvPicPr>
+                    <pic:cNvPr id="1" name=""/>
+                    <pic:cNvPicPr/>
+                  </pic:nvPicPr>
+                  <pic:blipFill>
+                    <a:blip r:embed="rId9"/>
+                    <a:stretch>
+                      <a:fillRect/>
+                    </a:stretch>
+                  </pic:blipFill>
+                  <pic:spPr>
+                    <a:xfrm>
+                      <a:off x="0" y="0"/>
+                      <a:ext cx="5612130" cy="5312410"/>
+                    </a:xfrm>
+                    <a:prstGeom prst="rect">
+                      <a:avLst/>
+                    </a:prstGeom>
+                  </pic:spPr>
+                </pic:pic>
+              </a:graphicData>
+            </a:graphic>
+          </wp:inline>
+        </w:drawing>
+      </w:r>
+    </w:p>
+    <w:p>
+      <w:pPr>
+        <w:pStyle w:val="Prrafodelista"/>
+        <w:ind w:left="1080"/>
+      </w:pPr>
+    </w:p>
+    <w:p>
+      <w:pPr>
+        <w:pStyle w:val="Prrafodelista"/>
+        <w:ind w:left="1080"/>
+        <w:rPr>
+          <w:b/>
+          <w:lang w:val="es-MX"/>
+        </w:rPr>
+      </w:pPr>
+    </w:p>
+    <w:p>
+      <w:pPr>
+        <w:pStyle w:val="Prrafodelista"/>
+        <w:ind w:left="1080"/>
+      </w:pPr>
+    </w:p>
+    <w:p>
+      <w:pPr>
+        <w:pStyle w:val="Prrafodelista"/>
+        <w:ind w:left="1080"/>
+        <w:rPr>
+          <w:b/>
+          <w:lang w:val="es-MX"/>
+        </w:rPr>
+      </w:pPr>
+      <w:r>
+        <w:rPr>
+          <w:b/>
+          <w:noProof/>
+          <w:lang w:val="es-MX"/>
+        </w:rPr>
+        <w:drawing>
+          <wp:inline distT="0" distB="0" distL="0" distR="0" wp14:anchorId="27079C06" wp14:editId="7E608881">
+            <wp:extent cx="5612130" cy="1866900"/>
+            <wp:effectExtent l="0" t="0" r="7620" b="0"/>
+            <wp:docPr id="5" name="Imagen 5"/>
+            <wp:cNvGraphicFramePr>
+              <a:graphicFrameLocks xmlns:a="http://schemas.openxmlformats.org/drawingml/2006/main" noChangeAspect="1"/>
+            </wp:cNvGraphicFramePr>
+            <a:graphic xmlns:a="http://schemas.openxmlformats.org/drawingml/2006/main">
+              <a:graphicData uri="http://schemas.openxmlformats.org/drawingml/2006/picture">
+                <pic:pic xmlns:pic="http://schemas.openxmlformats.org/drawingml/2006/picture">
+                  <pic:nvPicPr>
+                    <pic:cNvPr id="1" name=""/>
+                    <pic:cNvPicPr/>
+                  </pic:nvPicPr>
+                  <pic:blipFill>
+                    <a:blip r:embed="rId10"/>
+                    <a:stretch>
+                      <a:fillRect/>
+                    </a:stretch>
+                  </pic:blipFill>
+                  <pic:spPr>
+                    <a:xfrm>
+                      <a:off x="0" y="0"/>
+                      <a:ext cx="5612130" cy="1866900"/>
+                    </a:xfrm>
+                    <a:prstGeom prst="rect">
+                      <a:avLst/>
+                    </a:prstGeom>
+                  </pic:spPr>
+                </pic:pic>
+              </a:graphicData>
+            </a:graphic>
+          </wp:inline>
+        </w:drawing>
+      </w:r>
+    </w:p>
+    <w:p>
+      <w:pPr>
+        <w:pStyle w:val="Prrafodelista"/>
+        <w:ind w:left="1080"/>
+        <w:rPr>
+          <w:b/>
+          <w:lang w:val="es-MX"/>
+        </w:rPr>
+      </w:pPr>
+    </w:p>
+    <w:p>
+      <w:pPr>
+        <w:pStyle w:val="Prrafodelista"/>
+        <w:ind w:left="1080"/>
+        <w:rPr>
+          <w:lang w:val="es-MX"/>
+        </w:rPr>
+      </w:pPr>
+      <w:r>
+        <w:rPr>
+          <w:lang w:val="es-MX"/>
+        </w:rPr>
+        <w:t>Cu</w:t>
+      </w:r>
+      <w:r>
+        <w:rPr>
+          <w:lang w:val="es-MX"/>
+        </w:rPr>
+        <w:t>a</w:t>
+      </w:r>
+      <w:r>
+        <w:rPr>
+          <w:lang w:val="es-MX"/>
+        </w:rPr>
+        <w:t>ndo dos números se repiten se pone</w:t>
+      </w:r>
+      <w:r>
+        <w:rPr>
+          <w:lang w:val="es-MX"/>
+        </w:rPr>
+        <w:t xml:space="preserve"> normalmente se elige el segundo de la </w:t>
+      </w:r>
+      <w:proofErr w:type="gramStart"/>
+      <w:r>
+        <w:rPr>
+          <w:lang w:val="es-MX"/>
+        </w:rPr>
+        <w:t>lista :</w:t>
+      </w:r>
+      <w:proofErr w:type="gramEnd"/>
+    </w:p>
+    <w:p>
+      <w:pPr>
+        <w:pStyle w:val="Prrafodelista"/>
+        <w:ind w:left="1080"/>
+        <w:rPr>
+          <w:lang w:val="es-MX"/>
+        </w:rPr>
+      </w:pPr>
+    </w:p>
+    <w:p>
+      <w:pPr>
+        <w:pStyle w:val="Prrafodelista"/>
+        <w:ind w:left="1080"/>
+        <w:rPr>
+          <w:lang w:val="es-MX"/>
+        </w:rPr>
+      </w:pPr>
+      <w:r>
+        <w:rPr>
+          <w:noProof/>
+          <w:lang w:val="es-MX"/>
+        </w:rPr>
+        <w:drawing>
+          <wp:inline distT="0" distB="0" distL="0" distR="0" wp14:anchorId="16B07A3F" wp14:editId="10E4F783">
+            <wp:extent cx="5612130" cy="1807210"/>
+            <wp:effectExtent l="0" t="0" r="7620" b="2540"/>
+            <wp:docPr id="7" name="Imagen 7"/>
+            <wp:cNvGraphicFramePr>
+              <a:graphicFrameLocks xmlns:a="http://schemas.openxmlformats.org/drawingml/2006/main" noChangeAspect="1"/>
+            </wp:cNvGraphicFramePr>
+            <a:graphic xmlns:a="http://schemas.openxmlformats.org/drawingml/2006/main">
+              <a:graphicData uri="http://schemas.openxmlformats.org/drawingml/2006/picture">
+                <pic:pic xmlns:pic="http://schemas.openxmlformats.org/drawingml/2006/picture">
+                  <pic:nvPicPr>
+                    <pic:cNvPr id="1" name=""/>
+                    <pic:cNvPicPr/>
+                  </pic:nvPicPr>
+                  <pic:blipFill>
+                    <a:blip r:embed="rId11"/>
+                    <a:stretch>
+                      <a:fillRect/>
+                    </a:stretch>
+                  </pic:blipFill>
+                  <pic:spPr>
+                    <a:xfrm>
+                      <a:off x="0" y="0"/>
+                      <a:ext cx="5612130" cy="1807210"/>
+                    </a:xfrm>
+                    <a:prstGeom prst="rect">
+                      <a:avLst/>
+                    </a:prstGeom>
+                  </pic:spPr>
+                </pic:pic>
+              </a:graphicData>
+            </a:graphic>
+          </wp:inline>
+        </w:drawing>
+      </w:r>
+    </w:p>
+    <w:p>
+      <w:pPr>
+        <w:pStyle w:val="Prrafodelista"/>
+        <w:ind w:left="1080"/>
+        <w:rPr>
+          <w:lang w:val="es-MX"/>
+        </w:rPr>
+      </w:pPr>
+    </w:p>
+    <w:p>
+      <w:pPr>
+        <w:pStyle w:val="Prrafodelista"/>
+        <w:ind w:left="1080"/>
+        <w:rPr>
+          <w:lang w:val="es-MX"/>
+        </w:rPr>
+      </w:pPr>
+      <w:r>
+        <w:rPr>
+          <w:lang w:val="es-MX"/>
+        </w:rPr>
+        <w:t xml:space="preserve">Si queremos el primer numero de la lista le ponemos el </w:t>
+      </w:r>
+      <w:proofErr w:type="gramStart"/>
+      <w:r>
+        <w:rPr>
+          <w:lang w:val="es-MX"/>
+        </w:rPr>
+        <w:t>break ,</w:t>
+      </w:r>
+      <w:proofErr w:type="gramEnd"/>
+      <w:r>
+        <w:rPr>
+          <w:lang w:val="es-MX"/>
+        </w:rPr>
+        <w:t xml:space="preserve"> para que cierre inmediatamente se quede en ese nu</w:t>
+      </w:r>
+      <w:r>
+        <w:rPr>
+          <w:lang w:val="es-MX"/>
+        </w:rPr>
+        <w:t xml:space="preserve">mero : </w:t>
+      </w:r>
+    </w:p>
+    <w:p>
+      <w:pPr>
+        <w:pStyle w:val="Prrafodelista"/>
+        <w:ind w:left="1080"/>
+        <w:rPr>
+          <w:lang w:val="es-MX"/>
+        </w:rPr>
+      </w:pPr>
+    </w:p>
+    <w:p>
+      <w:pPr>
+        <w:pStyle w:val="Prrafodelista"/>
+        <w:ind w:left="1080"/>
+        <w:rPr>
+          <w:lang w:val="es-MX"/>
+        </w:rPr>
+      </w:pPr>
+      <w:r>
+        <w:rPr>
+          <w:noProof/>
+          <w:lang w:val="es-MX"/>
+        </w:rPr>
+        <w:drawing>
+          <wp:inline distT="0" distB="0" distL="0" distR="0" wp14:anchorId="1AFAEAA1" wp14:editId="35F9114C">
+            <wp:extent cx="5612130" cy="1838960"/>
+            <wp:effectExtent l="0" t="0" r="7620" b="8890"/>
+            <wp:docPr id="6" name="Imagen 6"/>
+            <wp:cNvGraphicFramePr>
+              <a:graphicFrameLocks xmlns:a="http://schemas.openxmlformats.org/drawingml/2006/main" noChangeAspect="1"/>
+            </wp:cNvGraphicFramePr>
+            <a:graphic xmlns:a="http://schemas.openxmlformats.org/drawingml/2006/main">
+              <a:graphicData uri="http://schemas.openxmlformats.org/drawingml/2006/picture">
+                <pic:pic xmlns:pic="http://schemas.openxmlformats.org/drawingml/2006/picture">
+                  <pic:nvPicPr>
+                    <pic:cNvPr id="1" name=""/>
+                    <pic:cNvPicPr/>
+                  </pic:nvPicPr>
+                  <pic:blipFill>
+                    <a:blip r:embed="rId12"/>
+                    <a:stretch>
+                      <a:fillRect/>
+                    </a:stretch>
+                  </pic:blipFill>
+                  <pic:spPr>
+                    <a:xfrm>
+                      <a:off x="0" y="0"/>
+                      <a:ext cx="5612130" cy="1838960"/>
+                    </a:xfrm>
+                    <a:prstGeom prst="rect">
+                      <a:avLst/>
+                    </a:prstGeom>
+                  </pic:spPr>
+                </pic:pic>
+              </a:graphicData>
+            </a:graphic>
+          </wp:inline>
+        </w:drawing>
+      </w:r>
+    </w:p>
+    <w:p>
+      <w:pPr>
+        <w:pStyle w:val="Prrafodelista"/>
+        <w:ind w:left="1080"/>
+        <w:rPr>
+          <w:lang w:val="es-MX"/>
+        </w:rPr>
+      </w:pPr>
+    </w:p>
+    <w:p>
+      <w:pPr>
+        <w:pStyle w:val="Prrafodelista"/>
+        <w:ind w:left="1080"/>
+        <w:rPr>
+          <w:lang w:val="es-MX"/>
+        </w:rPr>
+      </w:pPr>
+      <w:r>
+        <w:rPr>
+          <w:lang w:val="es-MX"/>
+        </w:rPr>
+        <w:t xml:space="preserve">Segunda Forma de hacerlo: </w:t>
+      </w:r>
+    </w:p>
+    <w:p>
+      <w:pPr>
+        <w:pStyle w:val="Prrafodelista"/>
+        <w:ind w:left="1080"/>
+        <w:rPr>
+          <w:lang w:val="es-MX"/>
+        </w:rPr>
+      </w:pPr>
+    </w:p>
+    <w:p>
+      <w:pPr>
+        <w:pStyle w:val="Prrafodelista"/>
+        <w:ind w:left="1080"/>
+        <w:rPr>
+          <w:lang w:val="es-MX"/>
+        </w:rPr>
+      </w:pPr>
+      <w:r>
+        <w:rPr>
+          <w:lang w:val="es-MX"/>
+        </w:rPr>
+        <w:lastRenderedPageBreak/>
+        <w:drawing>
+          <wp:inline distT="0" distB="0" distL="0" distR="0" wp14:anchorId="2489BFCA" wp14:editId="7CA63E6A">
+            <wp:extent cx="5612130" cy="5661025"/>
+            <wp:effectExtent l="0" t="0" r="7620" b="0"/>
+            <wp:docPr id="13" name="Imagen 13"/>
+            <wp:cNvGraphicFramePr>
+              <a:graphicFrameLocks xmlns:a="http://schemas.openxmlformats.org/drawingml/2006/main" noChangeAspect="1"/>
+            </wp:cNvGraphicFramePr>
+            <a:graphic xmlns:a="http://schemas.openxmlformats.org/drawingml/2006/main">
+              <a:graphicData uri="http://schemas.openxmlformats.org/drawingml/2006/picture">
+                <pic:pic xmlns:pic="http://schemas.openxmlformats.org/drawingml/2006/picture">
+                  <pic:nvPicPr>
+                    <pic:cNvPr id="1" name=""/>
+                    <pic:cNvPicPr/>
+                  </pic:nvPicPr>
+                  <pic:blipFill>
+                    <a:blip r:embed="rId13"/>
+                    <a:stretch>
+                      <a:fillRect/>
+                    </a:stretch>
+                  </pic:blipFill>
+                  <pic:spPr>
+                    <a:xfrm>
+                      <a:off x="0" y="0"/>
+                      <a:ext cx="5612130" cy="5661025"/>
+                    </a:xfrm>
+                    <a:prstGeom prst="rect">
+                      <a:avLst/>
+                    </a:prstGeom>
+                  </pic:spPr>
+                </pic:pic>
+              </a:graphicData>
+            </a:graphic>
+          </wp:inline>
+        </w:drawing>
+      </w:r>
+    </w:p>
+    <w:p>
+      <w:pPr>
+        <w:pStyle w:val="Prrafodelista"/>
+        <w:ind w:left="1080"/>
+        <w:rPr>
+          <w:lang w:val="es-MX"/>
+        </w:rPr>
+      </w:pPr>
+    </w:p>
+    <w:p>
+      <w:pPr>
+        <w:pStyle w:val="Prrafodelista"/>
+        <w:ind w:left="1080"/>
+        <w:rPr>
+          <w:lang w:val="es-MX"/>
+        </w:rPr>
+      </w:pPr>
+      <w:r>
+        <w:rPr>
+          <w:lang w:val="es-MX"/>
+        </w:rPr>
+        <w:drawing>
+          <wp:inline distT="0" distB="0" distL="0" distR="0" wp14:anchorId="0B088D74" wp14:editId="4AF21ECE">
+            <wp:extent cx="5612130" cy="1809115"/>
+            <wp:effectExtent l="0" t="0" r="7620" b="635"/>
+            <wp:docPr id="14" name="Imagen 14"/>
+            <wp:cNvGraphicFramePr>
+              <a:graphicFrameLocks xmlns:a="http://schemas.openxmlformats.org/drawingml/2006/main" noChangeAspect="1"/>
+            </wp:cNvGraphicFramePr>
+            <a:graphic xmlns:a="http://schemas.openxmlformats.org/drawingml/2006/main">
+              <a:graphicData uri="http://schemas.openxmlformats.org/drawingml/2006/picture">
+                <pic:pic xmlns:pic="http://schemas.openxmlformats.org/drawingml/2006/picture">
+                  <pic:nvPicPr>
+                    <pic:cNvPr id="1" name=""/>
+                    <pic:cNvPicPr/>
+                  </pic:nvPicPr>
+                  <pic:blipFill>
+                    <a:blip r:embed="rId14"/>
+                    <a:stretch>
+                      <a:fillRect/>
+                    </a:stretch>
+                  </pic:blipFill>
+                  <pic:spPr>
+                    <a:xfrm>
+                      <a:off x="0" y="0"/>
+                      <a:ext cx="5612130" cy="1809115"/>
+                    </a:xfrm>
+                    <a:prstGeom prst="rect">
+                      <a:avLst/>
+                    </a:prstGeom>
+                  </pic:spPr>
+                </pic:pic>
+              </a:graphicData>
+            </a:graphic>
+          </wp:inline>
+        </w:drawing>
+      </w:r>
+    </w:p>
+    <w:p>
+      <w:pPr>
+        <w:pStyle w:val="Prrafodelista"/>
+        <w:ind w:left="1080"/>
+        <w:rPr>
+          <w:lang w:val="es-MX"/>
+        </w:rPr>
+      </w:pPr>
+    </w:p>
+    <w:p>
+      <w:pPr>
+        <w:pStyle w:val="Prrafodelista"/>
+        <w:ind w:left="1080"/>
+        <w:rPr>
+          <w:lang w:val="es-MX"/>
+        </w:rPr>
+      </w:pPr>
+    </w:p>
+    <w:p>
+      <w:pPr>
+        <w:pStyle w:val="Prrafodelista"/>
+        <w:ind w:left="1080"/>
+        <w:rPr>
+          <w:lang w:val="es-MX"/>
+        </w:rPr>
+      </w:pPr>
+    </w:p>
+    <w:p>
+      <w:pPr>
+        <w:pStyle w:val="Prrafodelista"/>
+        <w:numPr>
+          <w:ilvl w:val="0"/>
+          <w:numId w:val="3"/>
+        </w:numPr>
+        <w:rPr>
+          <w:b/>
+          <w:lang w:val="es-MX"/>
+        </w:rPr>
+      </w:pPr>
+      <w:proofErr w:type="spellStart"/>
+      <w:r>
+        <w:lastRenderedPageBreak/>
+        <w:t>Diseñe</w:t>
+      </w:r>
+      <w:proofErr w:type="spellEnd"/>
+      <w:r>
+        <w:t xml:space="preserve"> un </w:t>
+      </w:r>
+      <w:proofErr w:type="spellStart"/>
+      <w:r>
+        <w:t>algoritmo</w:t>
+      </w:r>
+      <w:proofErr w:type="spellEnd"/>
+      <w:r>
+        <w:t xml:space="preserve"> que lea dos </w:t>
+      </w:r>
+      <w:proofErr w:type="spellStart"/>
+      <w:r>
+        <w:t>vectores</w:t>
+      </w:r>
+      <w:proofErr w:type="spellEnd"/>
+      <w:r>
+        <w:t xml:space="preserve"> A y B de 7 </w:t>
+      </w:r>
+      <w:proofErr w:type="spellStart"/>
+      <w:r>
+        <w:t>elementos</w:t>
+      </w:r>
+      <w:proofErr w:type="spellEnd"/>
+      <w:r>
+        <w:t xml:space="preserve"> </w:t>
+      </w:r>
+      <w:proofErr w:type="spellStart"/>
+      <w:r>
+        <w:t>cada</w:t>
+      </w:r>
+      <w:proofErr w:type="spellEnd"/>
+      <w:r>
+        <w:t xml:space="preserve"> </w:t>
+      </w:r>
+      <w:proofErr w:type="spellStart"/>
+      <w:r>
+        <w:t>uno</w:t>
+      </w:r>
+      <w:proofErr w:type="spellEnd"/>
+      <w:r>
+        <w:t xml:space="preserve"> y </w:t>
+      </w:r>
+      <w:proofErr w:type="spellStart"/>
+      <w:r>
+        <w:t>multiplique</w:t>
+      </w:r>
+      <w:proofErr w:type="spellEnd"/>
+      <w:r>
+        <w:t xml:space="preserve"> el primer </w:t>
+      </w:r>
+      <w:proofErr w:type="spellStart"/>
+      <w:r>
+        <w:t>elemento</w:t>
+      </w:r>
+      <w:proofErr w:type="spellEnd"/>
+      <w:r>
+        <w:t xml:space="preserve"> de A con el </w:t>
+      </w:r>
+      <w:proofErr w:type="spellStart"/>
+      <w:r>
+        <w:t>último</w:t>
+      </w:r>
+      <w:proofErr w:type="spellEnd"/>
+      <w:r>
+        <w:t xml:space="preserve"> </w:t>
+      </w:r>
+      <w:proofErr w:type="spellStart"/>
+      <w:r>
+        <w:t>elemento</w:t>
+      </w:r>
+      <w:proofErr w:type="spellEnd"/>
+      <w:r>
+        <w:t xml:space="preserve"> de </w:t>
+      </w:r>
+      <w:proofErr w:type="spellStart"/>
+      <w:r>
+        <w:t>B y</w:t>
+      </w:r>
+      <w:proofErr w:type="spellEnd"/>
+      <w:r>
+        <w:t xml:space="preserve"> </w:t>
+      </w:r>
+      <w:proofErr w:type="spellStart"/>
+      <w:r>
+        <w:t>luego</w:t>
+      </w:r>
+      <w:proofErr w:type="spellEnd"/>
+      <w:r>
+        <w:t xml:space="preserve"> el </w:t>
+      </w:r>
+      <w:proofErr w:type="spellStart"/>
+      <w:r>
+        <w:t>segundo</w:t>
+      </w:r>
+      <w:proofErr w:type="spellEnd"/>
+      <w:r>
+        <w:t xml:space="preserve"> </w:t>
+      </w:r>
+      <w:proofErr w:type="spellStart"/>
+      <w:r>
+        <w:t>elemento</w:t>
+      </w:r>
+      <w:proofErr w:type="spellEnd"/>
+      <w:r>
+        <w:t xml:space="preserve"> de A por el sexto </w:t>
+      </w:r>
+      <w:proofErr w:type="spellStart"/>
+      <w:r>
+        <w:t>elemento</w:t>
+      </w:r>
+      <w:proofErr w:type="spellEnd"/>
+      <w:r>
+        <w:t xml:space="preserve"> de </w:t>
+      </w:r>
+      <w:proofErr w:type="spellStart"/>
+      <w:r>
+        <w:t>B y</w:t>
+      </w:r>
+      <w:proofErr w:type="spellEnd"/>
+      <w:r>
+        <w:t xml:space="preserve"> </w:t>
+      </w:r>
+      <w:proofErr w:type="spellStart"/>
+      <w:r>
+        <w:t>así</w:t>
+      </w:r>
+      <w:proofErr w:type="spellEnd"/>
+      <w:r>
+        <w:t xml:space="preserve"> </w:t>
+      </w:r>
+      <w:proofErr w:type="spellStart"/>
+      <w:r>
+        <w:t>sucesivamente</w:t>
+      </w:r>
+      <w:proofErr w:type="spellEnd"/>
+      <w:r>
+        <w:t xml:space="preserve"> hasta </w:t>
+      </w:r>
+      <w:proofErr w:type="spellStart"/>
+      <w:r>
+        <w:t>llegar</w:t>
+      </w:r>
+      <w:proofErr w:type="spellEnd"/>
+      <w:r>
+        <w:t xml:space="preserve"> al </w:t>
+      </w:r>
+      <w:proofErr w:type="spellStart"/>
+      <w:r>
+        <w:t>séptimo</w:t>
+      </w:r>
+      <w:proofErr w:type="spellEnd"/>
+      <w:r>
+        <w:t xml:space="preserve"> </w:t>
+      </w:r>
+      <w:proofErr w:type="spellStart"/>
+      <w:r>
+        <w:t>elemento</w:t>
+      </w:r>
+      <w:proofErr w:type="spellEnd"/>
+      <w:r>
+        <w:t xml:space="preserve"> de A por el primer </w:t>
+      </w:r>
+      <w:proofErr w:type="spellStart"/>
+      <w:r>
+        <w:t>elemento</w:t>
+      </w:r>
+      <w:proofErr w:type="spellEnd"/>
+      <w:r>
+        <w:t xml:space="preserve"> de B. El </w:t>
+      </w:r>
+      <w:proofErr w:type="spellStart"/>
+      <w:r>
+        <w:t>resultado</w:t>
+      </w:r>
+      <w:proofErr w:type="spellEnd"/>
+      <w:r>
+        <w:t xml:space="preserve"> de la </w:t>
+      </w:r>
+      <w:proofErr w:type="spellStart"/>
+      <w:r>
+        <w:t>multiplicación</w:t>
+      </w:r>
+      <w:proofErr w:type="spellEnd"/>
+      <w:r>
+        <w:t xml:space="preserve"> </w:t>
+      </w:r>
+      <w:proofErr w:type="spellStart"/>
+      <w:r>
+        <w:t>almacenarlo</w:t>
+      </w:r>
+      <w:proofErr w:type="spellEnd"/>
+      <w:r>
+        <w:t xml:space="preserve"> </w:t>
+      </w:r>
+      <w:proofErr w:type="spellStart"/>
+      <w:r>
+        <w:t>en</w:t>
+      </w:r>
+      <w:proofErr w:type="spellEnd"/>
+      <w:r>
+        <w:t xml:space="preserve"> un vector C. </w:t>
+      </w:r>
+      <w:proofErr w:type="spellStart"/>
+      <w:r>
+        <w:t>Mostrar</w:t>
+      </w:r>
+      <w:proofErr w:type="spellEnd"/>
+      <w:r>
+        <w:t xml:space="preserve"> el </w:t>
+      </w:r>
+      <w:proofErr w:type="spellStart"/>
+      <w:r>
+        <w:t>resultado</w:t>
+      </w:r>
+      <w:proofErr w:type="spellEnd"/>
+      <w:r>
+        <w:t>.</w:t>
+      </w:r>
+    </w:p>
+    <w:p>
+      <w:pPr>
+        <w:pStyle w:val="Prrafodelista"/>
+        <w:ind w:left="1080"/>
+      </w:pPr>
+    </w:p>
+    <w:p>
+      <w:pPr>
+        <w:pStyle w:val="Prrafodelista"/>
+        <w:ind w:left="1080"/>
+        <w:rPr>
+          <w:b/>
+          <w:lang w:val="es-MX"/>
+        </w:rPr>
+      </w:pPr>
+      <w:r>
+        <w:rPr>
+          <w:b/>
+          <w:noProof/>
+          <w:lang w:val="es-MX"/>
+        </w:rPr>
+        <w:drawing>
+          <wp:inline distT="0" distB="0" distL="0" distR="0" wp14:anchorId="78F1BF7F" wp14:editId="1667CD24">
+            <wp:extent cx="5612130" cy="4238625"/>
+            <wp:effectExtent l="0" t="0" r="7620" b="9525"/>
+            <wp:docPr id="10" name="Imagen 10"/>
+            <wp:cNvGraphicFramePr>
+              <a:graphicFrameLocks xmlns:a="http://schemas.openxmlformats.org/drawingml/2006/main" noChangeAspect="1"/>
+            </wp:cNvGraphicFramePr>
+            <a:graphic xmlns:a="http://schemas.openxmlformats.org/drawingml/2006/main">
+              <a:graphicData uri="http://schemas.openxmlformats.org/drawingml/2006/picture">
+                <pic:pic xmlns:pic="http://schemas.openxmlformats.org/drawingml/2006/picture">
+                  <pic:nvPicPr>
+                    <pic:cNvPr id="1" name=""/>
+                    <pic:cNvPicPr/>
+                  </pic:nvPicPr>
+                  <pic:blipFill>
+                    <a:blip r:embed="rId15"/>
+                    <a:stretch>
+                      <a:fillRect/>
+                    </a:stretch>
+                  </pic:blipFill>
+                  <pic:spPr>
+                    <a:xfrm>
+                      <a:off x="0" y="0"/>
+                      <a:ext cx="5612130" cy="4238625"/>
+                    </a:xfrm>
+                    <a:prstGeom prst="rect">
+                      <a:avLst/>
+                    </a:prstGeom>
+                  </pic:spPr>
+                </pic:pic>
+              </a:graphicData>
+            </a:graphic>
+          </wp:inline>
+        </w:drawing>
+      </w:r>
+    </w:p>
+    <w:p>
+      <w:pPr>
+        <w:pStyle w:val="Prrafodelista"/>
+        <w:ind w:left="1080"/>
+      </w:pPr>
+    </w:p>
+    <w:p>
+      <w:pPr>
+        <w:pStyle w:val="Prrafodelista"/>
+        <w:ind w:left="1080"/>
+        <w:rPr>
+          <w:b/>
+          <w:lang w:val="es-MX"/>
+        </w:rPr>
+      </w:pPr>
+      <w:r>
+        <w:rPr>
+          <w:b/>
+          <w:noProof/>
+          <w:lang w:val="es-MX"/>
+        </w:rPr>
+        <w:drawing>
+          <wp:inline distT="0" distB="0" distL="0" distR="0" wp14:anchorId="63766AF3" wp14:editId="2A7C2C41">
+            <wp:extent cx="5612130" cy="890905"/>
+            <wp:effectExtent l="0" t="0" r="7620" b="4445"/>
+            <wp:docPr id="9" name="Imagen 9"/>
+            <wp:cNvGraphicFramePr>
+              <a:graphicFrameLocks xmlns:a="http://schemas.openxmlformats.org/drawingml/2006/main" noChangeAspect="1"/>
+            </wp:cNvGraphicFramePr>
+            <a:graphic xmlns:a="http://schemas.openxmlformats.org/drawingml/2006/main">
+              <a:graphicData uri="http://schemas.openxmlformats.org/drawingml/2006/picture">
+                <pic:pic xmlns:pic="http://schemas.openxmlformats.org/drawingml/2006/picture">
+                  <pic:nvPicPr>
+                    <pic:cNvPr id="1" name=""/>
+                    <pic:cNvPicPr/>
+                  </pic:nvPicPr>
+                  <pic:blipFill>
+                    <a:blip r:embed="rId16"/>
+                    <a:stretch>
+                      <a:fillRect/>
+                    </a:stretch>
+                  </pic:blipFill>
+                  <pic:spPr>
+                    <a:xfrm>
+                      <a:off x="0" y="0"/>
+                      <a:ext cx="5612130" cy="890905"/>
+                    </a:xfrm>
+                    <a:prstGeom prst="rect">
+                      <a:avLst/>
+                    </a:prstGeom>
+                  </pic:spPr>
+                </pic:pic>
+              </a:graphicData>
+            </a:graphic>
+          </wp:inline>
+        </w:drawing>
+      </w:r>
+    </w:p>
+    <w:p>
+      <w:pPr>
+        <w:pStyle w:val="Prrafodelista"/>
+        <w:ind w:left="1080"/>
+        <w:rPr>
+          <w:b/>
+          <w:lang w:val="es-MX"/>
+        </w:rPr>
+      </w:pPr>
+    </w:p>
+    <w:p>
+      <w:pPr>
+        <w:pStyle w:val="Prrafodelista"/>
+        <w:ind w:left="1080"/>
+        <w:rPr>
+          <w:lang w:val="es-MX"/>
+        </w:rPr>
+      </w:pPr>
+      <w:r>
+        <w:rPr>
+          <w:lang w:val="es-MX"/>
+        </w:rPr>
+        <w:t xml:space="preserve">Segunda forma de hacerlo: </w:t>
+      </w:r>
+    </w:p>
+    <w:p>
+      <w:pPr>
+        <w:pStyle w:val="Prrafodelista"/>
+        <w:ind w:left="1080"/>
+        <w:rPr>
+          <w:lang w:val="es-MX"/>
+        </w:rPr>
+      </w:pPr>
+    </w:p>
+    <w:p>
+      <w:pPr>
+        <w:pStyle w:val="Prrafodelista"/>
+        <w:ind w:left="1080"/>
+        <w:rPr>
+          <w:lang w:val="es-MX"/>
+        </w:rPr>
+      </w:pPr>
+      <w:r>
+        <w:rPr>
+          <w:noProof/>
+          <w:lang w:val="es-MX"/>
+        </w:rPr>
+        <w:lastRenderedPageBreak/>
+        <w:drawing>
+          <wp:inline distT="0" distB="0" distL="0" distR="0" wp14:anchorId="55640DD5" wp14:editId="12AD4A2E">
+            <wp:extent cx="5612130" cy="3901440"/>
+            <wp:effectExtent l="0" t="0" r="7620" b="3810"/>
+            <wp:docPr id="11" name="Imagen 11"/>
+            <wp:cNvGraphicFramePr>
+              <a:graphicFrameLocks xmlns:a="http://schemas.openxmlformats.org/drawingml/2006/main" noChangeAspect="1"/>
+            </wp:cNvGraphicFramePr>
+            <a:graphic xmlns:a="http://schemas.openxmlformats.org/drawingml/2006/main">
+              <a:graphicData uri="http://schemas.openxmlformats.org/drawingml/2006/picture">
+                <pic:pic xmlns:pic="http://schemas.openxmlformats.org/drawingml/2006/picture">
+                  <pic:nvPicPr>
+                    <pic:cNvPr id="1" name=""/>
+                    <pic:cNvPicPr/>
+                  </pic:nvPicPr>
+                  <pic:blipFill>
+                    <a:blip r:embed="rId17"/>
+                    <a:stretch>
+                      <a:fillRect/>
+                    </a:stretch>
+                  </pic:blipFill>
+                  <pic:spPr>
+                    <a:xfrm>
+                      <a:off x="0" y="0"/>
+                      <a:ext cx="5612130" cy="3901440"/>
+                    </a:xfrm>
+                    <a:prstGeom prst="rect">
+                      <a:avLst/>
+                    </a:prstGeom>
+                  </pic:spPr>
+                </pic:pic>
+              </a:graphicData>
+            </a:graphic>
+          </wp:inline>
+        </w:drawing>
+      </w:r>
+    </w:p>
+    <w:p>
+      <w:pPr>
+        <w:pStyle w:val="Prrafodelista"/>
+        <w:ind w:left="1080"/>
+        <w:rPr>
+          <w:lang w:val="es-MX"/>
+        </w:rPr>
+      </w:pPr>
+    </w:p>
+    <w:p>
+      <w:pPr>
+        <w:pStyle w:val="Prrafodelista"/>
+        <w:ind w:left="1080"/>
+        <w:rPr>
+          <w:lang w:val="es-MX"/>
+        </w:rPr>
+      </w:pPr>
+      <w:r>
+        <w:rPr>
+          <w:noProof/>
+          <w:lang w:val="es-MX"/>
+        </w:rPr>
+        <w:drawing>
+          <wp:inline distT="0" distB="0" distL="0" distR="0" wp14:anchorId="0735C42F" wp14:editId="3242E473">
+            <wp:extent cx="5612130" cy="904240"/>
+            <wp:effectExtent l="0" t="0" r="7620" b="0"/>
+            <wp:docPr id="12" name="Imagen 12"/>
+            <wp:cNvGraphicFramePr>
+              <a:graphicFrameLocks xmlns:a="http://schemas.openxmlformats.org/drawingml/2006/main" noChangeAspect="1"/>
+            </wp:cNvGraphicFramePr>
+            <a:graphic xmlns:a="http://schemas.openxmlformats.org/drawingml/2006/main">
+              <a:graphicData uri="http://schemas.openxmlformats.org/drawingml/2006/picture">
+                <pic:pic xmlns:pic="http://schemas.openxmlformats.org/drawingml/2006/picture">
+                  <pic:nvPicPr>
+                    <pic:cNvPr id="1" name=""/>
+                    <pic:cNvPicPr/>
+                  </pic:nvPicPr>
+                  <pic:blipFill>
+                    <a:blip r:embed="rId18"/>
+                    <a:stretch>
+                      <a:fillRect/>
+                    </a:stretch>
+                  </pic:blipFill>
+                  <pic:spPr>
+                    <a:xfrm>
+                      <a:off x="0" y="0"/>
+                      <a:ext cx="5612130" cy="904240"/>
+                    </a:xfrm>
+                    <a:prstGeom prst="rect">
+                      <a:avLst/>
+                    </a:prstGeom>
+                  </pic:spPr>
+                </pic:pic>
+              </a:graphicData>
+            </a:graphic>
+          </wp:inline>
+        </w:drawing>
+      </w:r>
+    </w:p>
+    <w:p>
+      <w:pPr>
+        <w:pStyle w:val="Prrafodelista"/>
+        <w:ind w:left="1080"/>
+        <w:rPr>
+          <w:lang w:val="es-MX"/>
+        </w:rPr>
+      </w:pPr>
+    </w:p>
+    <w:p>
+      <w:pPr>
+        <w:pStyle w:val="Prrafodelista"/>
+        <w:numPr>
+          <w:ilvl w:val="0"/>
+          <w:numId w:val="3"/>
+        </w:numPr>
+        <w:rPr>
+          <w:b/>
+          <w:lang w:val="es-MX"/>
+        </w:rPr>
+      </w:pPr>
+      <w:proofErr w:type="spellStart"/>
+      <w:r>
+        <w:t>Diseñar</w:t>
+      </w:r>
+      <w:proofErr w:type="spellEnd"/>
+      <w:r>
+        <w:t xml:space="preserve"> un </w:t>
+      </w:r>
+      <w:proofErr w:type="spellStart"/>
+      <w:r>
+        <w:t>algoritmo</w:t>
+      </w:r>
+      <w:proofErr w:type="spellEnd"/>
+      <w:r>
+        <w:t xml:space="preserve"> que lea una palabra o una </w:t>
+      </w:r>
+      <w:proofErr w:type="spellStart"/>
+      <w:r>
+        <w:t>frase</w:t>
+      </w:r>
+      <w:proofErr w:type="spellEnd"/>
+      <w:r>
+        <w:t xml:space="preserve"> </w:t>
+      </w:r>
+      <w:proofErr w:type="spellStart"/>
+      <w:r>
+        <w:t>en</w:t>
+      </w:r>
+      <w:proofErr w:type="spellEnd"/>
+      <w:r>
+        <w:t xml:space="preserve"> un </w:t>
+      </w:r>
+      <w:proofErr w:type="spellStart"/>
+      <w:r>
+        <w:t>arreglo</w:t>
+      </w:r>
+      <w:proofErr w:type="spellEnd"/>
+      <w:r>
+        <w:t xml:space="preserve"> de </w:t>
+      </w:r>
+      <w:proofErr w:type="spellStart"/>
+      <w:r>
+        <w:t>caracteres</w:t>
+      </w:r>
+      <w:proofErr w:type="spellEnd"/>
+      <w:r>
+        <w:t xml:space="preserve"> y </w:t>
+      </w:r>
+      <w:proofErr w:type="spellStart"/>
+      <w:r>
+        <w:t>determinar</w:t>
+      </w:r>
+      <w:proofErr w:type="spellEnd"/>
+      <w:r>
+        <w:t xml:space="preserve"> </w:t>
+      </w:r>
+      <w:proofErr w:type="spellStart"/>
+      <w:r>
+        <w:t>si</w:t>
+      </w:r>
+      <w:proofErr w:type="spellEnd"/>
+      <w:r>
+        <w:t xml:space="preserve"> </w:t>
+      </w:r>
+      <w:proofErr w:type="spellStart"/>
+      <w:r>
+        <w:t>esa</w:t>
+      </w:r>
+      <w:proofErr w:type="spellEnd"/>
+      <w:r>
+        <w:t xml:space="preserve"> palabra o </w:t>
+      </w:r>
+      <w:proofErr w:type="spellStart"/>
+      <w:r>
+        <w:t>frase</w:t>
+      </w:r>
+      <w:proofErr w:type="spellEnd"/>
+      <w:r>
+        <w:t xml:space="preserve"> es </w:t>
+      </w:r>
+      <w:proofErr w:type="spellStart"/>
+      <w:r>
+        <w:t>palíndroma</w:t>
+      </w:r>
+      <w:proofErr w:type="spellEnd"/>
+      <w:r>
+        <w:t>.</w:t>
+      </w:r>
       <w:bookmarkStart w:id="0" w:name="_GoBack"/>
       <w:bookmarkEnd w:id="0"/>
+    </w:p>
+    <w:p>
+      <w:pPr>
+        <w:pStyle w:val="Prrafodelista"/>
+        <w:ind w:left="1080"/>
+        <w:rPr>
+          <w:lang w:val="es-MX"/>
+        </w:rPr>
+      </w:pPr>
+    </w:p>
+    <w:p>
+      <w:pPr>
+        <w:rPr>
+          <w:lang w:val="es-MX"/>
+        </w:rPr>
+      </w:pPr>
+    </w:p>
+    <w:p>
+      <w:pPr>
+        <w:pStyle w:val="Prrafodelista"/>
+        <w:ind w:left="1080"/>
+        <w:rPr>
+          <w:b/>
+          <w:lang w:val="es-MX"/>
+        </w:rPr>
+      </w:pPr>
+    </w:p>
+    <w:p>
+      <w:pPr>
+        <w:rPr>
+          <w:lang w:val="es-MX"/>
+        </w:rPr>
+      </w:pPr>
+    </w:p>
+    <w:p>
+      <w:pPr>
+        <w:pStyle w:val="Prrafodelista"/>
+        <w:ind w:left="1080"/>
+        <w:rPr>
+          <w:b/>
+          <w:lang w:val="es-MX"/>
+        </w:rPr>
+      </w:pPr>
+    </w:p>
+    <w:p>
+      <w:pPr>
+        <w:rPr>
+          <w:b/>
+          <w:lang w:val="es-MX"/>
+        </w:rPr>
+      </w:pPr>
+    </w:p>
+    <w:p>
+      <w:pPr>
+        <w:rPr>
+          <w:b/>
+          <w:lang w:val="es-MX"/>
+        </w:rPr>
+      </w:pPr>
+    </w:p>
+    <w:p>
+      <w:pPr>
+        <w:pStyle w:val="Prrafodelista"/>
+        <w:ind w:left="1080"/>
+        <w:rPr>
+          <w:lang w:val="es-MX"/>
+        </w:rPr>
+      </w:pPr>
+    </w:p>
+    <w:p>
+      <w:pPr>
+        <w:rPr>
+          <w:lang w:val="es-MX"/>
+        </w:rPr>
+      </w:pPr>
+    </w:p>
+    <w:p>
+      <w:pPr>
+        <w:rPr>
+          <w:lang w:val="es-MX"/>
+        </w:rPr>
+      </w:pPr>
+    </w:p>
+    <w:p>
+      <w:pPr>
+        <w:pStyle w:val="Prrafodelista"/>
+        <w:ind w:left="1080"/>
+        <w:rPr>
+          <w:lang w:val="es-MX"/>
+        </w:rPr>
+      </w:pPr>
+    </w:p>
+    <w:p>
+      <w:pPr>
+        <w:pStyle w:val="Prrafodelista"/>
+        <w:ind w:left="1080"/>
+        <w:rPr>
+          <w:b/>
+          <w:lang w:val="es-MX"/>
+        </w:rPr>
+      </w:pPr>
+    </w:p>
+    <w:p>
+      <w:pPr>
+        <w:rPr>
+          <w:lang w:val="es-MX"/>
+        </w:rPr>
+      </w:pPr>
+    </w:p>
+    <w:p>
+      <w:pPr>
+        <w:rPr>
+          <w:b/>
+          <w:lang w:val="es-MX"/>
+        </w:rPr>
+      </w:pPr>
+    </w:p>
+    <w:p>
+      <w:pPr>
+        <w:pStyle w:val="Prrafodelista"/>
+        <w:ind w:left="1080"/>
+        <w:rPr>
+          <w:b/>
+          <w:color w:val="FF0000"/>
+          <w:lang w:val="es-MX"/>
+        </w:rPr>
+      </w:pPr>
     </w:p>
     <w:sectPr>
       <w:pgSz w:w="12240" w:h="15840"/>
@@ -490,6 +2512,7 @@
     <w:lsdException w:name="HTML Sample" w:semiHidden="1" w:unhideWhenUsed="1"/>
     <w:lsdException w:name="HTML Typewriter" w:semiHidden="1" w:unhideWhenUsed="1"/>
     <w:lsdException w:name="HTML Variable" w:semiHidden="1" w:unhideWhenUsed="1"/>
+    <w:lsdException w:name="Normal Table" w:semiHidden="1" w:unhideWhenUsed="1"/>
     <w:lsdException w:name="annotation subject" w:semiHidden="1" w:unhideWhenUsed="1"/>
     <w:lsdException w:name="No List" w:semiHidden="1" w:unhideWhenUsed="1"/>
     <w:lsdException w:name="Outline List 1" w:semiHidden="1" w:unhideWhenUsed="1"/>
@@ -532,8 +2555,11 @@
     <w:lsdException w:name="Table Contemporary" w:semiHidden="1" w:unhideWhenUsed="1"/>
     <w:lsdException w:name="Table Elegant" w:semiHidden="1" w:unhideWhenUsed="1"/>
     <w:lsdException w:name="Table Professional" w:semiHidden="1" w:unhideWhenUsed="1"/>
+    <w:lsdException w:name="Table Subtle 1" w:semiHidden="1" w:unhideWhenUsed="1"/>
     <w:lsdException w:name="Table Subtle 2" w:semiHidden="1" w:unhideWhenUsed="1"/>
     <w:lsdException w:name="Table Web 1" w:semiHidden="1" w:unhideWhenUsed="1"/>
+    <w:lsdException w:name="Table Web 2" w:semiHidden="1" w:unhideWhenUsed="1"/>
+    <w:lsdException w:name="Table Web 3" w:semiHidden="1" w:unhideWhenUsed="1"/>
     <w:lsdException w:name="Balloon Text" w:semiHidden="1" w:unhideWhenUsed="1"/>
     <w:lsdException w:name="Table Grid" w:uiPriority="39"/>
     <w:lsdException w:name="Table Theme" w:semiHidden="1" w:unhideWhenUsed="1"/>

</xml_diff>

<commit_message>
Se estudia tema Areglos Unidimensionales
</commit_message>
<xml_diff>
--- a/ListasArrreglos/ejerciciosGuia5/EJERCICIOS EVIDENCIAS DART LISTAS ARREGLOS.docx
+++ b/ListasArrreglos/ejerciciosGuia5/EJERCICIOS EVIDENCIAS DART LISTAS ARREGLOS.docx
@@ -1950,6 +1950,21 @@
           <w:lang w:val="es-MX"/>
         </w:rPr>
         <w:t xml:space="preserve">Hola </w:t>
+      </w:r>
+    </w:p>
+    <w:p>
+      <w:pPr>
+        <w:pStyle w:val="Prrafodelista"/>
+        <w:ind w:left="1080"/>
+        <w:rPr>
+          <w:lang w:val="es-MX"/>
+        </w:rPr>
+      </w:pPr>
+      <w:r>
+        <w:rPr>
+          <w:lang w:val="es-MX"/>
+        </w:rPr>
+        <w:t>Prueba</w:t>
       </w:r>
       <w:bookmarkStart w:id="0" w:name="_GoBack"/>
       <w:bookmarkEnd w:id="0"/>

</xml_diff>

<commit_message>
Se realiza estudio de vectores
</commit_message>
<xml_diff>
--- a/ListasArrreglos/ejerciciosGuia5/EJERCICIOS EVIDENCIAS DART LISTAS ARREGLOS.docx
+++ b/ListasArrreglos/ejerciciosGuia5/EJERCICIOS EVIDENCIAS DART LISTAS ARREGLOS.docx
@@ -1,6 +1,6 @@
 
 <file path=word/document.xml><?xml version="1.0" encoding="utf-8"?>
-<w:document xmlns:wpc="http://schemas.microsoft.com/office/word/2010/wordprocessingCanvas" xmlns:cx="http://schemas.microsoft.com/office/drawing/2014/chartex" xmlns:cx1="http://schemas.microsoft.com/office/drawing/2015/9/8/chartex" xmlns:cx2="http://schemas.microsoft.com/office/drawing/2015/10/21/chartex" xmlns:cx3="http://schemas.microsoft.com/office/drawing/2016/5/9/chartex" xmlns:cx4="http://schemas.microsoft.com/office/drawing/2016/5/10/chartex" xmlns:cx5="http://schemas.microsoft.com/office/drawing/2016/5/11/chartex" xmlns:cx6="http://schemas.microsoft.com/office/drawing/2016/5/12/chartex" xmlns:cx7="http://schemas.microsoft.com/office/drawing/2016/5/13/chartex" xmlns:cx8="http://schemas.microsoft.com/office/drawing/2016/5/14/chartex" xmlns:mc="http://schemas.openxmlformats.org/markup-compatibility/2006" xmlns:aink="http://schemas.microsoft.com/office/drawing/2016/ink" xmlns:am3d="http://schemas.microsoft.com/office/drawing/2017/model3d" xmlns:o="urn:schemas-microsoft-com:office:office" xmlns:r="http://schemas.openxmlformats.org/officeDocument/2006/relationships" xmlns:m="http://schemas.openxmlformats.org/officeDocument/2006/math" xmlns:v="urn:schemas-microsoft-com:vml" xmlns:wp14="http://schemas.microsoft.com/office/word/2010/wordprocessingDrawing" xmlns:wp="http://schemas.openxmlformats.org/drawingml/2006/wordprocessingDrawing" xmlns:w10="urn:schemas-microsoft-com:office:word" xmlns:w="http://schemas.openxmlformats.org/wordprocessingml/2006/main" xmlns:w14="http://schemas.microsoft.com/office/word/2010/wordml" xmlns:w15="http://schemas.microsoft.com/office/word/2012/wordml" xmlns:w16cid="http://schemas.microsoft.com/office/word/2016/wordml/cid" xmlns:w16se="http://schemas.microsoft.com/office/word/2015/wordml/symex" xmlns:wpg="http://schemas.microsoft.com/office/word/2010/wordprocessingGroup" xmlns:wpi="http://schemas.microsoft.com/office/word/2010/wordprocessingInk" xmlns:wne="http://schemas.microsoft.com/office/word/2006/wordml" xmlns:wps="http://schemas.microsoft.com/office/word/2010/wordprocessingShape" mc:Ignorable="w14 w15 w16se w16cid wp14">
+<w:document xmlns:wpc="http://schemas.microsoft.com/office/word/2010/wordprocessingCanvas" xmlns:cx="http://schemas.microsoft.com/office/drawing/2014/chartex" xmlns:mc="http://schemas.openxmlformats.org/markup-compatibility/2006" xmlns:o="urn:schemas-microsoft-com:office:office" xmlns:r="http://schemas.openxmlformats.org/officeDocument/2006/relationships" xmlns:m="http://schemas.openxmlformats.org/officeDocument/2006/math" xmlns:v="urn:schemas-microsoft-com:vml" xmlns:wp14="http://schemas.microsoft.com/office/word/2010/wordprocessingDrawing" xmlns:wp="http://schemas.openxmlformats.org/drawingml/2006/wordprocessingDrawing" xmlns:w10="urn:schemas-microsoft-com:office:word" xmlns:w="http://schemas.openxmlformats.org/wordprocessingml/2006/main" xmlns:w14="http://schemas.microsoft.com/office/word/2010/wordml" xmlns:w15="http://schemas.microsoft.com/office/word/2012/wordml" xmlns:w16se="http://schemas.microsoft.com/office/word/2015/wordml/symex" xmlns:wpg="http://schemas.microsoft.com/office/word/2010/wordprocessingGroup" xmlns:wpi="http://schemas.microsoft.com/office/word/2010/wordprocessingInk" xmlns:wne="http://schemas.microsoft.com/office/word/2006/wordml" xmlns:wps="http://schemas.microsoft.com/office/word/2010/wordprocessingShape" mc:Ignorable="w14 w15 w16se wp14">
   <w:body>
     <w:p>
       <w:pPr>
@@ -47,7 +47,31 @@
           <w:color w:val="FF0000"/>
           <w:lang w:val="es-MX"/>
         </w:rPr>
-        <w:t>Vector Unidimensionales:</w:t>
+        <w:t>Arreglos</w:t>
+      </w:r>
+      <w:r>
+        <w:rPr>
+          <w:b/>
+          <w:color w:val="FF0000"/>
+          <w:lang w:val="es-MX"/>
+        </w:rPr>
+        <w:t xml:space="preserve"> Unidimensionales</w:t>
+      </w:r>
+      <w:r>
+        <w:rPr>
+          <w:b/>
+          <w:color w:val="FF0000"/>
+          <w:lang w:val="es-MX"/>
+        </w:rPr>
+        <w:t xml:space="preserve"> - VECTORES</w:t>
+      </w:r>
+      <w:r>
+        <w:rPr>
+          <w:b/>
+          <w:color w:val="FF0000"/>
+          <w:lang w:val="es-MX"/>
+        </w:rPr>
+        <w:t>:</w:t>
       </w:r>
     </w:p>
     <w:p>
@@ -2045,7 +2069,23 @@
           <w:lang w:val="es-MX"/>
         </w:rPr>
         <w:lastRenderedPageBreak/>
-        <w:t>Matrices Bidimensionales</w:t>
+        <w:t>Arreglos</w:t>
+      </w:r>
+      <w:r>
+        <w:rPr>
+          <w:b/>
+          <w:color w:val="FF0000"/>
+          <w:lang w:val="es-MX"/>
+        </w:rPr>
+        <w:t xml:space="preserve"> Bidimensionales</w:t>
+      </w:r>
+      <w:r>
+        <w:rPr>
+          <w:b/>
+          <w:color w:val="FF0000"/>
+          <w:lang w:val="es-MX"/>
+        </w:rPr>
+        <w:t xml:space="preserve"> - VECTORES</w:t>
       </w:r>
       <w:r>
         <w:rPr>
@@ -2067,21 +2107,11 @@
           <w:lang w:val="es-MX"/>
         </w:rPr>
       </w:pPr>
-      <w:proofErr w:type="spellStart"/>
-      <w:r>
-        <w:t>Hacer</w:t>
-      </w:r>
-      <w:proofErr w:type="spellEnd"/>
-      <w:r>
-        <w:t xml:space="preserve"> un </w:t>
-      </w:r>
-      <w:proofErr w:type="spellStart"/>
-      <w:r>
-        <w:t>algoritmo</w:t>
-      </w:r>
-      <w:proofErr w:type="spellEnd"/>
-      <w:r>
-        <w:t xml:space="preserve"> que </w:t>
+      <w:r>
+        <w:rPr>
+          <w:lang w:val="es-MX"/>
+        </w:rPr>
+        <w:t xml:space="preserve">Hacer un algoritmo que </w:t>
       </w:r>
       <w:r>
         <w:rPr>
@@ -2090,98 +2120,34 @@
         <w:t>almacene</w:t>
       </w:r>
       <w:r>
-        <w:t xml:space="preserve"> </w:t>
-      </w:r>
-      <w:proofErr w:type="spellStart"/>
-      <w:r>
-        <w:t>números</w:t>
-      </w:r>
-      <w:proofErr w:type="spellEnd"/>
-      <w:r>
-        <w:t xml:space="preserve"> </w:t>
-      </w:r>
-      <w:proofErr w:type="spellStart"/>
-      <w:r>
-        <w:t>en</w:t>
-      </w:r>
-      <w:proofErr w:type="spellEnd"/>
-      <w:r>
-        <w:t xml:space="preserve"> una </w:t>
-      </w:r>
-      <w:proofErr w:type="spellStart"/>
-      <w:r>
-        <w:t>matriz</w:t>
-      </w:r>
-      <w:proofErr w:type="spellEnd"/>
-      <w:r>
-        <w:t xml:space="preserve"> de 5 * 6. </w:t>
-      </w:r>
-      <w:proofErr w:type="spellStart"/>
-      <w:r>
-        <w:t>Imprimir</w:t>
-      </w:r>
-      <w:proofErr w:type="spellEnd"/>
-      <w:r>
-        <w:t xml:space="preserve"> la </w:t>
-      </w:r>
-      <w:proofErr w:type="spellStart"/>
-      <w:r>
-        <w:t>suma</w:t>
-      </w:r>
-      <w:proofErr w:type="spellEnd"/>
-      <w:r>
-        <w:t xml:space="preserve"> de los </w:t>
-      </w:r>
-      <w:proofErr w:type="spellStart"/>
-      <w:r>
-        <w:t>números</w:t>
-      </w:r>
-      <w:proofErr w:type="spellEnd"/>
-      <w:r>
-        <w:t xml:space="preserve"> </w:t>
-      </w:r>
-      <w:proofErr w:type="spellStart"/>
-      <w:r>
-        <w:t>almacenados</w:t>
-      </w:r>
-      <w:proofErr w:type="spellEnd"/>
-      <w:r>
-        <w:t xml:space="preserve"> </w:t>
-      </w:r>
-      <w:proofErr w:type="spellStart"/>
-      <w:r>
-        <w:t>en</w:t>
-      </w:r>
-      <w:proofErr w:type="spellEnd"/>
-      <w:r>
-        <w:t xml:space="preserve"> la </w:t>
-      </w:r>
-      <w:proofErr w:type="spellStart"/>
-      <w:r>
-        <w:t>matriz</w:t>
-      </w:r>
-      <w:proofErr w:type="spellEnd"/>
-      <w:r>
-        <w:t>.</w:t>
-      </w:r>
-    </w:p>
-    <w:p>
-      <w:pPr>
-        <w:pStyle w:val="Prrafodelista"/>
-        <w:ind w:left="1080"/>
-      </w:pPr>
-    </w:p>
-    <w:p>
-      <w:pPr>
-        <w:pStyle w:val="Prrafodelista"/>
-        <w:ind w:left="1080"/>
-        <w:rPr>
-          <w:lang w:val="es-MX"/>
-        </w:rPr>
-      </w:pPr>
-      <w:r>
-        <w:rPr>
-          <w:lang w:val="es-MX"/>
+        <w:rPr>
+          <w:lang w:val="es-MX"/>
+        </w:rPr>
+        <w:t xml:space="preserve"> números en una matriz de 5 * 6. Imprimir la suma de los números almacenados en la matriz.</w:t>
+      </w:r>
+      <w:bookmarkStart w:id="0" w:name="_GoBack"/>
+      <w:bookmarkEnd w:id="0"/>
+    </w:p>
+    <w:p>
+      <w:pPr>
+        <w:pStyle w:val="Prrafodelista"/>
+        <w:ind w:left="1080"/>
+        <w:rPr>
+          <w:lang w:val="es-MX"/>
+        </w:rPr>
+      </w:pPr>
+    </w:p>
+    <w:p>
+      <w:pPr>
+        <w:pStyle w:val="Prrafodelista"/>
+        <w:ind w:left="1080"/>
+        <w:rPr>
+          <w:lang w:val="es-MX"/>
+        </w:rPr>
+      </w:pPr>
+      <w:r>
+        <w:rPr>
+          <w:noProof/>
         </w:rPr>
         <w:drawing>
           <wp:inline distT="0" distB="0" distL="0" distR="0" wp14:anchorId="4E164001" wp14:editId="766D75CB">
@@ -2236,7 +2202,7 @@
       </w:pPr>
       <w:r>
         <w:rPr>
-          <w:lang w:val="es-MX"/>
+          <w:noProof/>
         </w:rPr>
         <w:lastRenderedPageBreak/>
         <w:drawing>
@@ -2286,7 +2252,7 @@
       </w:pPr>
       <w:r>
         <w:rPr>
-          <w:lang w:val="es-MX"/>
+          <w:noProof/>
         </w:rPr>
         <w:drawing>
           <wp:inline distT="0" distB="0" distL="0" distR="0" wp14:anchorId="5A8593FA" wp14:editId="67A1BE1D">
@@ -2345,100 +2311,29 @@
           <w:lang w:val="es-MX"/>
         </w:rPr>
       </w:pPr>
+      <w:r>
+        <w:rPr>
+          <w:lang w:val="es-MX"/>
+        </w:rPr>
+        <w:t xml:space="preserve">Hacer un algoritmo que llene una matriz de 10 * 10 y determine la posición [fila, columna] del número mayor almacenado en la matriz. </w:t>
+      </w:r>
+      <w:r>
+        <w:t xml:space="preserve">Los </w:t>
+      </w:r>
       <w:proofErr w:type="spellStart"/>
       <w:r>
-        <w:t>Hacer</w:t>
+        <w:t>números</w:t>
       </w:r>
       <w:proofErr w:type="spellEnd"/>
       <w:r>
-        <w:t xml:space="preserve"> un </w:t>
+        <w:t xml:space="preserve"> son </w:t>
       </w:r>
       <w:proofErr w:type="spellStart"/>
       <w:r>
-        <w:t>algoritmo</w:t>
+        <w:t>diferentes</w:t>
       </w:r>
       <w:proofErr w:type="spellEnd"/>
       <w:r>
-        <w:t xml:space="preserve"> que </w:t>
-      </w:r>
-      <w:proofErr w:type="spellStart"/>
-      <w:r>
-        <w:t>llene</w:t>
-      </w:r>
-      <w:proofErr w:type="spellEnd"/>
-      <w:r>
-        <w:t xml:space="preserve"> una </w:t>
-      </w:r>
-      <w:proofErr w:type="spellStart"/>
-      <w:r>
-        <w:t>matriz</w:t>
-      </w:r>
-      <w:proofErr w:type="spellEnd"/>
-      <w:r>
-        <w:t xml:space="preserve"> de 10 * 10 y determine la </w:t>
-      </w:r>
-      <w:proofErr w:type="spellStart"/>
-      <w:r>
-        <w:t>posición</w:t>
-      </w:r>
-      <w:proofErr w:type="spellEnd"/>
-      <w:r>
-        <w:t xml:space="preserve"> [fila, </w:t>
-      </w:r>
-      <w:proofErr w:type="spellStart"/>
-      <w:r>
-        <w:t>columna</w:t>
-      </w:r>
-      <w:proofErr w:type="spellEnd"/>
-      <w:r>
-        <w:t xml:space="preserve">] del </w:t>
-      </w:r>
-      <w:proofErr w:type="spellStart"/>
-      <w:r>
-        <w:t>número</w:t>
-      </w:r>
-      <w:proofErr w:type="spellEnd"/>
-      <w:r>
-        <w:t xml:space="preserve"> mayor </w:t>
-      </w:r>
-      <w:proofErr w:type="spellStart"/>
-      <w:r>
-        <w:t>almacenado</w:t>
-      </w:r>
-      <w:proofErr w:type="spellEnd"/>
-      <w:r>
-        <w:t xml:space="preserve"> </w:t>
-      </w:r>
-      <w:proofErr w:type="spellStart"/>
-      <w:r>
-        <w:t>en</w:t>
-      </w:r>
-      <w:proofErr w:type="spellEnd"/>
-      <w:r>
-        <w:t xml:space="preserve"> la </w:t>
-      </w:r>
-      <w:proofErr w:type="spellStart"/>
-      <w:r>
-        <w:t>matriz</w:t>
-      </w:r>
-      <w:proofErr w:type="spellEnd"/>
-      <w:r>
-        <w:t xml:space="preserve">. Los </w:t>
-      </w:r>
-      <w:proofErr w:type="spellStart"/>
-      <w:r>
-        <w:t>números</w:t>
-      </w:r>
-      <w:proofErr w:type="spellEnd"/>
-      <w:r>
-        <w:t xml:space="preserve"> son </w:t>
-      </w:r>
-      <w:proofErr w:type="spellStart"/>
-      <w:r>
-        <w:t>diferentes</w:t>
-      </w:r>
-      <w:proofErr w:type="spellEnd"/>
-      <w:r>
         <w:t>.</w:t>
       </w:r>
     </w:p>
@@ -2456,8 +2351,6 @@
           <w:lang w:val="es-MX"/>
         </w:rPr>
       </w:pPr>
-      <w:bookmarkStart w:id="0" w:name="_GoBack"/>
-      <w:bookmarkEnd w:id="0"/>
     </w:p>
     <w:p>
       <w:pPr>
@@ -2653,7 +2546,7 @@
 </file>
 
 <file path=word/numbering.xml><?xml version="1.0" encoding="utf-8"?>
-<w:numbering xmlns:wpc="http://schemas.microsoft.com/office/word/2010/wordprocessingCanvas" xmlns:cx="http://schemas.microsoft.com/office/drawing/2014/chartex" xmlns:cx1="http://schemas.microsoft.com/office/drawing/2015/9/8/chartex" xmlns:cx2="http://schemas.microsoft.com/office/drawing/2015/10/21/chartex" xmlns:cx3="http://schemas.microsoft.com/office/drawing/2016/5/9/chartex" xmlns:cx4="http://schemas.microsoft.com/office/drawing/2016/5/10/chartex" xmlns:cx5="http://schemas.microsoft.com/office/drawing/2016/5/11/chartex" xmlns:cx6="http://schemas.microsoft.com/office/drawing/2016/5/12/chartex" xmlns:cx7="http://schemas.microsoft.com/office/drawing/2016/5/13/chartex" xmlns:cx8="http://schemas.microsoft.com/office/drawing/2016/5/14/chartex" xmlns:mc="http://schemas.openxmlformats.org/markup-compatibility/2006" xmlns:aink="http://schemas.microsoft.com/office/drawing/2016/ink" xmlns:am3d="http://schemas.microsoft.com/office/drawing/2017/model3d" xmlns:o="urn:schemas-microsoft-com:office:office" xmlns:r="http://schemas.openxmlformats.org/officeDocument/2006/relationships" xmlns:m="http://schemas.openxmlformats.org/officeDocument/2006/math" xmlns:v="urn:schemas-microsoft-com:vml" xmlns:wp14="http://schemas.microsoft.com/office/word/2010/wordprocessingDrawing" xmlns:wp="http://schemas.openxmlformats.org/drawingml/2006/wordprocessingDrawing" xmlns:w10="urn:schemas-microsoft-com:office:word" xmlns:w="http://schemas.openxmlformats.org/wordprocessingml/2006/main" xmlns:w14="http://schemas.microsoft.com/office/word/2010/wordml" xmlns:w15="http://schemas.microsoft.com/office/word/2012/wordml" xmlns:w16cid="http://schemas.microsoft.com/office/word/2016/wordml/cid" xmlns:w16se="http://schemas.microsoft.com/office/word/2015/wordml/symex" xmlns:wpg="http://schemas.microsoft.com/office/word/2010/wordprocessingGroup" xmlns:wpi="http://schemas.microsoft.com/office/word/2010/wordprocessingInk" xmlns:wne="http://schemas.microsoft.com/office/word/2006/wordml" xmlns:wps="http://schemas.microsoft.com/office/word/2010/wordprocessingShape" mc:Ignorable="w14 w15 w16se w16cid wp14">
+<w:numbering xmlns:wpc="http://schemas.microsoft.com/office/word/2010/wordprocessingCanvas" xmlns:cx="http://schemas.microsoft.com/office/drawing/2014/chartex" xmlns:mc="http://schemas.openxmlformats.org/markup-compatibility/2006" xmlns:o="urn:schemas-microsoft-com:office:office" xmlns:r="http://schemas.openxmlformats.org/officeDocument/2006/relationships" xmlns:m="http://schemas.openxmlformats.org/officeDocument/2006/math" xmlns:v="urn:schemas-microsoft-com:vml" xmlns:wp14="http://schemas.microsoft.com/office/word/2010/wordprocessingDrawing" xmlns:wp="http://schemas.openxmlformats.org/drawingml/2006/wordprocessingDrawing" xmlns:w10="urn:schemas-microsoft-com:office:word" xmlns:w="http://schemas.openxmlformats.org/wordprocessingml/2006/main" xmlns:w14="http://schemas.microsoft.com/office/word/2010/wordml" xmlns:w15="http://schemas.microsoft.com/office/word/2012/wordml" xmlns:w16se="http://schemas.microsoft.com/office/word/2015/wordml/symex" xmlns:wpg="http://schemas.microsoft.com/office/word/2010/wordprocessingGroup" xmlns:wpi="http://schemas.microsoft.com/office/word/2010/wordprocessingInk" xmlns:wne="http://schemas.microsoft.com/office/word/2006/wordml" xmlns:wps="http://schemas.microsoft.com/office/word/2010/wordprocessingShape" mc:Ignorable="w14 w15 w16se wp14">
   <w:abstractNum w:abstractNumId="0" w15:restartNumberingAfterBreak="0">
     <w:nsid w:val="20D07C87"/>
     <w:multiLevelType w:val="hybridMultilevel"/>
@@ -3026,7 +2919,7 @@
 </file>
 
 <file path=word/styles.xml><?xml version="1.0" encoding="utf-8"?>
-<w:styles xmlns:mc="http://schemas.openxmlformats.org/markup-compatibility/2006" xmlns:r="http://schemas.openxmlformats.org/officeDocument/2006/relationships" xmlns:w="http://schemas.openxmlformats.org/wordprocessingml/2006/main" xmlns:w14="http://schemas.microsoft.com/office/word/2010/wordml" xmlns:w15="http://schemas.microsoft.com/office/word/2012/wordml" xmlns:w16cid="http://schemas.microsoft.com/office/word/2016/wordml/cid" xmlns:w16se="http://schemas.microsoft.com/office/word/2015/wordml/symex" mc:Ignorable="w14 w15 w16se w16cid">
+<w:styles xmlns:mc="http://schemas.openxmlformats.org/markup-compatibility/2006" xmlns:r="http://schemas.openxmlformats.org/officeDocument/2006/relationships" xmlns:w="http://schemas.openxmlformats.org/wordprocessingml/2006/main" xmlns:w14="http://schemas.microsoft.com/office/word/2010/wordml" xmlns:w15="http://schemas.microsoft.com/office/word/2012/wordml" xmlns:w16se="http://schemas.microsoft.com/office/word/2015/wordml/symex" mc:Ignorable="w14 w15 w16se">
   <w:docDefaults>
     <w:rPrDefault>
       <w:rPr>
@@ -3042,7 +2935,7 @@
       </w:pPr>
     </w:pPrDefault>
   </w:docDefaults>
-  <w:latentStyles w:defLockedState="0" w:defUIPriority="99" w:defSemiHidden="0" w:defUnhideWhenUsed="0" w:defQFormat="0" w:count="376">
+  <w:latentStyles w:defLockedState="0" w:defUIPriority="99" w:defSemiHidden="0" w:defUnhideWhenUsed="0" w:defQFormat="0" w:count="371">
     <w:lsdException w:name="Normal" w:uiPriority="0" w:qFormat="1"/>
     <w:lsdException w:name="heading 1" w:uiPriority="9" w:qFormat="1"/>
     <w:lsdException w:name="heading 2" w:semiHidden="1" w:uiPriority="9" w:unhideWhenUsed="1" w:qFormat="1"/>
@@ -3414,11 +3307,6 @@
     <w:lsdException w:name="List Table 5 Dark Accent 6" w:uiPriority="50"/>
     <w:lsdException w:name="List Table 6 Colorful Accent 6" w:uiPriority="51"/>
     <w:lsdException w:name="List Table 7 Colorful Accent 6" w:uiPriority="52"/>
-    <w:lsdException w:name="Mention" w:semiHidden="1" w:unhideWhenUsed="1"/>
-    <w:lsdException w:name="Smart Hyperlink" w:semiHidden="1" w:unhideWhenUsed="1"/>
-    <w:lsdException w:name="Hashtag" w:semiHidden="1" w:unhideWhenUsed="1"/>
-    <w:lsdException w:name="Unresolved Mention" w:semiHidden="1" w:unhideWhenUsed="1"/>
-    <w:lsdException w:name="Smart Link" w:semiHidden="1" w:unhideWhenUsed="1"/>
   </w:latentStyles>
   <w:style w:type="paragraph" w:default="1" w:styleId="Normal">
     <w:name w:val="Normal"/>

</xml_diff>

<commit_message>
Ejercicio Arreglos vectores 03, 04 OK
</commit_message>
<xml_diff>
--- a/ListasArrreglos/ejerciciosGuia5/EJERCICIOS EVIDENCIAS DART LISTAS ARREGLOS.docx
+++ b/ListasArrreglos/ejerciciosGuia5/EJERCICIOS EVIDENCIAS DART LISTAS ARREGLOS.docx
@@ -372,6 +372,36 @@
     <w:p>
       <w:pPr>
         <w:pStyle w:val="Prrafodelista"/>
+        <w:ind w:left="1080"/>
+        <w:rPr>
+          <w:b/>
+          <w:lang w:val="es-MX"/>
+        </w:rPr>
+      </w:pPr>
+    </w:p>
+    <w:p>
+      <w:pPr>
+        <w:pStyle w:val="Prrafodelista"/>
+        <w:ind w:left="1080"/>
+        <w:rPr>
+          <w:b/>
+          <w:lang w:val="es-MX"/>
+        </w:rPr>
+      </w:pPr>
+    </w:p>
+    <w:p>
+      <w:pPr>
+        <w:pStyle w:val="Prrafodelista"/>
+        <w:ind w:left="1080"/>
+        <w:rPr>
+          <w:b/>
+          <w:lang w:val="es-MX"/>
+        </w:rPr>
+      </w:pPr>
+    </w:p>
+    <w:p>
+      <w:pPr>
+        <w:pStyle w:val="Prrafodelista"/>
         <w:numPr>
           <w:ilvl w:val="0"/>
           <w:numId w:val="3"/>
@@ -381,81 +411,42 @@
           <w:lang w:val="es-MX"/>
         </w:rPr>
       </w:pPr>
-      <w:proofErr w:type="spellStart"/>
-      <w:r>
-        <w:t>Diseñe</w:t>
-      </w:r>
-      <w:proofErr w:type="spellEnd"/>
-      <w:r>
-        <w:t xml:space="preserve"> </w:t>
-      </w:r>
-    </w:p>
-    <w:p>
-      <w:pPr>
-        <w:pStyle w:val="Prrafodelista"/>
-        <w:numPr>
-          <w:ilvl w:val="0"/>
-          <w:numId w:val="3"/>
-        </w:numPr>
-        <w:rPr>
-          <w:b/>
-          <w:lang w:val="es-MX"/>
-        </w:rPr>
-      </w:pPr>
-      <w:proofErr w:type="spellStart"/>
-      <w:r>
-        <w:t>Sdfdf</w:t>
-      </w:r>
-      <w:proofErr w:type="spellEnd"/>
-    </w:p>
-    <w:p>
-      <w:pPr>
-        <w:pStyle w:val="Prrafodelista"/>
-        <w:numPr>
-          <w:ilvl w:val="0"/>
-          <w:numId w:val="3"/>
-        </w:numPr>
-        <w:rPr>
-          <w:b/>
-          <w:lang w:val="es-MX"/>
-        </w:rPr>
-      </w:pPr>
-      <w:r>
-        <w:rPr>
-          <w:lang w:val="es-MX"/>
-        </w:rPr>
-        <w:t>Diseñe un algoritmo que lea un número cualquiera y lo busque en el vector X, el cual tiene almacenados 12 elementos. Escribir la posición donde se encuentra almacenado el número en el vector o el mensaje “NO” si no lo encuentra.</w:t>
-      </w:r>
-    </w:p>
-    <w:p>
-      <w:pPr>
-        <w:pStyle w:val="Prrafodelista"/>
-        <w:ind w:left="1080"/>
-        <w:rPr>
-          <w:lang w:val="es-MX"/>
-        </w:rPr>
-      </w:pPr>
-    </w:p>
-    <w:p>
-      <w:pPr>
-        <w:pStyle w:val="Prrafodelista"/>
-        <w:ind w:left="1080"/>
-        <w:rPr>
-          <w:b/>
-          <w:lang w:val="es-MX"/>
-        </w:rPr>
-      </w:pPr>
-      <w:r>
-        <w:rPr>
-          <w:b/>
-          <w:noProof/>
+      <w:r>
+        <w:rPr>
+          <w:lang w:val="es-MX"/>
+        </w:rPr>
+        <w:t>Almacenar 15 números en un vector, imprimir cuantos son ceros, cuántos son negativos, cuantos positivos. Imprimir además la suma de los negativos, la suma de los ceros y la suma de los positivos.</w:t>
+      </w:r>
+    </w:p>
+    <w:p>
+      <w:pPr>
+        <w:pStyle w:val="Prrafodelista"/>
+        <w:ind w:left="1080"/>
+        <w:rPr>
+          <w:lang w:val="es-MX"/>
+        </w:rPr>
+      </w:pPr>
+    </w:p>
+    <w:p>
+      <w:pPr>
+        <w:pStyle w:val="Prrafodelista"/>
+        <w:ind w:left="1080"/>
+        <w:rPr>
+          <w:b/>
+          <w:lang w:val="es-MX"/>
+        </w:rPr>
+      </w:pPr>
+      <w:r>
+        <w:rPr>
+          <w:b/>
+          <w:lang w:val="es-MX"/>
         </w:rPr>
         <w:lastRenderedPageBreak/>
         <w:drawing>
-          <wp:inline distT="0" distB="0" distL="0" distR="0" wp14:anchorId="1F5D6817" wp14:editId="6C2B4246">
-            <wp:extent cx="5612130" cy="5312410"/>
-            <wp:effectExtent l="0" t="0" r="7620" b="2540"/>
-            <wp:docPr id="8" name="Imagen 8"/>
+          <wp:inline distT="0" distB="0" distL="0" distR="0" wp14:anchorId="190703F5" wp14:editId="2CC93B6E">
+            <wp:extent cx="5612130" cy="6238240"/>
+            <wp:effectExtent l="0" t="0" r="7620" b="0"/>
+            <wp:docPr id="26" name="Imagen 26"/>
             <wp:cNvGraphicFramePr>
               <a:graphicFrameLocks xmlns:a="http://schemas.openxmlformats.org/drawingml/2006/main" noChangeAspect="1"/>
             </wp:cNvGraphicFramePr>
@@ -475,7 +466,7 @@
                   <pic:spPr>
                     <a:xfrm>
                       <a:off x="0" y="0"/>
-                      <a:ext cx="5612130" cy="5312410"/>
+                      <a:ext cx="5612130" cy="6238240"/>
                     </a:xfrm>
                     <a:prstGeom prst="rect">
                       <a:avLst/>
@@ -492,43 +483,50 @@
       <w:pPr>
         <w:pStyle w:val="Prrafodelista"/>
         <w:ind w:left="1080"/>
-      </w:pPr>
-    </w:p>
-    <w:p>
-      <w:pPr>
-        <w:pStyle w:val="Prrafodelista"/>
-        <w:ind w:left="1080"/>
-        <w:rPr>
-          <w:b/>
-          <w:lang w:val="es-MX"/>
-        </w:rPr>
-      </w:pPr>
-    </w:p>
-    <w:p>
-      <w:pPr>
-        <w:pStyle w:val="Prrafodelista"/>
-        <w:ind w:left="1080"/>
-      </w:pPr>
-    </w:p>
-    <w:p>
-      <w:pPr>
-        <w:pStyle w:val="Prrafodelista"/>
-        <w:ind w:left="1080"/>
-        <w:rPr>
-          <w:b/>
-          <w:lang w:val="es-MX"/>
-        </w:rPr>
-      </w:pPr>
-      <w:r>
-        <w:rPr>
-          <w:b/>
-          <w:noProof/>
-        </w:rPr>
+        <w:rPr>
+          <w:lang w:val="es-MX"/>
+        </w:rPr>
+      </w:pPr>
+    </w:p>
+    <w:p>
+      <w:pPr>
+        <w:pStyle w:val="Prrafodelista"/>
+        <w:ind w:left="1080"/>
+        <w:rPr>
+          <w:b/>
+          <w:lang w:val="es-MX"/>
+        </w:rPr>
+      </w:pPr>
+    </w:p>
+    <w:p>
+      <w:pPr>
+        <w:pStyle w:val="Prrafodelista"/>
+        <w:ind w:left="1080"/>
+        <w:rPr>
+          <w:lang w:val="es-MX"/>
+        </w:rPr>
+      </w:pPr>
+    </w:p>
+    <w:p>
+      <w:pPr>
+        <w:pStyle w:val="Prrafodelista"/>
+        <w:ind w:left="1080"/>
+        <w:rPr>
+          <w:b/>
+          <w:lang w:val="es-MX"/>
+        </w:rPr>
+      </w:pPr>
+      <w:r>
+        <w:rPr>
+          <w:b/>
+          <w:lang w:val="es-MX"/>
+        </w:rPr>
+        <w:lastRenderedPageBreak/>
         <w:drawing>
-          <wp:inline distT="0" distB="0" distL="0" distR="0" wp14:anchorId="27079C06" wp14:editId="7E608881">
-            <wp:extent cx="5612130" cy="1866900"/>
+          <wp:inline distT="0" distB="0" distL="0" distR="0" wp14:anchorId="33676947" wp14:editId="7B5C5048">
+            <wp:extent cx="5612130" cy="4495800"/>
             <wp:effectExtent l="0" t="0" r="7620" b="0"/>
-            <wp:docPr id="5" name="Imagen 5"/>
+            <wp:docPr id="24" name="Imagen 24"/>
             <wp:cNvGraphicFramePr>
               <a:graphicFrameLocks xmlns:a="http://schemas.openxmlformats.org/drawingml/2006/main" noChangeAspect="1"/>
             </wp:cNvGraphicFramePr>
@@ -548,7 +546,7 @@
                   <pic:spPr>
                     <a:xfrm>
                       <a:off x="0" y="0"/>
-                      <a:ext cx="5612130" cy="1866900"/>
+                      <a:ext cx="5612130" cy="4495800"/>
                     </a:xfrm>
                     <a:prstGeom prst="rect">
                       <a:avLst/>
@@ -563,81 +561,87 @@
     </w:p>
     <w:p>
       <w:pPr>
-        <w:pStyle w:val="Prrafodelista"/>
-        <w:ind w:left="1080"/>
-        <w:rPr>
-          <w:b/>
-          <w:lang w:val="es-MX"/>
-        </w:rPr>
-      </w:pPr>
-    </w:p>
-    <w:p>
-      <w:pPr>
-        <w:pStyle w:val="Prrafodelista"/>
-        <w:ind w:left="1080"/>
-        <w:rPr>
-          <w:lang w:val="es-MX"/>
-        </w:rPr>
-      </w:pPr>
-      <w:r>
-        <w:rPr>
-          <w:lang w:val="es-MX"/>
-        </w:rPr>
-        <w:t>Cu</w:t>
-      </w:r>
-      <w:r>
-        <w:rPr>
-          <w:lang w:val="es-MX"/>
-        </w:rPr>
-        <w:t>a</w:t>
-      </w:r>
-      <w:r>
-        <w:rPr>
-          <w:lang w:val="es-MX"/>
-        </w:rPr>
-        <w:t>ndo dos números se repiten se pone</w:t>
-      </w:r>
-      <w:r>
-        <w:rPr>
-          <w:lang w:val="es-MX"/>
-        </w:rPr>
-        <w:t xml:space="preserve"> normalmente se elige el segundo de la </w:t>
-      </w:r>
-      <w:proofErr w:type="gramStart"/>
-      <w:r>
-        <w:rPr>
-          <w:lang w:val="es-MX"/>
-        </w:rPr>
-        <w:t>lista :</w:t>
-      </w:r>
-      <w:proofErr w:type="gramEnd"/>
-    </w:p>
-    <w:p>
-      <w:pPr>
-        <w:pStyle w:val="Prrafodelista"/>
-        <w:ind w:left="1080"/>
-        <w:rPr>
-          <w:lang w:val="es-MX"/>
-        </w:rPr>
-      </w:pPr>
-    </w:p>
-    <w:p>
-      <w:pPr>
-        <w:pStyle w:val="Prrafodelista"/>
-        <w:ind w:left="1080"/>
-        <w:rPr>
-          <w:lang w:val="es-MX"/>
-        </w:rPr>
-      </w:pPr>
-      <w:r>
-        <w:rPr>
-          <w:noProof/>
-        </w:rPr>
+        <w:rPr>
+          <w:b/>
+          <w:lang w:val="es-MX"/>
+        </w:rPr>
+      </w:pPr>
+    </w:p>
+    <w:p>
+      <w:pPr>
+        <w:rPr>
+          <w:b/>
+          <w:lang w:val="es-MX"/>
+        </w:rPr>
+      </w:pPr>
+    </w:p>
+    <w:p>
+      <w:pPr>
+        <w:pStyle w:val="Prrafodelista"/>
+        <w:numPr>
+          <w:ilvl w:val="0"/>
+          <w:numId w:val="3"/>
+        </w:numPr>
+        <w:rPr>
+          <w:b/>
+          <w:lang w:val="es-MX"/>
+        </w:rPr>
+      </w:pPr>
+      <w:r>
+        <w:rPr>
+          <w:lang w:val="es-MX"/>
+        </w:rPr>
+        <w:t>Almacenar 8 números en un vector, almacenarlos en otro vector en orden inverso al vector original e imprimir el vector resultante.</w:t>
+      </w:r>
+    </w:p>
+    <w:p>
+      <w:pPr>
+        <w:pStyle w:val="Prrafodelista"/>
+        <w:ind w:left="1080"/>
+        <w:rPr>
+          <w:lang w:val="es-MX"/>
+        </w:rPr>
+      </w:pPr>
+    </w:p>
+    <w:p>
+      <w:pPr>
+        <w:pStyle w:val="Prrafodelista"/>
+        <w:ind w:left="1080"/>
+        <w:rPr>
+          <w:b/>
+          <w:lang w:val="es-MX"/>
+        </w:rPr>
+      </w:pPr>
+    </w:p>
+    <w:p>
+      <w:pPr>
+        <w:pStyle w:val="Prrafodelista"/>
+        <w:ind w:left="1080"/>
+        <w:rPr>
+          <w:lang w:val="es-MX"/>
+        </w:rPr>
+      </w:pPr>
+    </w:p>
+    <w:p>
+      <w:pPr>
+        <w:pStyle w:val="Prrafodelista"/>
+        <w:ind w:left="1080"/>
+        <w:rPr>
+          <w:b/>
+          <w:lang w:val="es-MX"/>
+        </w:rPr>
+      </w:pPr>
+      <w:r>
+        <w:rPr>
+          <w:b/>
+          <w:lang w:val="es-MX"/>
+        </w:rPr>
+        <w:lastRenderedPageBreak/>
         <w:drawing>
-          <wp:inline distT="0" distB="0" distL="0" distR="0" wp14:anchorId="16B07A3F" wp14:editId="10E4F783">
-            <wp:extent cx="5612130" cy="1807210"/>
-            <wp:effectExtent l="0" t="0" r="7620" b="2540"/>
-            <wp:docPr id="7" name="Imagen 7"/>
+          <wp:inline distT="0" distB="0" distL="0" distR="0" wp14:anchorId="63CB8D0E" wp14:editId="2F1DC37E">
+            <wp:extent cx="5612130" cy="2329180"/>
+            <wp:effectExtent l="0" t="0" r="7620" b="0"/>
+            <wp:docPr id="27" name="Imagen 27"/>
             <wp:cNvGraphicFramePr>
               <a:graphicFrameLocks xmlns:a="http://schemas.openxmlformats.org/drawingml/2006/main" noChangeAspect="1"/>
             </wp:cNvGraphicFramePr>
@@ -657,7 +661,7 @@
                   <pic:spPr>
                     <a:xfrm>
                       <a:off x="0" y="0"/>
-                      <a:ext cx="5612130" cy="1807210"/>
+                      <a:ext cx="5612130" cy="2329180"/>
                     </a:xfrm>
                     <a:prstGeom prst="rect">
                       <a:avLst/>
@@ -675,71 +679,30 @@
         <w:pStyle w:val="Prrafodelista"/>
         <w:ind w:left="1080"/>
         <w:rPr>
-          <w:lang w:val="es-MX"/>
-        </w:rPr>
-      </w:pPr>
-    </w:p>
-    <w:p>
-      <w:pPr>
-        <w:pStyle w:val="Prrafodelista"/>
-        <w:ind w:left="1080"/>
-        <w:rPr>
-          <w:lang w:val="es-MX"/>
-        </w:rPr>
-      </w:pPr>
-      <w:r>
-        <w:rPr>
-          <w:lang w:val="es-MX"/>
-        </w:rPr>
-        <w:t xml:space="preserve">Si queremos el primer numero de la lista le ponemos el </w:t>
-      </w:r>
-      <w:proofErr w:type="gramStart"/>
-      <w:r>
-        <w:rPr>
-          <w:lang w:val="es-MX"/>
-        </w:rPr>
-        <w:t>break ,</w:t>
-      </w:r>
-      <w:proofErr w:type="gramEnd"/>
-      <w:r>
-        <w:rPr>
-          <w:lang w:val="es-MX"/>
-        </w:rPr>
-        <w:t xml:space="preserve"> para que cierre inmediatamente se quede en ese nu</w:t>
-      </w:r>
-      <w:r>
-        <w:rPr>
-          <w:lang w:val="es-MX"/>
-        </w:rPr>
-        <w:t xml:space="preserve">mero : </w:t>
-      </w:r>
-    </w:p>
-    <w:p>
-      <w:pPr>
-        <w:pStyle w:val="Prrafodelista"/>
-        <w:ind w:left="1080"/>
-        <w:rPr>
-          <w:lang w:val="es-MX"/>
-        </w:rPr>
-      </w:pPr>
-    </w:p>
-    <w:p>
-      <w:pPr>
-        <w:pStyle w:val="Prrafodelista"/>
-        <w:ind w:left="1080"/>
-        <w:rPr>
-          <w:lang w:val="es-MX"/>
-        </w:rPr>
-      </w:pPr>
-      <w:r>
-        <w:rPr>
-          <w:noProof/>
+          <w:b/>
+          <w:lang w:val="es-MX"/>
+        </w:rPr>
+      </w:pPr>
+    </w:p>
+    <w:p>
+      <w:pPr>
+        <w:pStyle w:val="Prrafodelista"/>
+        <w:ind w:left="1080"/>
+        <w:rPr>
+          <w:b/>
+          <w:lang w:val="es-MX"/>
+        </w:rPr>
+      </w:pPr>
+      <w:r>
+        <w:rPr>
+          <w:b/>
+          <w:lang w:val="es-MX"/>
         </w:rPr>
         <w:drawing>
-          <wp:inline distT="0" distB="0" distL="0" distR="0" wp14:anchorId="1AFAEAA1" wp14:editId="35F9114C">
-            <wp:extent cx="5612130" cy="1838960"/>
-            <wp:effectExtent l="0" t="0" r="7620" b="8890"/>
-            <wp:docPr id="6" name="Imagen 6"/>
+          <wp:inline distT="0" distB="0" distL="0" distR="0" wp14:anchorId="22F09E3E" wp14:editId="5E34251C">
+            <wp:extent cx="5612130" cy="3636010"/>
+            <wp:effectExtent l="0" t="0" r="7620" b="2540"/>
+            <wp:docPr id="28" name="Imagen 28"/>
             <wp:cNvGraphicFramePr>
               <a:graphicFrameLocks xmlns:a="http://schemas.openxmlformats.org/drawingml/2006/main" noChangeAspect="1"/>
             </wp:cNvGraphicFramePr>
@@ -759,7 +722,7 @@
                   <pic:spPr>
                     <a:xfrm>
                       <a:off x="0" y="0"/>
-                      <a:ext cx="5612130" cy="1838960"/>
+                      <a:ext cx="5612130" cy="3636010"/>
                     </a:xfrm>
                     <a:prstGeom prst="rect">
                       <a:avLst/>
@@ -777,52 +740,31 @@
         <w:pStyle w:val="Prrafodelista"/>
         <w:ind w:left="1080"/>
         <w:rPr>
-          <w:lang w:val="es-MX"/>
-        </w:rPr>
-      </w:pPr>
-    </w:p>
-    <w:p>
-      <w:pPr>
-        <w:pStyle w:val="Prrafodelista"/>
-        <w:ind w:left="1080"/>
-        <w:rPr>
-          <w:lang w:val="es-MX"/>
-        </w:rPr>
-      </w:pPr>
-      <w:r>
-        <w:rPr>
-          <w:lang w:val="es-MX"/>
-        </w:rPr>
-        <w:t xml:space="preserve">Segunda Forma de hacerlo: </w:t>
-      </w:r>
-    </w:p>
-    <w:p>
-      <w:pPr>
-        <w:pStyle w:val="Prrafodelista"/>
-        <w:ind w:left="1080"/>
-        <w:rPr>
-          <w:lang w:val="es-MX"/>
-        </w:rPr>
-      </w:pPr>
-    </w:p>
-    <w:p>
-      <w:pPr>
-        <w:pStyle w:val="Prrafodelista"/>
-        <w:ind w:left="1080"/>
-        <w:rPr>
-          <w:lang w:val="es-MX"/>
-        </w:rPr>
-      </w:pPr>
-      <w:r>
-        <w:rPr>
-          <w:noProof/>
+          <w:b/>
+          <w:lang w:val="es-MX"/>
+        </w:rPr>
+      </w:pPr>
+    </w:p>
+    <w:p>
+      <w:pPr>
+        <w:pStyle w:val="Prrafodelista"/>
+        <w:ind w:left="1080"/>
+        <w:rPr>
+          <w:b/>
+          <w:lang w:val="es-MX"/>
+        </w:rPr>
+      </w:pPr>
+      <w:r>
+        <w:rPr>
+          <w:b/>
+          <w:lang w:val="es-MX"/>
         </w:rPr>
         <w:lastRenderedPageBreak/>
         <w:drawing>
-          <wp:inline distT="0" distB="0" distL="0" distR="0" wp14:anchorId="2489BFCA" wp14:editId="7CA63E6A">
-            <wp:extent cx="5612130" cy="5661025"/>
+          <wp:inline distT="0" distB="0" distL="0" distR="0" wp14:anchorId="0347CD3A" wp14:editId="1A3B5D25">
+            <wp:extent cx="5612130" cy="4577715"/>
             <wp:effectExtent l="0" t="0" r="7620" b="0"/>
-            <wp:docPr id="13" name="Imagen 13"/>
+            <wp:docPr id="29" name="Imagen 29"/>
             <wp:cNvGraphicFramePr>
               <a:graphicFrameLocks xmlns:a="http://schemas.openxmlformats.org/drawingml/2006/main" noChangeAspect="1"/>
             </wp:cNvGraphicFramePr>
@@ -842,7 +784,7 @@
                   <pic:spPr>
                     <a:xfrm>
                       <a:off x="0" y="0"/>
-                      <a:ext cx="5612130" cy="5661025"/>
+                      <a:ext cx="5612130" cy="4577715"/>
                     </a:xfrm>
                     <a:prstGeom prst="rect">
                       <a:avLst/>
@@ -872,15 +814,146 @@
           <w:lang w:val="es-MX"/>
         </w:rPr>
       </w:pPr>
-      <w:r>
-        <w:rPr>
+    </w:p>
+    <w:p>
+      <w:pPr>
+        <w:pStyle w:val="Prrafodelista"/>
+        <w:ind w:left="1080"/>
+        <w:rPr>
+          <w:lang w:val="es-MX"/>
+        </w:rPr>
+      </w:pPr>
+    </w:p>
+    <w:p>
+      <w:pPr>
+        <w:pStyle w:val="Prrafodelista"/>
+        <w:ind w:left="1080"/>
+        <w:rPr>
+          <w:lang w:val="es-MX"/>
+        </w:rPr>
+      </w:pPr>
+    </w:p>
+    <w:p>
+      <w:pPr>
+        <w:pStyle w:val="Prrafodelista"/>
+        <w:ind w:left="1080"/>
+        <w:rPr>
+          <w:lang w:val="es-MX"/>
+        </w:rPr>
+      </w:pPr>
+    </w:p>
+    <w:p>
+      <w:pPr>
+        <w:pStyle w:val="Prrafodelista"/>
+        <w:ind w:left="1080"/>
+        <w:rPr>
+          <w:lang w:val="es-MX"/>
+        </w:rPr>
+      </w:pPr>
+    </w:p>
+    <w:p>
+      <w:pPr>
+        <w:pStyle w:val="Prrafodelista"/>
+        <w:ind w:left="1080"/>
+        <w:rPr>
+          <w:lang w:val="es-MX"/>
+        </w:rPr>
+      </w:pPr>
+    </w:p>
+    <w:p>
+      <w:pPr>
+        <w:pStyle w:val="Prrafodelista"/>
+        <w:ind w:left="1080"/>
+        <w:rPr>
+          <w:lang w:val="es-MX"/>
+        </w:rPr>
+      </w:pPr>
+    </w:p>
+    <w:p>
+      <w:pPr>
+        <w:pStyle w:val="Prrafodelista"/>
+        <w:ind w:left="1080"/>
+        <w:rPr>
+          <w:lang w:val="es-MX"/>
+        </w:rPr>
+      </w:pPr>
+    </w:p>
+    <w:p>
+      <w:pPr>
+        <w:pStyle w:val="Prrafodelista"/>
+        <w:ind w:left="1080"/>
+        <w:rPr>
+          <w:lang w:val="es-MX"/>
+        </w:rPr>
+      </w:pPr>
+    </w:p>
+    <w:p>
+      <w:pPr>
+        <w:pStyle w:val="Prrafodelista"/>
+        <w:ind w:left="1080"/>
+        <w:rPr>
+          <w:lang w:val="es-MX"/>
+        </w:rPr>
+      </w:pPr>
+    </w:p>
+    <w:p>
+      <w:pPr>
+        <w:pStyle w:val="Prrafodelista"/>
+        <w:ind w:left="1080"/>
+        <w:rPr>
+          <w:b/>
+          <w:lang w:val="es-MX"/>
+        </w:rPr>
+      </w:pPr>
+    </w:p>
+    <w:p>
+      <w:pPr>
+        <w:pStyle w:val="Prrafodelista"/>
+        <w:numPr>
+          <w:ilvl w:val="0"/>
+          <w:numId w:val="3"/>
+        </w:numPr>
+        <w:rPr>
+          <w:b/>
+          <w:lang w:val="es-MX"/>
+        </w:rPr>
+      </w:pPr>
+      <w:r>
+        <w:rPr>
+          <w:lang w:val="es-MX"/>
+        </w:rPr>
+        <w:t>Diseñe un algoritmo que lea un número cualquiera y lo busque en el vector X, el cual tiene almacenados 12 elementos. Escribir la posición donde se encuentra almacenado el número en el vector o el mensaje “NO” si no lo encuentra.</w:t>
+      </w:r>
+    </w:p>
+    <w:p>
+      <w:pPr>
+        <w:pStyle w:val="Prrafodelista"/>
+        <w:ind w:left="1080"/>
+        <w:rPr>
+          <w:lang w:val="es-MX"/>
+        </w:rPr>
+      </w:pPr>
+    </w:p>
+    <w:p>
+      <w:pPr>
+        <w:pStyle w:val="Prrafodelista"/>
+        <w:ind w:left="1080"/>
+        <w:rPr>
+          <w:b/>
+          <w:lang w:val="es-MX"/>
+        </w:rPr>
+      </w:pPr>
+      <w:r>
+        <w:rPr>
+          <w:b/>
           <w:noProof/>
         </w:rPr>
+        <w:lastRenderedPageBreak/>
         <w:drawing>
-          <wp:inline distT="0" distB="0" distL="0" distR="0" wp14:anchorId="0B088D74" wp14:editId="4AF21ECE">
-            <wp:extent cx="5612130" cy="1809115"/>
-            <wp:effectExtent l="0" t="0" r="7620" b="635"/>
-            <wp:docPr id="14" name="Imagen 14"/>
+          <wp:inline distT="0" distB="0" distL="0" distR="0" wp14:anchorId="1F5D6817" wp14:editId="6C2B4246">
+            <wp:extent cx="5612130" cy="5312410"/>
+            <wp:effectExtent l="0" t="0" r="7620" b="2540"/>
+            <wp:docPr id="8" name="Imagen 8"/>
             <wp:cNvGraphicFramePr>
               <a:graphicFrameLocks xmlns:a="http://schemas.openxmlformats.org/drawingml/2006/main" noChangeAspect="1"/>
             </wp:cNvGraphicFramePr>
@@ -900,7 +973,7 @@
                   <pic:spPr>
                     <a:xfrm>
                       <a:off x="0" y="0"/>
-                      <a:ext cx="5612130" cy="1809115"/>
+                      <a:ext cx="5612130" cy="5312410"/>
                     </a:xfrm>
                     <a:prstGeom prst="rect">
                       <a:avLst/>
@@ -917,56 +990,22 @@
       <w:pPr>
         <w:pStyle w:val="Prrafodelista"/>
         <w:ind w:left="1080"/>
-        <w:rPr>
-          <w:lang w:val="es-MX"/>
-        </w:rPr>
-      </w:pPr>
-    </w:p>
-    <w:p>
-      <w:pPr>
-        <w:pStyle w:val="Prrafodelista"/>
-        <w:ind w:left="1080"/>
-        <w:rPr>
-          <w:lang w:val="es-MX"/>
-        </w:rPr>
-      </w:pPr>
-    </w:p>
-    <w:p>
-      <w:pPr>
-        <w:pStyle w:val="Prrafodelista"/>
-        <w:ind w:left="1080"/>
-        <w:rPr>
-          <w:lang w:val="es-MX"/>
-        </w:rPr>
-      </w:pPr>
-    </w:p>
-    <w:p>
-      <w:pPr>
-        <w:pStyle w:val="Prrafodelista"/>
-        <w:numPr>
-          <w:ilvl w:val="0"/>
-          <w:numId w:val="3"/>
-        </w:numPr>
-        <w:rPr>
-          <w:b/>
-          <w:lang w:val="es-MX"/>
-        </w:rPr>
-      </w:pPr>
-      <w:r>
-        <w:rPr>
-          <w:lang w:val="es-MX"/>
-        </w:rPr>
-        <w:lastRenderedPageBreak/>
-        <w:t>Diseñe un algoritmo que lea dos vectores A y B de 7 elementos cada uno y multiplique el primer elemento de A con el último elemento de B y luego el segundo elemento de A por el sexto elemento de B y así sucesivamente hasta llegar al séptimo elemento de A por el primer elemento de B. El resultado de la multiplicación almacenarlo en un vector C. Mostrar el resultado.</w:t>
-      </w:r>
-    </w:p>
-    <w:p>
-      <w:pPr>
-        <w:pStyle w:val="Prrafodelista"/>
-        <w:ind w:left="1080"/>
-        <w:rPr>
-          <w:lang w:val="es-MX"/>
-        </w:rPr>
+      </w:pPr>
+    </w:p>
+    <w:p>
+      <w:pPr>
+        <w:pStyle w:val="Prrafodelista"/>
+        <w:ind w:left="1080"/>
+        <w:rPr>
+          <w:b/>
+          <w:lang w:val="es-MX"/>
+        </w:rPr>
+      </w:pPr>
+    </w:p>
+    <w:p>
+      <w:pPr>
+        <w:pStyle w:val="Prrafodelista"/>
+        <w:ind w:left="1080"/>
       </w:pPr>
     </w:p>
     <w:p>
@@ -984,10 +1023,10 @@
           <w:noProof/>
         </w:rPr>
         <w:drawing>
-          <wp:inline distT="0" distB="0" distL="0" distR="0" wp14:anchorId="78F1BF7F" wp14:editId="1667CD24">
-            <wp:extent cx="5612130" cy="4238625"/>
-            <wp:effectExtent l="0" t="0" r="7620" b="9525"/>
-            <wp:docPr id="10" name="Imagen 10"/>
+          <wp:inline distT="0" distB="0" distL="0" distR="0" wp14:anchorId="27079C06" wp14:editId="7E608881">
+            <wp:extent cx="5612130" cy="1866900"/>
+            <wp:effectExtent l="0" t="0" r="7620" b="0"/>
+            <wp:docPr id="5" name="Imagen 5"/>
             <wp:cNvGraphicFramePr>
               <a:graphicFrameLocks xmlns:a="http://schemas.openxmlformats.org/drawingml/2006/main" noChangeAspect="1"/>
             </wp:cNvGraphicFramePr>
@@ -1007,7 +1046,7 @@
                   <pic:spPr>
                     <a:xfrm>
                       <a:off x="0" y="0"/>
-                      <a:ext cx="5612130" cy="4238625"/>
+                      <a:ext cx="5612130" cy="1866900"/>
                     </a:xfrm>
                     <a:prstGeom prst="rect">
                       <a:avLst/>
@@ -1024,27 +1063,79 @@
       <w:pPr>
         <w:pStyle w:val="Prrafodelista"/>
         <w:ind w:left="1080"/>
-      </w:pPr>
-    </w:p>
-    <w:p>
-      <w:pPr>
-        <w:pStyle w:val="Prrafodelista"/>
-        <w:ind w:left="1080"/>
-        <w:rPr>
-          <w:b/>
-          <w:lang w:val="es-MX"/>
-        </w:rPr>
-      </w:pPr>
-      <w:r>
-        <w:rPr>
-          <w:b/>
+        <w:rPr>
+          <w:b/>
+          <w:lang w:val="es-MX"/>
+        </w:rPr>
+      </w:pPr>
+    </w:p>
+    <w:p>
+      <w:pPr>
+        <w:pStyle w:val="Prrafodelista"/>
+        <w:ind w:left="1080"/>
+        <w:rPr>
+          <w:lang w:val="es-MX"/>
+        </w:rPr>
+      </w:pPr>
+      <w:r>
+        <w:rPr>
+          <w:lang w:val="es-MX"/>
+        </w:rPr>
+        <w:t>Cu</w:t>
+      </w:r>
+      <w:r>
+        <w:rPr>
+          <w:lang w:val="es-MX"/>
+        </w:rPr>
+        <w:t>a</w:t>
+      </w:r>
+      <w:r>
+        <w:rPr>
+          <w:lang w:val="es-MX"/>
+        </w:rPr>
+        <w:t>ndo dos números se repiten se pone</w:t>
+      </w:r>
+      <w:r>
+        <w:rPr>
+          <w:lang w:val="es-MX"/>
+        </w:rPr>
+        <w:t xml:space="preserve"> normalmente se elige el segundo de la </w:t>
+      </w:r>
+      <w:proofErr w:type="gramStart"/>
+      <w:r>
+        <w:rPr>
+          <w:lang w:val="es-MX"/>
+        </w:rPr>
+        <w:t>lista :</w:t>
+      </w:r>
+      <w:proofErr w:type="gramEnd"/>
+    </w:p>
+    <w:p>
+      <w:pPr>
+        <w:pStyle w:val="Prrafodelista"/>
+        <w:ind w:left="1080"/>
+        <w:rPr>
+          <w:lang w:val="es-MX"/>
+        </w:rPr>
+      </w:pPr>
+    </w:p>
+    <w:p>
+      <w:pPr>
+        <w:pStyle w:val="Prrafodelista"/>
+        <w:ind w:left="1080"/>
+        <w:rPr>
+          <w:lang w:val="es-MX"/>
+        </w:rPr>
+      </w:pPr>
+      <w:r>
+        <w:rPr>
           <w:noProof/>
         </w:rPr>
         <w:drawing>
-          <wp:inline distT="0" distB="0" distL="0" distR="0" wp14:anchorId="63766AF3" wp14:editId="2A7C2C41">
-            <wp:extent cx="5612130" cy="890905"/>
-            <wp:effectExtent l="0" t="0" r="7620" b="4445"/>
-            <wp:docPr id="9" name="Imagen 9"/>
+          <wp:inline distT="0" distB="0" distL="0" distR="0" wp14:anchorId="16B07A3F" wp14:editId="10E4F783">
+            <wp:extent cx="5612130" cy="1807210"/>
+            <wp:effectExtent l="0" t="0" r="7620" b="2540"/>
+            <wp:docPr id="7" name="Imagen 7"/>
             <wp:cNvGraphicFramePr>
               <a:graphicFrameLocks xmlns:a="http://schemas.openxmlformats.org/drawingml/2006/main" noChangeAspect="1"/>
             </wp:cNvGraphicFramePr>
@@ -1064,7 +1155,7 @@
                   <pic:spPr>
                     <a:xfrm>
                       <a:off x="0" y="0"/>
-                      <a:ext cx="5612130" cy="890905"/>
+                      <a:ext cx="5612130" cy="1807210"/>
                     </a:xfrm>
                     <a:prstGeom prst="rect">
                       <a:avLst/>
@@ -1082,24 +1173,43 @@
         <w:pStyle w:val="Prrafodelista"/>
         <w:ind w:left="1080"/>
         <w:rPr>
-          <w:b/>
-          <w:lang w:val="es-MX"/>
-        </w:rPr>
-      </w:pPr>
-    </w:p>
-    <w:p>
-      <w:pPr>
-        <w:pStyle w:val="Prrafodelista"/>
-        <w:ind w:left="1080"/>
-        <w:rPr>
-          <w:lang w:val="es-MX"/>
-        </w:rPr>
-      </w:pPr>
-      <w:r>
-        <w:rPr>
-          <w:lang w:val="es-MX"/>
-        </w:rPr>
-        <w:t xml:space="preserve">Segunda forma de hacerlo: </w:t>
+          <w:lang w:val="es-MX"/>
+        </w:rPr>
+      </w:pPr>
+    </w:p>
+    <w:p>
+      <w:pPr>
+        <w:pStyle w:val="Prrafodelista"/>
+        <w:ind w:left="1080"/>
+        <w:rPr>
+          <w:lang w:val="es-MX"/>
+        </w:rPr>
+      </w:pPr>
+      <w:r>
+        <w:rPr>
+          <w:lang w:val="es-MX"/>
+        </w:rPr>
+        <w:t xml:space="preserve">Si queremos el primer numero de la lista le ponemos el </w:t>
+      </w:r>
+      <w:proofErr w:type="gramStart"/>
+      <w:r>
+        <w:rPr>
+          <w:lang w:val="es-MX"/>
+        </w:rPr>
+        <w:t>break ,</w:t>
+      </w:r>
+      <w:proofErr w:type="gramEnd"/>
+      <w:r>
+        <w:rPr>
+          <w:lang w:val="es-MX"/>
+        </w:rPr>
+        <w:t xml:space="preserve"> para que cierre inmediatamente se quede en ese nu</w:t>
+      </w:r>
+      <w:r>
+        <w:rPr>
+          <w:lang w:val="es-MX"/>
+        </w:rPr>
+        <w:t xml:space="preserve">mero : </w:t>
       </w:r>
     </w:p>
     <w:p>
@@ -1123,12 +1233,11 @@
         <w:rPr>
           <w:noProof/>
         </w:rPr>
-        <w:lastRenderedPageBreak/>
         <w:drawing>
-          <wp:inline distT="0" distB="0" distL="0" distR="0" wp14:anchorId="55640DD5" wp14:editId="12AD4A2E">
-            <wp:extent cx="5612130" cy="3901440"/>
-            <wp:effectExtent l="0" t="0" r="7620" b="3810"/>
-            <wp:docPr id="11" name="Imagen 11"/>
+          <wp:inline distT="0" distB="0" distL="0" distR="0" wp14:anchorId="1AFAEAA1" wp14:editId="35F9114C">
+            <wp:extent cx="5612130" cy="1838960"/>
+            <wp:effectExtent l="0" t="0" r="7620" b="8890"/>
+            <wp:docPr id="6" name="Imagen 6"/>
             <wp:cNvGraphicFramePr>
               <a:graphicFrameLocks xmlns:a="http://schemas.openxmlformats.org/drawingml/2006/main" noChangeAspect="1"/>
             </wp:cNvGraphicFramePr>
@@ -1148,7 +1257,7 @@
                   <pic:spPr>
                     <a:xfrm>
                       <a:off x="0" y="0"/>
-                      <a:ext cx="5612130" cy="3901440"/>
+                      <a:ext cx="5612130" cy="1838960"/>
                     </a:xfrm>
                     <a:prstGeom prst="rect">
                       <a:avLst/>
@@ -1180,13 +1289,38 @@
       </w:pPr>
       <w:r>
         <w:rPr>
+          <w:lang w:val="es-MX"/>
+        </w:rPr>
+        <w:t xml:space="preserve">Segunda Forma de hacerlo: </w:t>
+      </w:r>
+    </w:p>
+    <w:p>
+      <w:pPr>
+        <w:pStyle w:val="Prrafodelista"/>
+        <w:ind w:left="1080"/>
+        <w:rPr>
+          <w:lang w:val="es-MX"/>
+        </w:rPr>
+      </w:pPr>
+    </w:p>
+    <w:p>
+      <w:pPr>
+        <w:pStyle w:val="Prrafodelista"/>
+        <w:ind w:left="1080"/>
+        <w:rPr>
+          <w:lang w:val="es-MX"/>
+        </w:rPr>
+      </w:pPr>
+      <w:r>
+        <w:rPr>
           <w:noProof/>
         </w:rPr>
+        <w:lastRenderedPageBreak/>
         <w:drawing>
-          <wp:inline distT="0" distB="0" distL="0" distR="0" wp14:anchorId="0735C42F" wp14:editId="3242E473">
-            <wp:extent cx="5612130" cy="904240"/>
+          <wp:inline distT="0" distB="0" distL="0" distR="0" wp14:anchorId="2489BFCA" wp14:editId="7CA63E6A">
+            <wp:extent cx="5612130" cy="5661025"/>
             <wp:effectExtent l="0" t="0" r="7620" b="0"/>
-            <wp:docPr id="12" name="Imagen 12"/>
+            <wp:docPr id="13" name="Imagen 13"/>
             <wp:cNvGraphicFramePr>
               <a:graphicFrameLocks xmlns:a="http://schemas.openxmlformats.org/drawingml/2006/main" noChangeAspect="1"/>
             </wp:cNvGraphicFramePr>
@@ -1206,7 +1340,7 @@
                   <pic:spPr>
                     <a:xfrm>
                       <a:off x="0" y="0"/>
-                      <a:ext cx="5612130" cy="904240"/>
+                      <a:ext cx="5612130" cy="5661025"/>
                     </a:xfrm>
                     <a:prstGeom prst="rect">
                       <a:avLst/>
@@ -1231,51 +1365,20 @@
     <w:p>
       <w:pPr>
         <w:pStyle w:val="Prrafodelista"/>
-        <w:numPr>
-          <w:ilvl w:val="0"/>
-          <w:numId w:val="3"/>
-        </w:numPr>
-        <w:rPr>
-          <w:b/>
-          <w:lang w:val="es-MX"/>
-        </w:rPr>
-      </w:pPr>
-      <w:r>
-        <w:rPr>
-          <w:lang w:val="es-MX"/>
-        </w:rPr>
-        <w:t>Diseñar un algoritmo que lea una palabra o una frase en un arreglo de caracteres y determinar si esa palabra o frase es palíndroma.</w:t>
-      </w:r>
-    </w:p>
-    <w:p>
-      <w:pPr>
-        <w:pStyle w:val="Prrafodelista"/>
-        <w:ind w:left="1080"/>
-        <w:rPr>
-          <w:lang w:val="es-MX"/>
-        </w:rPr>
-      </w:pPr>
-    </w:p>
-    <w:p>
-      <w:pPr>
-        <w:pStyle w:val="Prrafodelista"/>
-        <w:ind w:left="1080"/>
-        <w:rPr>
-          <w:b/>
-          <w:lang w:val="es-MX"/>
-        </w:rPr>
-      </w:pPr>
-      <w:r>
-        <w:rPr>
-          <w:b/>
+        <w:ind w:left="1080"/>
+        <w:rPr>
+          <w:lang w:val="es-MX"/>
+        </w:rPr>
+      </w:pPr>
+      <w:r>
+        <w:rPr>
           <w:noProof/>
         </w:rPr>
-        <w:lastRenderedPageBreak/>
         <w:drawing>
-          <wp:inline distT="0" distB="0" distL="0" distR="0" wp14:anchorId="016D5917" wp14:editId="59266BE4">
-            <wp:extent cx="5612130" cy="3883660"/>
-            <wp:effectExtent l="0" t="0" r="7620" b="2540"/>
-            <wp:docPr id="16" name="Imagen 16"/>
+          <wp:inline distT="0" distB="0" distL="0" distR="0" wp14:anchorId="0B088D74" wp14:editId="4AF21ECE">
+            <wp:extent cx="5612130" cy="1809115"/>
+            <wp:effectExtent l="0" t="0" r="7620" b="635"/>
+            <wp:docPr id="14" name="Imagen 14"/>
             <wp:cNvGraphicFramePr>
               <a:graphicFrameLocks xmlns:a="http://schemas.openxmlformats.org/drawingml/2006/main" noChangeAspect="1"/>
             </wp:cNvGraphicFramePr>
@@ -1295,7 +1398,7 @@
                   <pic:spPr>
                     <a:xfrm>
                       <a:off x="0" y="0"/>
-                      <a:ext cx="5612130" cy="3883660"/>
+                      <a:ext cx="5612130" cy="1809115"/>
                     </a:xfrm>
                     <a:prstGeom prst="rect">
                       <a:avLst/>
@@ -1312,22 +1415,56 @@
       <w:pPr>
         <w:pStyle w:val="Prrafodelista"/>
         <w:ind w:left="1080"/>
-      </w:pPr>
-    </w:p>
-    <w:p>
-      <w:pPr>
-        <w:pStyle w:val="Prrafodelista"/>
-        <w:ind w:left="1080"/>
-        <w:rPr>
-          <w:b/>
-          <w:lang w:val="es-MX"/>
-        </w:rPr>
-      </w:pPr>
-    </w:p>
-    <w:p>
-      <w:pPr>
-        <w:pStyle w:val="Prrafodelista"/>
-        <w:ind w:left="1080"/>
+        <w:rPr>
+          <w:lang w:val="es-MX"/>
+        </w:rPr>
+      </w:pPr>
+    </w:p>
+    <w:p>
+      <w:pPr>
+        <w:pStyle w:val="Prrafodelista"/>
+        <w:ind w:left="1080"/>
+        <w:rPr>
+          <w:lang w:val="es-MX"/>
+        </w:rPr>
+      </w:pPr>
+    </w:p>
+    <w:p>
+      <w:pPr>
+        <w:pStyle w:val="Prrafodelista"/>
+        <w:ind w:left="1080"/>
+        <w:rPr>
+          <w:lang w:val="es-MX"/>
+        </w:rPr>
+      </w:pPr>
+    </w:p>
+    <w:p>
+      <w:pPr>
+        <w:pStyle w:val="Prrafodelista"/>
+        <w:numPr>
+          <w:ilvl w:val="0"/>
+          <w:numId w:val="3"/>
+        </w:numPr>
+        <w:rPr>
+          <w:b/>
+          <w:lang w:val="es-MX"/>
+        </w:rPr>
+      </w:pPr>
+      <w:r>
+        <w:rPr>
+          <w:lang w:val="es-MX"/>
+        </w:rPr>
+        <w:lastRenderedPageBreak/>
+        <w:t>Diseñe un algoritmo que lea dos vectores A y B de 7 elementos cada uno y multiplique el primer elemento de A con el último elemento de B y luego el segundo elemento de A por el sexto elemento de B y así sucesivamente hasta llegar al séptimo elemento de A por el primer elemento de B. El resultado de la multiplicación almacenarlo en un vector C. Mostrar el resultado.</w:t>
+      </w:r>
+    </w:p>
+    <w:p>
+      <w:pPr>
+        <w:pStyle w:val="Prrafodelista"/>
+        <w:ind w:left="1080"/>
+        <w:rPr>
+          <w:lang w:val="es-MX"/>
+        </w:rPr>
       </w:pPr>
     </w:p>
     <w:p>
@@ -1345,10 +1482,10 @@
           <w:noProof/>
         </w:rPr>
         <w:drawing>
-          <wp:inline distT="0" distB="0" distL="0" distR="0" wp14:anchorId="5A82FFC3" wp14:editId="53E1F038">
-            <wp:extent cx="5612130" cy="2646045"/>
-            <wp:effectExtent l="0" t="0" r="7620" b="1905"/>
-            <wp:docPr id="15" name="Imagen 15"/>
+          <wp:inline distT="0" distB="0" distL="0" distR="0" wp14:anchorId="78F1BF7F" wp14:editId="1667CD24">
+            <wp:extent cx="5612130" cy="4238625"/>
+            <wp:effectExtent l="0" t="0" r="7620" b="9525"/>
+            <wp:docPr id="10" name="Imagen 10"/>
             <wp:cNvGraphicFramePr>
               <a:graphicFrameLocks xmlns:a="http://schemas.openxmlformats.org/drawingml/2006/main" noChangeAspect="1"/>
             </wp:cNvGraphicFramePr>
@@ -1368,7 +1505,7 @@
                   <pic:spPr>
                     <a:xfrm>
                       <a:off x="0" y="0"/>
-                      <a:ext cx="5612130" cy="2646045"/>
+                      <a:ext cx="5612130" cy="4238625"/>
                     </a:xfrm>
                     <a:prstGeom prst="rect">
                       <a:avLst/>
@@ -1385,104 +1522,27 @@
       <w:pPr>
         <w:pStyle w:val="Prrafodelista"/>
         <w:ind w:left="1080"/>
-        <w:rPr>
-          <w:b/>
-          <w:lang w:val="es-MX"/>
-        </w:rPr>
-      </w:pPr>
-    </w:p>
-    <w:p>
-      <w:pPr>
-        <w:pStyle w:val="Prrafodelista"/>
-        <w:ind w:left="1080"/>
-        <w:rPr>
-          <w:b/>
-          <w:lang w:val="es-MX"/>
-        </w:rPr>
-      </w:pPr>
-    </w:p>
-    <w:p>
-      <w:pPr>
-        <w:pStyle w:val="Prrafodelista"/>
-        <w:ind w:left="1080"/>
-        <w:rPr>
-          <w:b/>
-          <w:lang w:val="es-MX"/>
-        </w:rPr>
-      </w:pPr>
-    </w:p>
-    <w:p>
-      <w:pPr>
-        <w:pStyle w:val="Prrafodelista"/>
-        <w:ind w:left="1080"/>
-        <w:rPr>
-          <w:b/>
-          <w:lang w:val="es-MX"/>
-        </w:rPr>
-      </w:pPr>
-    </w:p>
-    <w:p>
-      <w:pPr>
-        <w:pStyle w:val="Prrafodelista"/>
-        <w:ind w:left="1080"/>
-        <w:rPr>
-          <w:b/>
-          <w:lang w:val="es-MX"/>
-        </w:rPr>
-      </w:pPr>
-    </w:p>
-    <w:p>
-      <w:pPr>
-        <w:pStyle w:val="Prrafodelista"/>
-        <w:ind w:left="1080"/>
-        <w:rPr>
-          <w:b/>
-          <w:lang w:val="es-MX"/>
-        </w:rPr>
-      </w:pPr>
-    </w:p>
-    <w:p>
-      <w:pPr>
-        <w:pStyle w:val="Prrafodelista"/>
-        <w:ind w:left="1080"/>
-        <w:rPr>
-          <w:lang w:val="es-MX"/>
-        </w:rPr>
-      </w:pPr>
-      <w:r>
-        <w:rPr>
-          <w:lang w:val="es-MX"/>
-        </w:rPr>
-        <w:lastRenderedPageBreak/>
-        <w:t>Segunda forma de hacerlo:</w:t>
-      </w:r>
-    </w:p>
-    <w:p>
-      <w:pPr>
-        <w:pStyle w:val="Prrafodelista"/>
-        <w:ind w:left="1080"/>
-        <w:rPr>
-          <w:lang w:val="es-MX"/>
-        </w:rPr>
-      </w:pPr>
-    </w:p>
-    <w:p>
-      <w:pPr>
-        <w:pStyle w:val="Prrafodelista"/>
-        <w:ind w:left="1080"/>
-        <w:rPr>
-          <w:lang w:val="es-MX"/>
-        </w:rPr>
-      </w:pPr>
-      <w:r>
-        <w:rPr>
+      </w:pPr>
+    </w:p>
+    <w:p>
+      <w:pPr>
+        <w:pStyle w:val="Prrafodelista"/>
+        <w:ind w:left="1080"/>
+        <w:rPr>
+          <w:b/>
+          <w:lang w:val="es-MX"/>
+        </w:rPr>
+      </w:pPr>
+      <w:r>
+        <w:rPr>
+          <w:b/>
           <w:noProof/>
         </w:rPr>
         <w:drawing>
-          <wp:inline distT="0" distB="0" distL="0" distR="0" wp14:anchorId="6276974A" wp14:editId="50A0F916">
-            <wp:extent cx="5612130" cy="4055745"/>
-            <wp:effectExtent l="0" t="0" r="7620" b="1905"/>
-            <wp:docPr id="18" name="Imagen 18"/>
+          <wp:inline distT="0" distB="0" distL="0" distR="0" wp14:anchorId="63766AF3" wp14:editId="2A7C2C41">
+            <wp:extent cx="5612130" cy="890905"/>
+            <wp:effectExtent l="0" t="0" r="7620" b="4445"/>
+            <wp:docPr id="9" name="Imagen 9"/>
             <wp:cNvGraphicFramePr>
               <a:graphicFrameLocks xmlns:a="http://schemas.openxmlformats.org/drawingml/2006/main" noChangeAspect="1"/>
             </wp:cNvGraphicFramePr>
@@ -1502,7 +1562,7 @@
                   <pic:spPr>
                     <a:xfrm>
                       <a:off x="0" y="0"/>
-                      <a:ext cx="5612130" cy="4055745"/>
+                      <a:ext cx="5612130" cy="890905"/>
                     </a:xfrm>
                     <a:prstGeom prst="rect">
                       <a:avLst/>
@@ -1520,18 +1580,25 @@
         <w:pStyle w:val="Prrafodelista"/>
         <w:ind w:left="1080"/>
         <w:rPr>
-          <w:lang w:val="es-MX"/>
-        </w:rPr>
-      </w:pPr>
-    </w:p>
-    <w:p>
-      <w:pPr>
-        <w:pStyle w:val="Prrafodelista"/>
-        <w:ind w:left="1080"/>
-        <w:rPr>
-          <w:lang w:val="es-MX"/>
-        </w:rPr>
-      </w:pPr>
+          <w:b/>
+          <w:lang w:val="es-MX"/>
+        </w:rPr>
+      </w:pPr>
+    </w:p>
+    <w:p>
+      <w:pPr>
+        <w:pStyle w:val="Prrafodelista"/>
+        <w:ind w:left="1080"/>
+        <w:rPr>
+          <w:lang w:val="es-MX"/>
+        </w:rPr>
+      </w:pPr>
+      <w:r>
+        <w:rPr>
+          <w:lang w:val="es-MX"/>
+        </w:rPr>
+        <w:t xml:space="preserve">Segunda forma de hacerlo: </w:t>
+      </w:r>
     </w:p>
     <w:p>
       <w:pPr>
@@ -1554,11 +1621,12 @@
         <w:rPr>
           <w:noProof/>
         </w:rPr>
+        <w:lastRenderedPageBreak/>
         <w:drawing>
-          <wp:inline distT="0" distB="0" distL="0" distR="0" wp14:anchorId="0A590D2B" wp14:editId="1EC534CD">
-            <wp:extent cx="5612130" cy="894715"/>
-            <wp:effectExtent l="0" t="0" r="7620" b="635"/>
-            <wp:docPr id="17" name="Imagen 17"/>
+          <wp:inline distT="0" distB="0" distL="0" distR="0" wp14:anchorId="55640DD5" wp14:editId="12AD4A2E">
+            <wp:extent cx="5612130" cy="3901440"/>
+            <wp:effectExtent l="0" t="0" r="7620" b="3810"/>
+            <wp:docPr id="11" name="Imagen 11"/>
             <wp:cNvGraphicFramePr>
               <a:graphicFrameLocks xmlns:a="http://schemas.openxmlformats.org/drawingml/2006/main" noChangeAspect="1"/>
             </wp:cNvGraphicFramePr>
@@ -1578,7 +1646,7 @@
                   <pic:spPr>
                     <a:xfrm>
                       <a:off x="0" y="0"/>
-                      <a:ext cx="5612130" cy="894715"/>
+                      <a:ext cx="5612130" cy="3901440"/>
                     </a:xfrm>
                     <a:prstGeom prst="rect">
                       <a:avLst/>
@@ -1608,133 +1676,15 @@
           <w:lang w:val="es-MX"/>
         </w:rPr>
       </w:pPr>
-    </w:p>
-    <w:p>
-      <w:pPr>
-        <w:pStyle w:val="Prrafodelista"/>
-        <w:ind w:left="1080"/>
-        <w:rPr>
-          <w:lang w:val="es-MX"/>
-        </w:rPr>
-      </w:pPr>
-    </w:p>
-    <w:p>
-      <w:pPr>
-        <w:pStyle w:val="Prrafodelista"/>
-        <w:ind w:left="1080"/>
-        <w:rPr>
-          <w:lang w:val="es-MX"/>
-        </w:rPr>
-      </w:pPr>
-    </w:p>
-    <w:p>
-      <w:pPr>
-        <w:pStyle w:val="Prrafodelista"/>
-        <w:ind w:left="1080"/>
-        <w:rPr>
-          <w:lang w:val="es-MX"/>
-        </w:rPr>
-      </w:pPr>
-    </w:p>
-    <w:p>
-      <w:pPr>
-        <w:pStyle w:val="Prrafodelista"/>
-        <w:ind w:left="1080"/>
-        <w:rPr>
-          <w:lang w:val="es-MX"/>
-        </w:rPr>
-      </w:pPr>
-    </w:p>
-    <w:p>
-      <w:pPr>
-        <w:pStyle w:val="Prrafodelista"/>
-        <w:ind w:left="1080"/>
-        <w:rPr>
-          <w:lang w:val="es-MX"/>
-        </w:rPr>
-      </w:pPr>
-    </w:p>
-    <w:p>
-      <w:pPr>
-        <w:pStyle w:val="Prrafodelista"/>
-        <w:ind w:left="1080"/>
-        <w:rPr>
-          <w:lang w:val="es-MX"/>
-        </w:rPr>
-      </w:pPr>
-    </w:p>
-    <w:p>
-      <w:pPr>
-        <w:pStyle w:val="Prrafodelista"/>
-        <w:ind w:left="1080"/>
-        <w:rPr>
-          <w:lang w:val="es-MX"/>
-        </w:rPr>
-      </w:pPr>
-    </w:p>
-    <w:p>
-      <w:pPr>
-        <w:pStyle w:val="Prrafodelista"/>
-        <w:ind w:left="1080"/>
-        <w:rPr>
-          <w:lang w:val="es-MX"/>
-        </w:rPr>
-      </w:pPr>
-    </w:p>
-    <w:p>
-      <w:pPr>
-        <w:pStyle w:val="Prrafodelista"/>
-        <w:ind w:left="1080"/>
-        <w:rPr>
-          <w:lang w:val="es-MX"/>
-        </w:rPr>
-      </w:pPr>
-    </w:p>
-    <w:p>
-      <w:pPr>
-        <w:pStyle w:val="Prrafodelista"/>
-        <w:numPr>
-          <w:ilvl w:val="0"/>
-          <w:numId w:val="3"/>
-        </w:numPr>
-        <w:rPr>
-          <w:lang w:val="es-MX"/>
-        </w:rPr>
-      </w:pPr>
-      <w:r>
-        <w:rPr>
-          <w:lang w:val="es-MX"/>
-        </w:rPr>
-        <w:lastRenderedPageBreak/>
-        <w:t>Consultar el método de ordenación por burbuja y ordenar un arreglo entero de 10 elementos.</w:t>
-      </w:r>
-    </w:p>
-    <w:p>
-      <w:pPr>
-        <w:pStyle w:val="Prrafodelista"/>
-        <w:ind w:left="1080"/>
-        <w:rPr>
-          <w:lang w:val="es-MX"/>
-        </w:rPr>
-      </w:pPr>
-    </w:p>
-    <w:p>
-      <w:pPr>
-        <w:pStyle w:val="Prrafodelista"/>
-        <w:ind w:left="1080"/>
-        <w:rPr>
-          <w:lang w:val="es-MX"/>
-        </w:rPr>
-      </w:pPr>
       <w:r>
         <w:rPr>
           <w:noProof/>
         </w:rPr>
         <w:drawing>
-          <wp:inline distT="0" distB="0" distL="0" distR="0" wp14:anchorId="3F077741" wp14:editId="3AC92136">
-            <wp:extent cx="5612130" cy="5051425"/>
+          <wp:inline distT="0" distB="0" distL="0" distR="0" wp14:anchorId="0735C42F" wp14:editId="3242E473">
+            <wp:extent cx="5612130" cy="904240"/>
             <wp:effectExtent l="0" t="0" r="7620" b="0"/>
-            <wp:docPr id="21" name="Imagen 21"/>
+            <wp:docPr id="12" name="Imagen 12"/>
             <wp:cNvGraphicFramePr>
               <a:graphicFrameLocks xmlns:a="http://schemas.openxmlformats.org/drawingml/2006/main" noChangeAspect="1"/>
             </wp:cNvGraphicFramePr>
@@ -1754,7 +1704,7 @@
                   <pic:spPr>
                     <a:xfrm>
                       <a:off x="0" y="0"/>
-                      <a:ext cx="5612130" cy="5051425"/>
+                      <a:ext cx="5612130" cy="904240"/>
                     </a:xfrm>
                     <a:prstGeom prst="rect">
                       <a:avLst/>
@@ -1779,36 +1729,51 @@
     <w:p>
       <w:pPr>
         <w:pStyle w:val="Prrafodelista"/>
-        <w:ind w:left="1080"/>
-        <w:rPr>
-          <w:lang w:val="es-MX"/>
-        </w:rPr>
-      </w:pPr>
-    </w:p>
-    <w:p>
-      <w:pPr>
-        <w:pStyle w:val="Prrafodelista"/>
-        <w:ind w:left="1080"/>
-      </w:pPr>
-    </w:p>
-    <w:p>
-      <w:pPr>
-        <w:pStyle w:val="Prrafodelista"/>
-        <w:ind w:left="1080"/>
-        <w:rPr>
-          <w:lang w:val="es-MX"/>
-        </w:rPr>
-      </w:pPr>
-      <w:r>
-        <w:rPr>
+        <w:numPr>
+          <w:ilvl w:val="0"/>
+          <w:numId w:val="3"/>
+        </w:numPr>
+        <w:rPr>
+          <w:b/>
+          <w:lang w:val="es-MX"/>
+        </w:rPr>
+      </w:pPr>
+      <w:r>
+        <w:rPr>
+          <w:lang w:val="es-MX"/>
+        </w:rPr>
+        <w:t>Diseñar un algoritmo que lea una palabra o una frase en un arreglo de caracteres y determinar si esa palabra o frase es palíndroma.</w:t>
+      </w:r>
+    </w:p>
+    <w:p>
+      <w:pPr>
+        <w:pStyle w:val="Prrafodelista"/>
+        <w:ind w:left="1080"/>
+        <w:rPr>
+          <w:lang w:val="es-MX"/>
+        </w:rPr>
+      </w:pPr>
+    </w:p>
+    <w:p>
+      <w:pPr>
+        <w:pStyle w:val="Prrafodelista"/>
+        <w:ind w:left="1080"/>
+        <w:rPr>
+          <w:b/>
+          <w:lang w:val="es-MX"/>
+        </w:rPr>
+      </w:pPr>
+      <w:r>
+        <w:rPr>
+          <w:b/>
           <w:noProof/>
         </w:rPr>
         <w:lastRenderedPageBreak/>
         <w:drawing>
-          <wp:inline distT="0" distB="0" distL="0" distR="0" wp14:anchorId="2F65A3D5" wp14:editId="2E1C0C62">
-            <wp:extent cx="5612130" cy="3720465"/>
-            <wp:effectExtent l="0" t="0" r="7620" b="0"/>
-            <wp:docPr id="20" name="Imagen 20"/>
+          <wp:inline distT="0" distB="0" distL="0" distR="0" wp14:anchorId="016D5917" wp14:editId="59266BE4">
+            <wp:extent cx="5612130" cy="3883660"/>
+            <wp:effectExtent l="0" t="0" r="7620" b="2540"/>
+            <wp:docPr id="16" name="Imagen 16"/>
             <wp:cNvGraphicFramePr>
               <a:graphicFrameLocks xmlns:a="http://schemas.openxmlformats.org/drawingml/2006/main" noChangeAspect="1"/>
             </wp:cNvGraphicFramePr>
@@ -1828,7 +1793,7 @@
                   <pic:spPr>
                     <a:xfrm>
                       <a:off x="0" y="0"/>
-                      <a:ext cx="5612130" cy="3720465"/>
+                      <a:ext cx="5612130" cy="3883660"/>
                     </a:xfrm>
                     <a:prstGeom prst="rect">
                       <a:avLst/>
@@ -1845,315 +1810,43 @@
       <w:pPr>
         <w:pStyle w:val="Prrafodelista"/>
         <w:ind w:left="1080"/>
-        <w:rPr>
-          <w:lang w:val="es-MX"/>
-        </w:rPr>
-      </w:pPr>
-    </w:p>
-    <w:p>
-      <w:pPr>
-        <w:pStyle w:val="Prrafodelista"/>
-        <w:numPr>
-          <w:ilvl w:val="0"/>
-          <w:numId w:val="3"/>
-        </w:numPr>
-        <w:rPr>
-          <w:lang w:val="es-MX"/>
-        </w:rPr>
-      </w:pPr>
-      <w:r>
-        <w:rPr>
-          <w:lang w:val="es-MX"/>
-        </w:rPr>
-        <w:t>Una agencia de seguros desea obtener un reporte al final del día de sus n empleados para determinar cuál fue el empleado que obtuvo el mayor sueldo en base a sus ventas y comisiones, se registrará el nombre del empleado la edad y el sueldo que obtuvo al final del día. Desarrollar un programa que pida al usuario el nombre de los n empleados, su edad y el sueldo para generar un reporte que lo muestre en pantalla de la siguiente manera: el nombre del empleado, edad, sueldo, el empleado con mayor sueldo, el sueldo del empleado que gana más y su edad.</w:t>
-      </w:r>
-    </w:p>
-    <w:p>
-      <w:pPr>
-        <w:pStyle w:val="Prrafodelista"/>
-        <w:ind w:left="1080"/>
-        <w:rPr>
-          <w:lang w:val="es-MX"/>
-        </w:rPr>
-      </w:pPr>
-    </w:p>
-    <w:p>
-      <w:pPr>
-        <w:pStyle w:val="Prrafodelista"/>
-        <w:ind w:left="1080"/>
-        <w:rPr>
-          <w:lang w:val="es-MX"/>
-        </w:rPr>
-      </w:pPr>
-      <w:r>
-        <w:rPr>
-          <w:lang w:val="es-CO"/>
-        </w:rPr>
-        <w:t>Debe</w:t>
-      </w:r>
-      <w:r>
-        <w:rPr>
-          <w:lang w:val="es-MX"/>
-        </w:rPr>
-        <w:t xml:space="preserve"> declarar un arreglo de enteros para la edad. </w:t>
-      </w:r>
-    </w:p>
-    <w:p>
-      <w:pPr>
-        <w:pStyle w:val="Prrafodelista"/>
-        <w:ind w:left="1080"/>
-        <w:rPr>
-          <w:lang w:val="es-MX"/>
-        </w:rPr>
-      </w:pPr>
-      <w:r>
-        <w:rPr>
-          <w:lang w:val="es-MX"/>
-        </w:rPr>
-        <w:t xml:space="preserve">Debe declarar un arreglo de reales para el sueldo. </w:t>
-      </w:r>
-    </w:p>
-    <w:p>
-      <w:pPr>
-        <w:pStyle w:val="Prrafodelista"/>
-        <w:ind w:left="1080"/>
-        <w:rPr>
-          <w:lang w:val="es-MX"/>
-        </w:rPr>
-      </w:pPr>
-      <w:r>
-        <w:rPr>
-          <w:lang w:val="es-MX"/>
-        </w:rPr>
-        <w:t>Debe declarar un arreglo de cadena para el nombre</w:t>
-      </w:r>
-    </w:p>
-    <w:p>
-      <w:pPr>
-        <w:pStyle w:val="Prrafodelista"/>
-        <w:ind w:left="1080"/>
-        <w:rPr>
-          <w:lang w:val="es-MX"/>
-        </w:rPr>
-      </w:pPr>
-    </w:p>
-    <w:p>
-      <w:pPr>
-        <w:pStyle w:val="Prrafodelista"/>
-        <w:ind w:left="1080"/>
-        <w:rPr>
-          <w:lang w:val="es-MX"/>
-        </w:rPr>
-      </w:pPr>
-      <w:r>
-        <w:rPr>
-          <w:lang w:val="es-MX"/>
-        </w:rPr>
-        <w:t>Continuación</w:t>
-      </w:r>
-    </w:p>
-    <w:p>
-      <w:pPr>
-        <w:pStyle w:val="Prrafodelista"/>
-        <w:ind w:left="1080"/>
-        <w:rPr>
-          <w:lang w:val="es-MX"/>
-        </w:rPr>
-      </w:pPr>
-    </w:p>
-    <w:p>
-      <w:pPr>
-        <w:pStyle w:val="Prrafodelista"/>
-        <w:ind w:left="1080"/>
-        <w:rPr>
-          <w:lang w:val="es-MX"/>
-        </w:rPr>
-      </w:pPr>
-      <w:r>
-        <w:rPr>
-          <w:lang w:val="es-MX"/>
-        </w:rPr>
-        <w:t xml:space="preserve">Hola </w:t>
-      </w:r>
-    </w:p>
-    <w:p>
-      <w:pPr>
-        <w:pStyle w:val="Prrafodelista"/>
-        <w:ind w:left="1080"/>
-        <w:rPr>
-          <w:lang w:val="es-MX"/>
-        </w:rPr>
-      </w:pPr>
-      <w:r>
-        <w:rPr>
-          <w:lang w:val="es-MX"/>
-        </w:rPr>
-        <w:t>Prueba</w:t>
-      </w:r>
-    </w:p>
-    <w:p>
-      <w:pPr>
-        <w:pStyle w:val="Prrafodelista"/>
-        <w:ind w:left="1080"/>
-        <w:rPr>
-          <w:lang w:val="es-MX"/>
-        </w:rPr>
-      </w:pPr>
-      <w:r>
-        <w:rPr>
-          <w:lang w:val="es-MX"/>
-        </w:rPr>
-        <w:t>Prueba 2</w:t>
-      </w:r>
-    </w:p>
-    <w:p>
-      <w:pPr>
-        <w:rPr>
-          <w:lang w:val="es-MX"/>
-        </w:rPr>
-      </w:pPr>
-    </w:p>
-    <w:p>
-      <w:pPr>
-        <w:pStyle w:val="Prrafodelista"/>
-        <w:ind w:left="1080"/>
-        <w:rPr>
-          <w:lang w:val="es-MX"/>
-        </w:rPr>
-      </w:pPr>
-    </w:p>
-    <w:p>
-      <w:pPr>
-        <w:pStyle w:val="Prrafodelista"/>
-        <w:ind w:left="1080"/>
-        <w:rPr>
-          <w:lang w:val="es-MX"/>
-        </w:rPr>
-      </w:pPr>
-    </w:p>
-    <w:p>
-      <w:pPr>
-        <w:pStyle w:val="Prrafodelista"/>
-        <w:ind w:left="1080"/>
-        <w:rPr>
-          <w:lang w:val="es-MX"/>
-        </w:rPr>
-      </w:pPr>
-    </w:p>
-    <w:p>
-      <w:pPr>
-        <w:pStyle w:val="Prrafodelista"/>
-        <w:ind w:left="1080"/>
-        <w:rPr>
-          <w:lang w:val="es-MX"/>
-        </w:rPr>
-      </w:pPr>
-    </w:p>
-    <w:p>
-      <w:pPr>
-        <w:pStyle w:val="Prrafodelista"/>
-        <w:numPr>
-          <w:ilvl w:val="0"/>
-          <w:numId w:val="1"/>
-        </w:numPr>
-        <w:rPr>
-          <w:b/>
-          <w:color w:val="FF0000"/>
-          <w:lang w:val="es-MX"/>
-        </w:rPr>
-      </w:pPr>
-      <w:r>
-        <w:rPr>
-          <w:b/>
-          <w:color w:val="FF0000"/>
-          <w:lang w:val="es-MX"/>
-        </w:rPr>
-        <w:lastRenderedPageBreak/>
-        <w:t>Arreglos</w:t>
-      </w:r>
-      <w:r>
-        <w:rPr>
-          <w:b/>
-          <w:color w:val="FF0000"/>
-          <w:lang w:val="es-MX"/>
-        </w:rPr>
-        <w:t xml:space="preserve"> Bidimensionales</w:t>
-      </w:r>
-      <w:r>
-        <w:rPr>
-          <w:b/>
-          <w:color w:val="FF0000"/>
-          <w:lang w:val="es-MX"/>
-        </w:rPr>
-        <w:t xml:space="preserve"> - VECTORES</w:t>
-      </w:r>
-      <w:r>
-        <w:rPr>
-          <w:b/>
-          <w:color w:val="FF0000"/>
-          <w:lang w:val="es-MX"/>
-        </w:rPr>
-        <w:t>:</w:t>
-      </w:r>
-    </w:p>
-    <w:p>
-      <w:pPr>
-        <w:pStyle w:val="Prrafodelista"/>
-        <w:numPr>
-          <w:ilvl w:val="0"/>
-          <w:numId w:val="4"/>
-        </w:numPr>
-        <w:rPr>
-          <w:lang w:val="es-MX"/>
-        </w:rPr>
-      </w:pPr>
-      <w:r>
-        <w:rPr>
-          <w:lang w:val="es-MX"/>
-        </w:rPr>
-        <w:t xml:space="preserve">Hacer un algoritmo que </w:t>
-      </w:r>
-      <w:r>
-        <w:rPr>
-          <w:lang w:val="es-CO"/>
-        </w:rPr>
-        <w:t>almacene</w:t>
-      </w:r>
-      <w:r>
-        <w:rPr>
-          <w:lang w:val="es-MX"/>
-        </w:rPr>
-        <w:t xml:space="preserve"> números en una matriz de 5 * 6. Imprimir la suma de los números almacenados en la matriz.</w:t>
-      </w:r>
-      <w:bookmarkStart w:id="0" w:name="_GoBack"/>
-      <w:bookmarkEnd w:id="0"/>
-    </w:p>
-    <w:p>
-      <w:pPr>
-        <w:pStyle w:val="Prrafodelista"/>
-        <w:ind w:left="1080"/>
-        <w:rPr>
-          <w:lang w:val="es-MX"/>
-        </w:rPr>
-      </w:pPr>
-    </w:p>
-    <w:p>
-      <w:pPr>
-        <w:pStyle w:val="Prrafodelista"/>
-        <w:ind w:left="1080"/>
-        <w:rPr>
-          <w:lang w:val="es-MX"/>
-        </w:rPr>
-      </w:pPr>
-      <w:r>
-        <w:rPr>
+      </w:pPr>
+    </w:p>
+    <w:p>
+      <w:pPr>
+        <w:pStyle w:val="Prrafodelista"/>
+        <w:ind w:left="1080"/>
+        <w:rPr>
+          <w:b/>
+          <w:lang w:val="es-MX"/>
+        </w:rPr>
+      </w:pPr>
+    </w:p>
+    <w:p>
+      <w:pPr>
+        <w:pStyle w:val="Prrafodelista"/>
+        <w:ind w:left="1080"/>
+      </w:pPr>
+    </w:p>
+    <w:p>
+      <w:pPr>
+        <w:pStyle w:val="Prrafodelista"/>
+        <w:ind w:left="1080"/>
+        <w:rPr>
+          <w:b/>
+          <w:lang w:val="es-MX"/>
+        </w:rPr>
+      </w:pPr>
+      <w:r>
+        <w:rPr>
+          <w:b/>
           <w:noProof/>
         </w:rPr>
         <w:drawing>
-          <wp:inline distT="0" distB="0" distL="0" distR="0" wp14:anchorId="4E164001" wp14:editId="766D75CB">
-            <wp:extent cx="5612130" cy="6997065"/>
-            <wp:effectExtent l="0" t="0" r="7620" b="0"/>
-            <wp:docPr id="23" name="Imagen 23"/>
+          <wp:inline distT="0" distB="0" distL="0" distR="0" wp14:anchorId="5A82FFC3" wp14:editId="53E1F038">
+            <wp:extent cx="5612130" cy="2646045"/>
+            <wp:effectExtent l="0" t="0" r="7620" b="1905"/>
+            <wp:docPr id="15" name="Imagen 15"/>
             <wp:cNvGraphicFramePr>
               <a:graphicFrameLocks xmlns:a="http://schemas.openxmlformats.org/drawingml/2006/main" noChangeAspect="1"/>
             </wp:cNvGraphicFramePr>
@@ -2173,7 +1866,7 @@
                   <pic:spPr>
                     <a:xfrm>
                       <a:off x="0" y="0"/>
-                      <a:ext cx="5612130" cy="6997065"/>
+                      <a:ext cx="5612130" cy="2646045"/>
                     </a:xfrm>
                     <a:prstGeom prst="rect">
                       <a:avLst/>
@@ -2190,6 +1883,85 @@
       <w:pPr>
         <w:pStyle w:val="Prrafodelista"/>
         <w:ind w:left="1080"/>
+        <w:rPr>
+          <w:b/>
+          <w:lang w:val="es-MX"/>
+        </w:rPr>
+      </w:pPr>
+    </w:p>
+    <w:p>
+      <w:pPr>
+        <w:pStyle w:val="Prrafodelista"/>
+        <w:ind w:left="1080"/>
+        <w:rPr>
+          <w:b/>
+          <w:lang w:val="es-MX"/>
+        </w:rPr>
+      </w:pPr>
+    </w:p>
+    <w:p>
+      <w:pPr>
+        <w:pStyle w:val="Prrafodelista"/>
+        <w:ind w:left="1080"/>
+        <w:rPr>
+          <w:b/>
+          <w:lang w:val="es-MX"/>
+        </w:rPr>
+      </w:pPr>
+    </w:p>
+    <w:p>
+      <w:pPr>
+        <w:pStyle w:val="Prrafodelista"/>
+        <w:ind w:left="1080"/>
+        <w:rPr>
+          <w:b/>
+          <w:lang w:val="es-MX"/>
+        </w:rPr>
+      </w:pPr>
+    </w:p>
+    <w:p>
+      <w:pPr>
+        <w:pStyle w:val="Prrafodelista"/>
+        <w:ind w:left="1080"/>
+        <w:rPr>
+          <w:b/>
+          <w:lang w:val="es-MX"/>
+        </w:rPr>
+      </w:pPr>
+    </w:p>
+    <w:p>
+      <w:pPr>
+        <w:pStyle w:val="Prrafodelista"/>
+        <w:ind w:left="1080"/>
+        <w:rPr>
+          <w:b/>
+          <w:lang w:val="es-MX"/>
+        </w:rPr>
+      </w:pPr>
+    </w:p>
+    <w:p>
+      <w:pPr>
+        <w:pStyle w:val="Prrafodelista"/>
+        <w:ind w:left="1080"/>
+        <w:rPr>
+          <w:lang w:val="es-MX"/>
+        </w:rPr>
+      </w:pPr>
+      <w:r>
+        <w:rPr>
+          <w:lang w:val="es-MX"/>
+        </w:rPr>
+        <w:lastRenderedPageBreak/>
+        <w:t>Segunda forma de hacerlo:</w:t>
+      </w:r>
+    </w:p>
+    <w:p>
+      <w:pPr>
+        <w:pStyle w:val="Prrafodelista"/>
+        <w:ind w:left="1080"/>
+        <w:rPr>
+          <w:lang w:val="es-MX"/>
+        </w:rPr>
       </w:pPr>
     </w:p>
     <w:p>
@@ -2204,12 +1976,11 @@
         <w:rPr>
           <w:noProof/>
         </w:rPr>
-        <w:lastRenderedPageBreak/>
         <w:drawing>
-          <wp:inline distT="0" distB="0" distL="0" distR="0" wp14:anchorId="44F6BAB8" wp14:editId="2EFC46F4">
-            <wp:extent cx="5612130" cy="2338070"/>
-            <wp:effectExtent l="0" t="0" r="7620" b="5080"/>
-            <wp:docPr id="19" name="Imagen 19"/>
+          <wp:inline distT="0" distB="0" distL="0" distR="0" wp14:anchorId="6276974A" wp14:editId="50A0F916">
+            <wp:extent cx="5612130" cy="4055745"/>
+            <wp:effectExtent l="0" t="0" r="7620" b="1905"/>
+            <wp:docPr id="18" name="Imagen 18"/>
             <wp:cNvGraphicFramePr>
               <a:graphicFrameLocks xmlns:a="http://schemas.openxmlformats.org/drawingml/2006/main" noChangeAspect="1"/>
             </wp:cNvGraphicFramePr>
@@ -2229,7 +2000,7 @@
                   <pic:spPr>
                     <a:xfrm>
                       <a:off x="0" y="0"/>
-                      <a:ext cx="5612130" cy="2338070"/>
+                      <a:ext cx="5612130" cy="4055745"/>
                     </a:xfrm>
                     <a:prstGeom prst="rect">
                       <a:avLst/>
@@ -2250,15 +2021,42 @@
           <w:lang w:val="es-MX"/>
         </w:rPr>
       </w:pPr>
+    </w:p>
+    <w:p>
+      <w:pPr>
+        <w:pStyle w:val="Prrafodelista"/>
+        <w:ind w:left="1080"/>
+        <w:rPr>
+          <w:lang w:val="es-MX"/>
+        </w:rPr>
+      </w:pPr>
+    </w:p>
+    <w:p>
+      <w:pPr>
+        <w:pStyle w:val="Prrafodelista"/>
+        <w:ind w:left="1080"/>
+        <w:rPr>
+          <w:lang w:val="es-MX"/>
+        </w:rPr>
+      </w:pPr>
+    </w:p>
+    <w:p>
+      <w:pPr>
+        <w:pStyle w:val="Prrafodelista"/>
+        <w:ind w:left="1080"/>
+        <w:rPr>
+          <w:lang w:val="es-MX"/>
+        </w:rPr>
+      </w:pPr>
       <w:r>
         <w:rPr>
           <w:noProof/>
         </w:rPr>
         <w:drawing>
-          <wp:inline distT="0" distB="0" distL="0" distR="0" wp14:anchorId="5A8593FA" wp14:editId="67A1BE1D">
-            <wp:extent cx="5612130" cy="2415540"/>
-            <wp:effectExtent l="0" t="0" r="7620" b="3810"/>
-            <wp:docPr id="22" name="Imagen 22"/>
+          <wp:inline distT="0" distB="0" distL="0" distR="0" wp14:anchorId="0A590D2B" wp14:editId="1EC534CD">
+            <wp:extent cx="5612130" cy="894715"/>
+            <wp:effectExtent l="0" t="0" r="7620" b="635"/>
+            <wp:docPr id="17" name="Imagen 17"/>
             <wp:cNvGraphicFramePr>
               <a:graphicFrameLocks xmlns:a="http://schemas.openxmlformats.org/drawingml/2006/main" noChangeAspect="1"/>
             </wp:cNvGraphicFramePr>
@@ -2278,6 +2076,704 @@
                   <pic:spPr>
                     <a:xfrm>
                       <a:off x="0" y="0"/>
+                      <a:ext cx="5612130" cy="894715"/>
+                    </a:xfrm>
+                    <a:prstGeom prst="rect">
+                      <a:avLst/>
+                    </a:prstGeom>
+                  </pic:spPr>
+                </pic:pic>
+              </a:graphicData>
+            </a:graphic>
+          </wp:inline>
+        </w:drawing>
+      </w:r>
+    </w:p>
+    <w:p>
+      <w:pPr>
+        <w:pStyle w:val="Prrafodelista"/>
+        <w:ind w:left="1080"/>
+        <w:rPr>
+          <w:lang w:val="es-MX"/>
+        </w:rPr>
+      </w:pPr>
+    </w:p>
+    <w:p>
+      <w:pPr>
+        <w:pStyle w:val="Prrafodelista"/>
+        <w:ind w:left="1080"/>
+        <w:rPr>
+          <w:lang w:val="es-MX"/>
+        </w:rPr>
+      </w:pPr>
+    </w:p>
+    <w:p>
+      <w:pPr>
+        <w:pStyle w:val="Prrafodelista"/>
+        <w:ind w:left="1080"/>
+        <w:rPr>
+          <w:lang w:val="es-MX"/>
+        </w:rPr>
+      </w:pPr>
+    </w:p>
+    <w:p>
+      <w:pPr>
+        <w:pStyle w:val="Prrafodelista"/>
+        <w:ind w:left="1080"/>
+        <w:rPr>
+          <w:lang w:val="es-MX"/>
+        </w:rPr>
+      </w:pPr>
+    </w:p>
+    <w:p>
+      <w:pPr>
+        <w:pStyle w:val="Prrafodelista"/>
+        <w:ind w:left="1080"/>
+        <w:rPr>
+          <w:lang w:val="es-MX"/>
+        </w:rPr>
+      </w:pPr>
+    </w:p>
+    <w:p>
+      <w:pPr>
+        <w:pStyle w:val="Prrafodelista"/>
+        <w:ind w:left="1080"/>
+        <w:rPr>
+          <w:lang w:val="es-MX"/>
+        </w:rPr>
+      </w:pPr>
+    </w:p>
+    <w:p>
+      <w:pPr>
+        <w:pStyle w:val="Prrafodelista"/>
+        <w:ind w:left="1080"/>
+        <w:rPr>
+          <w:lang w:val="es-MX"/>
+        </w:rPr>
+      </w:pPr>
+    </w:p>
+    <w:p>
+      <w:pPr>
+        <w:pStyle w:val="Prrafodelista"/>
+        <w:ind w:left="1080"/>
+        <w:rPr>
+          <w:lang w:val="es-MX"/>
+        </w:rPr>
+      </w:pPr>
+    </w:p>
+    <w:p>
+      <w:pPr>
+        <w:pStyle w:val="Prrafodelista"/>
+        <w:ind w:left="1080"/>
+        <w:rPr>
+          <w:lang w:val="es-MX"/>
+        </w:rPr>
+      </w:pPr>
+    </w:p>
+    <w:p>
+      <w:pPr>
+        <w:pStyle w:val="Prrafodelista"/>
+        <w:ind w:left="1080"/>
+        <w:rPr>
+          <w:lang w:val="es-MX"/>
+        </w:rPr>
+      </w:pPr>
+    </w:p>
+    <w:p>
+      <w:pPr>
+        <w:pStyle w:val="Prrafodelista"/>
+        <w:ind w:left="1080"/>
+        <w:rPr>
+          <w:lang w:val="es-MX"/>
+        </w:rPr>
+      </w:pPr>
+    </w:p>
+    <w:p>
+      <w:pPr>
+        <w:pStyle w:val="Prrafodelista"/>
+        <w:numPr>
+          <w:ilvl w:val="0"/>
+          <w:numId w:val="3"/>
+        </w:numPr>
+        <w:rPr>
+          <w:lang w:val="es-MX"/>
+        </w:rPr>
+      </w:pPr>
+      <w:r>
+        <w:rPr>
+          <w:lang w:val="es-MX"/>
+        </w:rPr>
+        <w:lastRenderedPageBreak/>
+        <w:t>Consultar el método de ordenación por burbuja y ordenar un arreglo entero de 10 elementos.</w:t>
+      </w:r>
+    </w:p>
+    <w:p>
+      <w:pPr>
+        <w:pStyle w:val="Prrafodelista"/>
+        <w:ind w:left="1080"/>
+        <w:rPr>
+          <w:lang w:val="es-MX"/>
+        </w:rPr>
+      </w:pPr>
+    </w:p>
+    <w:p>
+      <w:pPr>
+        <w:pStyle w:val="Prrafodelista"/>
+        <w:ind w:left="1080"/>
+        <w:rPr>
+          <w:lang w:val="es-MX"/>
+        </w:rPr>
+      </w:pPr>
+      <w:r>
+        <w:rPr>
+          <w:noProof/>
+        </w:rPr>
+        <w:drawing>
+          <wp:inline distT="0" distB="0" distL="0" distR="0" wp14:anchorId="3F077741" wp14:editId="3AC92136">
+            <wp:extent cx="5612130" cy="5051425"/>
+            <wp:effectExtent l="0" t="0" r="7620" b="0"/>
+            <wp:docPr id="21" name="Imagen 21"/>
+            <wp:cNvGraphicFramePr>
+              <a:graphicFrameLocks xmlns:a="http://schemas.openxmlformats.org/drawingml/2006/main" noChangeAspect="1"/>
+            </wp:cNvGraphicFramePr>
+            <a:graphic xmlns:a="http://schemas.openxmlformats.org/drawingml/2006/main">
+              <a:graphicData uri="http://schemas.openxmlformats.org/drawingml/2006/picture">
+                <pic:pic xmlns:pic="http://schemas.openxmlformats.org/drawingml/2006/picture">
+                  <pic:nvPicPr>
+                    <pic:cNvPr id="1" name=""/>
+                    <pic:cNvPicPr/>
+                  </pic:nvPicPr>
+                  <pic:blipFill>
+                    <a:blip r:embed="rId28"/>
+                    <a:stretch>
+                      <a:fillRect/>
+                    </a:stretch>
+                  </pic:blipFill>
+                  <pic:spPr>
+                    <a:xfrm>
+                      <a:off x="0" y="0"/>
+                      <a:ext cx="5612130" cy="5051425"/>
+                    </a:xfrm>
+                    <a:prstGeom prst="rect">
+                      <a:avLst/>
+                    </a:prstGeom>
+                  </pic:spPr>
+                </pic:pic>
+              </a:graphicData>
+            </a:graphic>
+          </wp:inline>
+        </w:drawing>
+      </w:r>
+    </w:p>
+    <w:p>
+      <w:pPr>
+        <w:pStyle w:val="Prrafodelista"/>
+        <w:ind w:left="1080"/>
+        <w:rPr>
+          <w:lang w:val="es-MX"/>
+        </w:rPr>
+      </w:pPr>
+    </w:p>
+    <w:p>
+      <w:pPr>
+        <w:pStyle w:val="Prrafodelista"/>
+        <w:ind w:left="1080"/>
+        <w:rPr>
+          <w:lang w:val="es-MX"/>
+        </w:rPr>
+      </w:pPr>
+    </w:p>
+    <w:p>
+      <w:pPr>
+        <w:pStyle w:val="Prrafodelista"/>
+        <w:ind w:left="1080"/>
+      </w:pPr>
+    </w:p>
+    <w:p>
+      <w:pPr>
+        <w:pStyle w:val="Prrafodelista"/>
+        <w:ind w:left="1080"/>
+        <w:rPr>
+          <w:lang w:val="es-MX"/>
+        </w:rPr>
+      </w:pPr>
+      <w:r>
+        <w:rPr>
+          <w:noProof/>
+        </w:rPr>
+        <w:lastRenderedPageBreak/>
+        <w:drawing>
+          <wp:inline distT="0" distB="0" distL="0" distR="0" wp14:anchorId="2F65A3D5" wp14:editId="2E1C0C62">
+            <wp:extent cx="5612130" cy="3720465"/>
+            <wp:effectExtent l="0" t="0" r="7620" b="0"/>
+            <wp:docPr id="20" name="Imagen 20"/>
+            <wp:cNvGraphicFramePr>
+              <a:graphicFrameLocks xmlns:a="http://schemas.openxmlformats.org/drawingml/2006/main" noChangeAspect="1"/>
+            </wp:cNvGraphicFramePr>
+            <a:graphic xmlns:a="http://schemas.openxmlformats.org/drawingml/2006/main">
+              <a:graphicData uri="http://schemas.openxmlformats.org/drawingml/2006/picture">
+                <pic:pic xmlns:pic="http://schemas.openxmlformats.org/drawingml/2006/picture">
+                  <pic:nvPicPr>
+                    <pic:cNvPr id="1" name=""/>
+                    <pic:cNvPicPr/>
+                  </pic:nvPicPr>
+                  <pic:blipFill>
+                    <a:blip r:embed="rId29"/>
+                    <a:stretch>
+                      <a:fillRect/>
+                    </a:stretch>
+                  </pic:blipFill>
+                  <pic:spPr>
+                    <a:xfrm>
+                      <a:off x="0" y="0"/>
+                      <a:ext cx="5612130" cy="3720465"/>
+                    </a:xfrm>
+                    <a:prstGeom prst="rect">
+                      <a:avLst/>
+                    </a:prstGeom>
+                  </pic:spPr>
+                </pic:pic>
+              </a:graphicData>
+            </a:graphic>
+          </wp:inline>
+        </w:drawing>
+      </w:r>
+    </w:p>
+    <w:p>
+      <w:pPr>
+        <w:pStyle w:val="Prrafodelista"/>
+        <w:ind w:left="1080"/>
+        <w:rPr>
+          <w:lang w:val="es-MX"/>
+        </w:rPr>
+      </w:pPr>
+    </w:p>
+    <w:p>
+      <w:pPr>
+        <w:pStyle w:val="Prrafodelista"/>
+        <w:numPr>
+          <w:ilvl w:val="0"/>
+          <w:numId w:val="3"/>
+        </w:numPr>
+        <w:rPr>
+          <w:lang w:val="es-MX"/>
+        </w:rPr>
+      </w:pPr>
+      <w:r>
+        <w:rPr>
+          <w:lang w:val="es-MX"/>
+        </w:rPr>
+        <w:t>Una agencia de seguros desea obtener un reporte al final del día de sus n empleados para determinar cuál fue el empleado que obtuvo el mayor sueldo en base a sus ventas y comisiones, se registrará el nombre del empleado la edad y el sueldo que obtuvo al final del día. Desarrollar un programa que pida al usuario el nombre de los n empleados, su edad y el sueldo para generar un reporte que lo muestre en pantalla de la siguiente manera: el nombre del empleado, edad, sueldo, el empleado con mayor sueldo, el sueldo del empleado que gana más y su edad.</w:t>
+      </w:r>
+    </w:p>
+    <w:p>
+      <w:pPr>
+        <w:pStyle w:val="Prrafodelista"/>
+        <w:ind w:left="1080"/>
+        <w:rPr>
+          <w:lang w:val="es-MX"/>
+        </w:rPr>
+      </w:pPr>
+    </w:p>
+    <w:p>
+      <w:pPr>
+        <w:pStyle w:val="Prrafodelista"/>
+        <w:ind w:left="1080"/>
+        <w:rPr>
+          <w:lang w:val="es-MX"/>
+        </w:rPr>
+      </w:pPr>
+      <w:r>
+        <w:rPr>
+          <w:lang w:val="es-CO"/>
+        </w:rPr>
+        <w:t>Debe</w:t>
+      </w:r>
+      <w:r>
+        <w:rPr>
+          <w:lang w:val="es-MX"/>
+        </w:rPr>
+        <w:t xml:space="preserve"> declarar un arreglo de enteros para la edad. </w:t>
+      </w:r>
+    </w:p>
+    <w:p>
+      <w:pPr>
+        <w:pStyle w:val="Prrafodelista"/>
+        <w:ind w:left="1080"/>
+        <w:rPr>
+          <w:lang w:val="es-MX"/>
+        </w:rPr>
+      </w:pPr>
+      <w:r>
+        <w:rPr>
+          <w:lang w:val="es-MX"/>
+        </w:rPr>
+        <w:t xml:space="preserve">Debe declarar un arreglo de reales para el sueldo. </w:t>
+      </w:r>
+    </w:p>
+    <w:p>
+      <w:pPr>
+        <w:pStyle w:val="Prrafodelista"/>
+        <w:ind w:left="1080"/>
+        <w:rPr>
+          <w:lang w:val="es-MX"/>
+        </w:rPr>
+      </w:pPr>
+      <w:r>
+        <w:rPr>
+          <w:lang w:val="es-MX"/>
+        </w:rPr>
+        <w:t>Debe declarar un arreglo de cadena para el nombre</w:t>
+      </w:r>
+    </w:p>
+    <w:p>
+      <w:pPr>
+        <w:pStyle w:val="Prrafodelista"/>
+        <w:ind w:left="1080"/>
+        <w:rPr>
+          <w:lang w:val="es-MX"/>
+        </w:rPr>
+      </w:pPr>
+    </w:p>
+    <w:p>
+      <w:pPr>
+        <w:pStyle w:val="Prrafodelista"/>
+        <w:ind w:left="1080"/>
+        <w:rPr>
+          <w:lang w:val="es-MX"/>
+        </w:rPr>
+      </w:pPr>
+      <w:r>
+        <w:rPr>
+          <w:lang w:val="es-MX"/>
+        </w:rPr>
+        <w:t>Continuación</w:t>
+      </w:r>
+    </w:p>
+    <w:p>
+      <w:pPr>
+        <w:pStyle w:val="Prrafodelista"/>
+        <w:ind w:left="1080"/>
+        <w:rPr>
+          <w:lang w:val="es-MX"/>
+        </w:rPr>
+      </w:pPr>
+    </w:p>
+    <w:p>
+      <w:pPr>
+        <w:pStyle w:val="Prrafodelista"/>
+        <w:ind w:left="1080"/>
+        <w:rPr>
+          <w:lang w:val="es-MX"/>
+        </w:rPr>
+      </w:pPr>
+      <w:r>
+        <w:rPr>
+          <w:lang w:val="es-MX"/>
+        </w:rPr>
+        <w:t xml:space="preserve">Hola </w:t>
+      </w:r>
+    </w:p>
+    <w:p>
+      <w:pPr>
+        <w:pStyle w:val="Prrafodelista"/>
+        <w:ind w:left="1080"/>
+        <w:rPr>
+          <w:lang w:val="es-MX"/>
+        </w:rPr>
+      </w:pPr>
+      <w:r>
+        <w:rPr>
+          <w:lang w:val="es-MX"/>
+        </w:rPr>
+        <w:t>Prueba</w:t>
+      </w:r>
+    </w:p>
+    <w:p>
+      <w:pPr>
+        <w:pStyle w:val="Prrafodelista"/>
+        <w:ind w:left="1080"/>
+        <w:rPr>
+          <w:lang w:val="es-MX"/>
+        </w:rPr>
+      </w:pPr>
+      <w:r>
+        <w:rPr>
+          <w:lang w:val="es-MX"/>
+        </w:rPr>
+        <w:t>Prueba 2</w:t>
+      </w:r>
+    </w:p>
+    <w:p>
+      <w:pPr>
+        <w:rPr>
+          <w:lang w:val="es-MX"/>
+        </w:rPr>
+      </w:pPr>
+    </w:p>
+    <w:p>
+      <w:pPr>
+        <w:pStyle w:val="Prrafodelista"/>
+        <w:ind w:left="1080"/>
+        <w:rPr>
+          <w:lang w:val="es-MX"/>
+        </w:rPr>
+      </w:pPr>
+    </w:p>
+    <w:p>
+      <w:pPr>
+        <w:pStyle w:val="Prrafodelista"/>
+        <w:ind w:left="1080"/>
+        <w:rPr>
+          <w:lang w:val="es-MX"/>
+        </w:rPr>
+      </w:pPr>
+    </w:p>
+    <w:p>
+      <w:pPr>
+        <w:pStyle w:val="Prrafodelista"/>
+        <w:ind w:left="1080"/>
+        <w:rPr>
+          <w:lang w:val="es-MX"/>
+        </w:rPr>
+      </w:pPr>
+    </w:p>
+    <w:p>
+      <w:pPr>
+        <w:pStyle w:val="Prrafodelista"/>
+        <w:ind w:left="1080"/>
+        <w:rPr>
+          <w:lang w:val="es-MX"/>
+        </w:rPr>
+      </w:pPr>
+    </w:p>
+    <w:p>
+      <w:pPr>
+        <w:pStyle w:val="Prrafodelista"/>
+        <w:numPr>
+          <w:ilvl w:val="0"/>
+          <w:numId w:val="1"/>
+        </w:numPr>
+        <w:rPr>
+          <w:b/>
+          <w:color w:val="FF0000"/>
+          <w:lang w:val="es-MX"/>
+        </w:rPr>
+      </w:pPr>
+      <w:r>
+        <w:rPr>
+          <w:b/>
+          <w:color w:val="FF0000"/>
+          <w:lang w:val="es-MX"/>
+        </w:rPr>
+        <w:lastRenderedPageBreak/>
+        <w:t>Arreglos</w:t>
+      </w:r>
+      <w:r>
+        <w:rPr>
+          <w:b/>
+          <w:color w:val="FF0000"/>
+          <w:lang w:val="es-MX"/>
+        </w:rPr>
+        <w:t xml:space="preserve"> Bidimensionales</w:t>
+      </w:r>
+      <w:r>
+        <w:rPr>
+          <w:b/>
+          <w:color w:val="FF0000"/>
+          <w:lang w:val="es-MX"/>
+        </w:rPr>
+        <w:t xml:space="preserve"> - VECTORES</w:t>
+      </w:r>
+      <w:r>
+        <w:rPr>
+          <w:b/>
+          <w:color w:val="FF0000"/>
+          <w:lang w:val="es-MX"/>
+        </w:rPr>
+        <w:t>:</w:t>
+      </w:r>
+    </w:p>
+    <w:p>
+      <w:pPr>
+        <w:pStyle w:val="Prrafodelista"/>
+        <w:numPr>
+          <w:ilvl w:val="0"/>
+          <w:numId w:val="4"/>
+        </w:numPr>
+        <w:rPr>
+          <w:lang w:val="es-MX"/>
+        </w:rPr>
+      </w:pPr>
+      <w:r>
+        <w:rPr>
+          <w:lang w:val="es-MX"/>
+        </w:rPr>
+        <w:t xml:space="preserve">Hacer un algoritmo que </w:t>
+      </w:r>
+      <w:r>
+        <w:rPr>
+          <w:lang w:val="es-CO"/>
+        </w:rPr>
+        <w:t>almacene</w:t>
+      </w:r>
+      <w:r>
+        <w:rPr>
+          <w:lang w:val="es-MX"/>
+        </w:rPr>
+        <w:t xml:space="preserve"> números en una matriz de 5 * 6. Imprimir la suma de los números almacenados en la matriz.</w:t>
+      </w:r>
+    </w:p>
+    <w:p>
+      <w:pPr>
+        <w:pStyle w:val="Prrafodelista"/>
+        <w:ind w:left="1080"/>
+        <w:rPr>
+          <w:lang w:val="es-MX"/>
+        </w:rPr>
+      </w:pPr>
+    </w:p>
+    <w:p>
+      <w:pPr>
+        <w:pStyle w:val="Prrafodelista"/>
+        <w:ind w:left="1080"/>
+        <w:rPr>
+          <w:lang w:val="es-MX"/>
+        </w:rPr>
+      </w:pPr>
+      <w:r>
+        <w:rPr>
+          <w:noProof/>
+        </w:rPr>
+        <w:drawing>
+          <wp:inline distT="0" distB="0" distL="0" distR="0" wp14:anchorId="4E164001" wp14:editId="766D75CB">
+            <wp:extent cx="5612130" cy="6997065"/>
+            <wp:effectExtent l="0" t="0" r="7620" b="0"/>
+            <wp:docPr id="23" name="Imagen 23"/>
+            <wp:cNvGraphicFramePr>
+              <a:graphicFrameLocks xmlns:a="http://schemas.openxmlformats.org/drawingml/2006/main" noChangeAspect="1"/>
+            </wp:cNvGraphicFramePr>
+            <a:graphic xmlns:a="http://schemas.openxmlformats.org/drawingml/2006/main">
+              <a:graphicData uri="http://schemas.openxmlformats.org/drawingml/2006/picture">
+                <pic:pic xmlns:pic="http://schemas.openxmlformats.org/drawingml/2006/picture">
+                  <pic:nvPicPr>
+                    <pic:cNvPr id="1" name=""/>
+                    <pic:cNvPicPr/>
+                  </pic:nvPicPr>
+                  <pic:blipFill>
+                    <a:blip r:embed="rId30"/>
+                    <a:stretch>
+                      <a:fillRect/>
+                    </a:stretch>
+                  </pic:blipFill>
+                  <pic:spPr>
+                    <a:xfrm>
+                      <a:off x="0" y="0"/>
+                      <a:ext cx="5612130" cy="6997065"/>
+                    </a:xfrm>
+                    <a:prstGeom prst="rect">
+                      <a:avLst/>
+                    </a:prstGeom>
+                  </pic:spPr>
+                </pic:pic>
+              </a:graphicData>
+            </a:graphic>
+          </wp:inline>
+        </w:drawing>
+      </w:r>
+    </w:p>
+    <w:p>
+      <w:pPr>
+        <w:pStyle w:val="Prrafodelista"/>
+        <w:ind w:left="1080"/>
+      </w:pPr>
+    </w:p>
+    <w:p>
+      <w:pPr>
+        <w:pStyle w:val="Prrafodelista"/>
+        <w:ind w:left="1080"/>
+        <w:rPr>
+          <w:lang w:val="es-MX"/>
+        </w:rPr>
+      </w:pPr>
+      <w:r>
+        <w:rPr>
+          <w:noProof/>
+        </w:rPr>
+        <w:lastRenderedPageBreak/>
+        <w:drawing>
+          <wp:inline distT="0" distB="0" distL="0" distR="0" wp14:anchorId="44F6BAB8" wp14:editId="2EFC46F4">
+            <wp:extent cx="5612130" cy="2338070"/>
+            <wp:effectExtent l="0" t="0" r="7620" b="5080"/>
+            <wp:docPr id="19" name="Imagen 19"/>
+            <wp:cNvGraphicFramePr>
+              <a:graphicFrameLocks xmlns:a="http://schemas.openxmlformats.org/drawingml/2006/main" noChangeAspect="1"/>
+            </wp:cNvGraphicFramePr>
+            <a:graphic xmlns:a="http://schemas.openxmlformats.org/drawingml/2006/main">
+              <a:graphicData uri="http://schemas.openxmlformats.org/drawingml/2006/picture">
+                <pic:pic xmlns:pic="http://schemas.openxmlformats.org/drawingml/2006/picture">
+                  <pic:nvPicPr>
+                    <pic:cNvPr id="1" name=""/>
+                    <pic:cNvPicPr/>
+                  </pic:nvPicPr>
+                  <pic:blipFill>
+                    <a:blip r:embed="rId31"/>
+                    <a:stretch>
+                      <a:fillRect/>
+                    </a:stretch>
+                  </pic:blipFill>
+                  <pic:spPr>
+                    <a:xfrm>
+                      <a:off x="0" y="0"/>
+                      <a:ext cx="5612130" cy="2338070"/>
+                    </a:xfrm>
+                    <a:prstGeom prst="rect">
+                      <a:avLst/>
+                    </a:prstGeom>
+                  </pic:spPr>
+                </pic:pic>
+              </a:graphicData>
+            </a:graphic>
+          </wp:inline>
+        </w:drawing>
+      </w:r>
+    </w:p>
+    <w:p>
+      <w:pPr>
+        <w:pStyle w:val="Prrafodelista"/>
+        <w:ind w:left="1080"/>
+        <w:rPr>
+          <w:lang w:val="es-MX"/>
+        </w:rPr>
+      </w:pPr>
+      <w:r>
+        <w:rPr>
+          <w:noProof/>
+        </w:rPr>
+        <w:drawing>
+          <wp:inline distT="0" distB="0" distL="0" distR="0" wp14:anchorId="5A8593FA" wp14:editId="67A1BE1D">
+            <wp:extent cx="5612130" cy="2415540"/>
+            <wp:effectExtent l="0" t="0" r="7620" b="3810"/>
+            <wp:docPr id="22" name="Imagen 22"/>
+            <wp:cNvGraphicFramePr>
+              <a:graphicFrameLocks xmlns:a="http://schemas.openxmlformats.org/drawingml/2006/main" noChangeAspect="1"/>
+            </wp:cNvGraphicFramePr>
+            <a:graphic xmlns:a="http://schemas.openxmlformats.org/drawingml/2006/main">
+              <a:graphicData uri="http://schemas.openxmlformats.org/drawingml/2006/picture">
+                <pic:pic xmlns:pic="http://schemas.openxmlformats.org/drawingml/2006/picture">
+                  <pic:nvPicPr>
+                    <pic:cNvPr id="1" name=""/>
+                    <pic:cNvPicPr/>
+                  </pic:nvPicPr>
+                  <pic:blipFill>
+                    <a:blip r:embed="rId32"/>
+                    <a:stretch>
+                      <a:fillRect/>
+                    </a:stretch>
+                  </pic:blipFill>
+                  <pic:spPr>
+                    <a:xfrm>
+                      <a:off x="0" y="0"/>
                       <a:ext cx="5612130" cy="2415540"/>
                     </a:xfrm>
                     <a:prstGeom prst="rect">
@@ -2336,6 +2832,57 @@
       <w:r>
         <w:t>.</w:t>
       </w:r>
+    </w:p>
+    <w:p>
+      <w:pPr>
+        <w:pStyle w:val="Prrafodelista"/>
+        <w:ind w:left="1080"/>
+      </w:pPr>
+    </w:p>
+    <w:p>
+      <w:pPr>
+        <w:pStyle w:val="Prrafodelista"/>
+        <w:ind w:left="1080"/>
+      </w:pPr>
+    </w:p>
+    <w:p>
+      <w:pPr>
+        <w:pStyle w:val="Prrafodelista"/>
+        <w:ind w:left="1080"/>
+      </w:pPr>
+    </w:p>
+    <w:p>
+      <w:pPr>
+        <w:pStyle w:val="Prrafodelista"/>
+        <w:ind w:left="1080"/>
+        <w:rPr>
+          <w:lang w:val="es-MX"/>
+        </w:rPr>
+      </w:pPr>
+      <w:proofErr w:type="spellStart"/>
+      <w:r>
+        <w:t>Prueba</w:t>
+      </w:r>
+      <w:proofErr w:type="spellEnd"/>
+      <w:r>
+        <w:t xml:space="preserve"> ultima.</w:t>
+      </w:r>
+      <w:bookmarkStart w:id="0" w:name="_GoBack"/>
+      <w:bookmarkEnd w:id="0"/>
+    </w:p>
+    <w:p>
+      <w:pPr>
+        <w:rPr>
+          <w:lang w:val="es-MX"/>
+        </w:rPr>
+      </w:pPr>
+    </w:p>
+    <w:p>
+      <w:pPr>
+        <w:rPr>
+          <w:lang w:val="es-MX"/>
+        </w:rPr>
+      </w:pPr>
     </w:p>
     <w:p>
       <w:pPr>

</xml_diff>

<commit_message>
Clase explicacion ejercicio 03
</commit_message>
<xml_diff>
--- a/ListasArrreglos/ejerciciosGuia5/EJERCICIOS EVIDENCIAS DART LISTAS ARREGLOS.docx
+++ b/ListasArrreglos/ejerciciosGuia5/EJERCICIOS EVIDENCIAS DART LISTAS ARREGLOS.docx
@@ -1,6 +1,6 @@
 
 <file path=word/document.xml><?xml version="1.0" encoding="utf-8"?>
-<w:document xmlns:wpc="http://schemas.microsoft.com/office/word/2010/wordprocessingCanvas" xmlns:cx="http://schemas.microsoft.com/office/drawing/2014/chartex" xmlns:mc="http://schemas.openxmlformats.org/markup-compatibility/2006" xmlns:o="urn:schemas-microsoft-com:office:office" xmlns:r="http://schemas.openxmlformats.org/officeDocument/2006/relationships" xmlns:m="http://schemas.openxmlformats.org/officeDocument/2006/math" xmlns:v="urn:schemas-microsoft-com:vml" xmlns:wp14="http://schemas.microsoft.com/office/word/2010/wordprocessingDrawing" xmlns:wp="http://schemas.openxmlformats.org/drawingml/2006/wordprocessingDrawing" xmlns:w10="urn:schemas-microsoft-com:office:word" xmlns:w="http://schemas.openxmlformats.org/wordprocessingml/2006/main" xmlns:w14="http://schemas.microsoft.com/office/word/2010/wordml" xmlns:w15="http://schemas.microsoft.com/office/word/2012/wordml" xmlns:w16se="http://schemas.microsoft.com/office/word/2015/wordml/symex" xmlns:wpg="http://schemas.microsoft.com/office/word/2010/wordprocessingGroup" xmlns:wpi="http://schemas.microsoft.com/office/word/2010/wordprocessingInk" xmlns:wne="http://schemas.microsoft.com/office/word/2006/wordml" xmlns:wps="http://schemas.microsoft.com/office/word/2010/wordprocessingShape" mc:Ignorable="w14 w15 w16se wp14">
+<w:document xmlns:wpc="http://schemas.microsoft.com/office/word/2010/wordprocessingCanvas" xmlns:cx="http://schemas.microsoft.com/office/drawing/2014/chartex" xmlns:cx1="http://schemas.microsoft.com/office/drawing/2015/9/8/chartex" xmlns:cx2="http://schemas.microsoft.com/office/drawing/2015/10/21/chartex" xmlns:cx3="http://schemas.microsoft.com/office/drawing/2016/5/9/chartex" xmlns:cx4="http://schemas.microsoft.com/office/drawing/2016/5/10/chartex" xmlns:cx5="http://schemas.microsoft.com/office/drawing/2016/5/11/chartex" xmlns:cx6="http://schemas.microsoft.com/office/drawing/2016/5/12/chartex" xmlns:cx7="http://schemas.microsoft.com/office/drawing/2016/5/13/chartex" xmlns:cx8="http://schemas.microsoft.com/office/drawing/2016/5/14/chartex" xmlns:mc="http://schemas.openxmlformats.org/markup-compatibility/2006" xmlns:aink="http://schemas.microsoft.com/office/drawing/2016/ink" xmlns:am3d="http://schemas.microsoft.com/office/drawing/2017/model3d" xmlns:o="urn:schemas-microsoft-com:office:office" xmlns:r="http://schemas.openxmlformats.org/officeDocument/2006/relationships" xmlns:m="http://schemas.openxmlformats.org/officeDocument/2006/math" xmlns:v="urn:schemas-microsoft-com:vml" xmlns:wp14="http://schemas.microsoft.com/office/word/2010/wordprocessingDrawing" xmlns:wp="http://schemas.openxmlformats.org/drawingml/2006/wordprocessingDrawing" xmlns:w10="urn:schemas-microsoft-com:office:word" xmlns:w="http://schemas.openxmlformats.org/wordprocessingml/2006/main" xmlns:w14="http://schemas.microsoft.com/office/word/2010/wordml" xmlns:w15="http://schemas.microsoft.com/office/word/2012/wordml" xmlns:w16cid="http://schemas.microsoft.com/office/word/2016/wordml/cid" xmlns:w16se="http://schemas.microsoft.com/office/word/2015/wordml/symex" xmlns:wpg="http://schemas.microsoft.com/office/word/2010/wordprocessingGroup" xmlns:wpi="http://schemas.microsoft.com/office/word/2010/wordprocessingInk" xmlns:wne="http://schemas.microsoft.com/office/word/2006/wordml" xmlns:wps="http://schemas.microsoft.com/office/word/2010/wordprocessingShape" mc:Ignorable="w14 w15 w16se w16cid wp14">
   <w:body>
     <w:p>
       <w:pPr>
@@ -439,6 +439,7 @@
       <w:r>
         <w:rPr>
           <w:b/>
+          <w:noProof/>
           <w:lang w:val="es-MX"/>
         </w:rPr>
         <w:lastRenderedPageBreak/>
@@ -519,6 +520,7 @@
       <w:r>
         <w:rPr>
           <w:b/>
+          <w:noProof/>
           <w:lang w:val="es-MX"/>
         </w:rPr>
         <w:lastRenderedPageBreak/>
@@ -634,6 +636,7 @@
       <w:r>
         <w:rPr>
           <w:b/>
+          <w:noProof/>
           <w:lang w:val="es-MX"/>
         </w:rPr>
         <w:lastRenderedPageBreak/>
@@ -696,6 +699,7 @@
       <w:r>
         <w:rPr>
           <w:b/>
+          <w:noProof/>
           <w:lang w:val="es-MX"/>
         </w:rPr>
         <w:drawing>
@@ -757,6 +761,7 @@
       <w:r>
         <w:rPr>
           <w:b/>
+          <w:noProof/>
           <w:lang w:val="es-MX"/>
         </w:rPr>
         <w:lastRenderedPageBreak/>
@@ -2835,40 +2840,624 @@
     </w:p>
     <w:p>
       <w:pPr>
-        <w:pStyle w:val="Prrafodelista"/>
-        <w:ind w:left="1080"/>
-      </w:pPr>
-    </w:p>
-    <w:p>
-      <w:pPr>
-        <w:pStyle w:val="Prrafodelista"/>
-        <w:ind w:left="1080"/>
-      </w:pPr>
-    </w:p>
-    <w:p>
-      <w:pPr>
-        <w:pStyle w:val="Prrafodelista"/>
-        <w:ind w:left="1080"/>
-      </w:pPr>
-    </w:p>
-    <w:p>
-      <w:pPr>
-        <w:pStyle w:val="Prrafodelista"/>
-        <w:ind w:left="1080"/>
-        <w:rPr>
-          <w:lang w:val="es-MX"/>
-        </w:rPr>
-      </w:pPr>
+        <w:rPr>
+          <w:lang w:val="es-MX"/>
+        </w:rPr>
+      </w:pPr>
+    </w:p>
+    <w:p>
+      <w:pPr>
+        <w:rPr>
+          <w:lang w:val="es-MX"/>
+        </w:rPr>
+      </w:pPr>
+    </w:p>
+    <w:p>
+      <w:pPr>
+        <w:rPr>
+          <w:lang w:val="es-MX"/>
+        </w:rPr>
+      </w:pPr>
+    </w:p>
+    <w:p>
+      <w:pPr>
+        <w:pStyle w:val="Prrafodelista"/>
+        <w:ind w:left="1080"/>
+        <w:rPr>
+          <w:lang w:val="es-MX"/>
+        </w:rPr>
+      </w:pPr>
+    </w:p>
+    <w:p>
+      <w:pPr>
+        <w:pStyle w:val="Prrafodelista"/>
+        <w:numPr>
+          <w:ilvl w:val="0"/>
+          <w:numId w:val="4"/>
+        </w:numPr>
+        <w:rPr>
+          <w:lang w:val="es-MX"/>
+        </w:rPr>
+      </w:pPr>
+      <w:r>
+        <w:t xml:space="preserve">La </w:t>
+      </w:r>
       <w:proofErr w:type="spellStart"/>
       <w:r>
-        <w:t>Prueba</w:t>
+        <w:t>compañía</w:t>
       </w:r>
       <w:proofErr w:type="spellEnd"/>
       <w:r>
-        <w:t xml:space="preserve"> ultima.</w:t>
+        <w:t xml:space="preserve"> </w:t>
+      </w:r>
+      <w:proofErr w:type="spellStart"/>
+      <w:r>
+        <w:t>manufacturera</w:t>
+      </w:r>
+      <w:proofErr w:type="spellEnd"/>
+      <w:r>
+        <w:t xml:space="preserve"> Monte Real </w:t>
+      </w:r>
+      <w:proofErr w:type="spellStart"/>
+      <w:r>
+        <w:t>fábrica</w:t>
+      </w:r>
+      <w:proofErr w:type="spellEnd"/>
+      <w:r>
+        <w:t xml:space="preserve"> 5 </w:t>
+      </w:r>
+      <w:proofErr w:type="spellStart"/>
+      <w:r>
+        <w:t>artículos</w:t>
+      </w:r>
+      <w:proofErr w:type="spellEnd"/>
+      <w:r>
+        <w:t xml:space="preserve"> </w:t>
+      </w:r>
+      <w:proofErr w:type="spellStart"/>
+      <w:r>
+        <w:t>diferentes</w:t>
+      </w:r>
+      <w:proofErr w:type="spellEnd"/>
+      <w:r>
+        <w:t xml:space="preserve"> y se </w:t>
+      </w:r>
+      <w:proofErr w:type="spellStart"/>
+      <w:r>
+        <w:t>trabajan</w:t>
+      </w:r>
+      <w:proofErr w:type="spellEnd"/>
+      <w:r>
+        <w:t xml:space="preserve"> </w:t>
+      </w:r>
+      <w:proofErr w:type="spellStart"/>
+      <w:r>
+        <w:t>tres</w:t>
+      </w:r>
+      <w:proofErr w:type="spellEnd"/>
+      <w:r>
+        <w:t xml:space="preserve"> </w:t>
+      </w:r>
+      <w:proofErr w:type="spellStart"/>
+      <w:r>
+        <w:t>turnos</w:t>
+      </w:r>
+      <w:proofErr w:type="spellEnd"/>
+      <w:r>
+        <w:t xml:space="preserve"> por </w:t>
+      </w:r>
+      <w:proofErr w:type="spellStart"/>
+      <w:r>
+        <w:t>día</w:t>
+      </w:r>
+      <w:proofErr w:type="spellEnd"/>
+      <w:r>
+        <w:t xml:space="preserve">, la </w:t>
+      </w:r>
+      <w:proofErr w:type="spellStart"/>
+      <w:r>
+        <w:t>compañía</w:t>
+      </w:r>
+      <w:proofErr w:type="spellEnd"/>
+      <w:r>
+        <w:t xml:space="preserve"> </w:t>
+      </w:r>
+      <w:proofErr w:type="spellStart"/>
+      <w:r>
+        <w:t>necesita</w:t>
+      </w:r>
+      <w:proofErr w:type="spellEnd"/>
+      <w:r>
+        <w:t xml:space="preserve"> </w:t>
+      </w:r>
+      <w:proofErr w:type="spellStart"/>
+      <w:r>
+        <w:t>obtener</w:t>
+      </w:r>
+      <w:proofErr w:type="spellEnd"/>
+      <w:r>
+        <w:t xml:space="preserve"> un </w:t>
+      </w:r>
+      <w:proofErr w:type="spellStart"/>
+      <w:r>
+        <w:t>reporte</w:t>
+      </w:r>
+      <w:proofErr w:type="spellEnd"/>
+      <w:r>
+        <w:t xml:space="preserve"> al final del </w:t>
+      </w:r>
+      <w:proofErr w:type="spellStart"/>
+      <w:r>
+        <w:t>día</w:t>
+      </w:r>
+      <w:proofErr w:type="spellEnd"/>
+      <w:r>
+        <w:t xml:space="preserve"> del total de la </w:t>
+      </w:r>
+      <w:proofErr w:type="spellStart"/>
+      <w:r>
+        <w:t>producción</w:t>
+      </w:r>
+      <w:proofErr w:type="spellEnd"/>
+      <w:r>
+        <w:t xml:space="preserve"> por </w:t>
+      </w:r>
+      <w:proofErr w:type="spellStart"/>
+      <w:r>
+        <w:t>artículo</w:t>
+      </w:r>
+      <w:proofErr w:type="spellEnd"/>
+      <w:r>
+        <w:t xml:space="preserve"> y el total de la </w:t>
+      </w:r>
+      <w:proofErr w:type="spellStart"/>
+      <w:r>
+        <w:t>producción</w:t>
+      </w:r>
+      <w:proofErr w:type="spellEnd"/>
+      <w:r>
+        <w:t xml:space="preserve"> por </w:t>
+      </w:r>
+      <w:proofErr w:type="spellStart"/>
+      <w:r>
+        <w:t>turno</w:t>
+      </w:r>
+      <w:proofErr w:type="spellEnd"/>
+      <w:r>
+        <w:t xml:space="preserve">. </w:t>
+      </w:r>
+      <w:proofErr w:type="spellStart"/>
+      <w:r>
+        <w:t>Desarrollar</w:t>
+      </w:r>
+      <w:proofErr w:type="spellEnd"/>
+      <w:r>
+        <w:t xml:space="preserve"> un </w:t>
+      </w:r>
+      <w:proofErr w:type="spellStart"/>
+      <w:r>
+        <w:t>programa</w:t>
+      </w:r>
+      <w:proofErr w:type="spellEnd"/>
+      <w:r>
+        <w:t xml:space="preserve"> que </w:t>
+      </w:r>
+      <w:proofErr w:type="spellStart"/>
+      <w:r>
+        <w:t>pida</w:t>
+      </w:r>
+      <w:proofErr w:type="spellEnd"/>
+      <w:r>
+        <w:t xml:space="preserve"> al </w:t>
+      </w:r>
+      <w:proofErr w:type="spellStart"/>
+      <w:r>
+        <w:t>usuario</w:t>
+      </w:r>
+      <w:proofErr w:type="spellEnd"/>
+      <w:r>
+        <w:t xml:space="preserve"> el </w:t>
+      </w:r>
+      <w:proofErr w:type="spellStart"/>
+      <w:r>
+        <w:t>nombre</w:t>
+      </w:r>
+      <w:proofErr w:type="spellEnd"/>
+      <w:r>
+        <w:t xml:space="preserve"> de </w:t>
+      </w:r>
+      <w:proofErr w:type="spellStart"/>
+      <w:r>
+        <w:t>cada</w:t>
+      </w:r>
+      <w:proofErr w:type="spellEnd"/>
+      <w:r>
+        <w:t xml:space="preserve"> </w:t>
+      </w:r>
+      <w:proofErr w:type="spellStart"/>
+      <w:r>
+        <w:t>artículo</w:t>
+      </w:r>
+      <w:proofErr w:type="spellEnd"/>
+      <w:r>
+        <w:t xml:space="preserve"> y la </w:t>
+      </w:r>
+      <w:proofErr w:type="spellStart"/>
+      <w:r>
+        <w:t>producción</w:t>
+      </w:r>
+      <w:proofErr w:type="spellEnd"/>
+      <w:r>
+        <w:t xml:space="preserve"> que se </w:t>
+      </w:r>
+      <w:proofErr w:type="spellStart"/>
+      <w:r>
+        <w:t>hizo</w:t>
+      </w:r>
+      <w:proofErr w:type="spellEnd"/>
+      <w:r>
+        <w:t xml:space="preserve"> </w:t>
+      </w:r>
+      <w:proofErr w:type="spellStart"/>
+      <w:r>
+        <w:t>en</w:t>
+      </w:r>
+      <w:proofErr w:type="spellEnd"/>
+      <w:r>
+        <w:t xml:space="preserve"> </w:t>
+      </w:r>
+      <w:proofErr w:type="spellStart"/>
+      <w:r>
+        <w:t>cada</w:t>
+      </w:r>
+      <w:proofErr w:type="spellEnd"/>
+      <w:r>
+        <w:t xml:space="preserve"> </w:t>
+      </w:r>
+      <w:proofErr w:type="spellStart"/>
+      <w:r>
+        <w:t>uno</w:t>
+      </w:r>
+      <w:proofErr w:type="spellEnd"/>
+      <w:r>
+        <w:t xml:space="preserve"> de los </w:t>
+      </w:r>
+      <w:proofErr w:type="spellStart"/>
+      <w:r>
+        <w:t>tres</w:t>
+      </w:r>
+      <w:proofErr w:type="spellEnd"/>
+      <w:r>
+        <w:t xml:space="preserve"> </w:t>
+      </w:r>
+      <w:proofErr w:type="spellStart"/>
+      <w:r>
+        <w:t>turnos</w:t>
+      </w:r>
+      <w:proofErr w:type="spellEnd"/>
+      <w:r>
+        <w:t xml:space="preserve"> del </w:t>
+      </w:r>
+      <w:proofErr w:type="spellStart"/>
+      <w:r>
+        <w:t>día</w:t>
+      </w:r>
+      <w:proofErr w:type="spellEnd"/>
+      <w:r>
+        <w:t xml:space="preserve"> y </w:t>
+      </w:r>
+      <w:proofErr w:type="spellStart"/>
+      <w:r>
+        <w:t>genere</w:t>
+      </w:r>
+      <w:proofErr w:type="spellEnd"/>
+      <w:r>
+        <w:t xml:space="preserve"> un </w:t>
+      </w:r>
+      <w:proofErr w:type="spellStart"/>
+      <w:r>
+        <w:t>reporte</w:t>
+      </w:r>
+      <w:proofErr w:type="spellEnd"/>
+      <w:r>
+        <w:t xml:space="preserve"> al final del </w:t>
+      </w:r>
+      <w:proofErr w:type="spellStart"/>
+      <w:r>
+        <w:t>día</w:t>
+      </w:r>
+      <w:proofErr w:type="spellEnd"/>
+      <w:r>
+        <w:t xml:space="preserve"> </w:t>
+      </w:r>
+      <w:proofErr w:type="spellStart"/>
+      <w:r>
+        <w:t>mostrado</w:t>
+      </w:r>
+      <w:proofErr w:type="spellEnd"/>
+      <w:r>
+        <w:t xml:space="preserve"> </w:t>
+      </w:r>
+      <w:proofErr w:type="spellStart"/>
+      <w:r>
+        <w:t>en</w:t>
+      </w:r>
+      <w:proofErr w:type="spellEnd"/>
+      <w:r>
+        <w:t xml:space="preserve"> </w:t>
+      </w:r>
+      <w:proofErr w:type="spellStart"/>
+      <w:r>
+        <w:t>pantalla</w:t>
+      </w:r>
+      <w:proofErr w:type="spellEnd"/>
+      <w:r>
+        <w:t xml:space="preserve"> el total de </w:t>
+      </w:r>
+      <w:proofErr w:type="spellStart"/>
+      <w:r>
+        <w:t>de</w:t>
+      </w:r>
+      <w:proofErr w:type="spellEnd"/>
+      <w:r>
+        <w:t xml:space="preserve"> la </w:t>
+      </w:r>
+      <w:proofErr w:type="spellStart"/>
+      <w:r>
+        <w:t>producción</w:t>
+      </w:r>
+      <w:proofErr w:type="spellEnd"/>
+      <w:r>
+        <w:t xml:space="preserve"> por </w:t>
+      </w:r>
+      <w:proofErr w:type="spellStart"/>
+      <w:r>
+        <w:t>artículo</w:t>
+      </w:r>
+      <w:proofErr w:type="spellEnd"/>
+      <w:r>
+        <w:t xml:space="preserve">, el total de la </w:t>
+      </w:r>
+      <w:proofErr w:type="spellStart"/>
+      <w:r>
+        <w:t>producción</w:t>
+      </w:r>
+      <w:proofErr w:type="spellEnd"/>
+      <w:r>
+        <w:t xml:space="preserve"> por </w:t>
+      </w:r>
+      <w:proofErr w:type="spellStart"/>
+      <w:r>
+        <w:t>turno</w:t>
+      </w:r>
+      <w:proofErr w:type="spellEnd"/>
+      <w:r>
+        <w:t xml:space="preserve"> y el </w:t>
+      </w:r>
+      <w:proofErr w:type="spellStart"/>
+      <w:r>
+        <w:t>artículo</w:t>
+      </w:r>
+      <w:proofErr w:type="spellEnd"/>
+      <w:r>
+        <w:t xml:space="preserve"> con mayor </w:t>
+      </w:r>
+      <w:proofErr w:type="spellStart"/>
+      <w:r>
+        <w:t>producción</w:t>
+      </w:r>
+      <w:proofErr w:type="spellEnd"/>
+      <w:r>
+        <w:t>.</w:t>
+      </w:r>
+    </w:p>
+    <w:p>
+      <w:pPr>
+        <w:pStyle w:val="Prrafodelista"/>
+        <w:ind w:left="1080"/>
+      </w:pPr>
+    </w:p>
+    <w:p>
+      <w:pPr>
+        <w:pStyle w:val="Prrafodelista"/>
+        <w:ind w:left="1080"/>
+        <w:jc w:val="center"/>
+      </w:pPr>
+      <w:r>
+        <w:lastRenderedPageBreak/>
+        <w:drawing>
+          <wp:inline distT="0" distB="0" distL="0" distR="0" wp14:anchorId="782CA2F7" wp14:editId="6374DDB5">
+            <wp:extent cx="2981741" cy="1200318"/>
+            <wp:effectExtent l="0" t="0" r="0" b="0"/>
+            <wp:docPr id="25" name="Imagen 25"/>
+            <wp:cNvGraphicFramePr>
+              <a:graphicFrameLocks xmlns:a="http://schemas.openxmlformats.org/drawingml/2006/main" noChangeAspect="1"/>
+            </wp:cNvGraphicFramePr>
+            <a:graphic xmlns:a="http://schemas.openxmlformats.org/drawingml/2006/main">
+              <a:graphicData uri="http://schemas.openxmlformats.org/drawingml/2006/picture">
+                <pic:pic xmlns:pic="http://schemas.openxmlformats.org/drawingml/2006/picture">
+                  <pic:nvPicPr>
+                    <pic:cNvPr id="1" name=""/>
+                    <pic:cNvPicPr/>
+                  </pic:nvPicPr>
+                  <pic:blipFill>
+                    <a:blip r:embed="rId33"/>
+                    <a:stretch>
+                      <a:fillRect/>
+                    </a:stretch>
+                  </pic:blipFill>
+                  <pic:spPr>
+                    <a:xfrm>
+                      <a:off x="0" y="0"/>
+                      <a:ext cx="2981741" cy="1200318"/>
+                    </a:xfrm>
+                    <a:prstGeom prst="rect">
+                      <a:avLst/>
+                    </a:prstGeom>
+                  </pic:spPr>
+                </pic:pic>
+              </a:graphicData>
+            </a:graphic>
+          </wp:inline>
+        </w:drawing>
+      </w:r>
+    </w:p>
+    <w:p>
+      <w:pPr>
+        <w:pStyle w:val="Prrafodelista"/>
+        <w:ind w:left="1080"/>
+      </w:pPr>
+      <w:r>
+        <w:lastRenderedPageBreak/>
+        <w:drawing>
+          <wp:inline distT="0" distB="0" distL="0" distR="0" wp14:anchorId="5BE14BC1" wp14:editId="4FEC20D3">
+            <wp:extent cx="5612130" cy="7266305"/>
+            <wp:effectExtent l="0" t="0" r="7620" b="0"/>
+            <wp:docPr id="32" name="Imagen 32"/>
+            <wp:cNvGraphicFramePr>
+              <a:graphicFrameLocks xmlns:a="http://schemas.openxmlformats.org/drawingml/2006/main" noChangeAspect="1"/>
+            </wp:cNvGraphicFramePr>
+            <a:graphic xmlns:a="http://schemas.openxmlformats.org/drawingml/2006/main">
+              <a:graphicData uri="http://schemas.openxmlformats.org/drawingml/2006/picture">
+                <pic:pic xmlns:pic="http://schemas.openxmlformats.org/drawingml/2006/picture">
+                  <pic:nvPicPr>
+                    <pic:cNvPr id="1" name=""/>
+                    <pic:cNvPicPr/>
+                  </pic:nvPicPr>
+                  <pic:blipFill>
+                    <a:blip r:embed="rId34"/>
+                    <a:stretch>
+                      <a:fillRect/>
+                    </a:stretch>
+                  </pic:blipFill>
+                  <pic:spPr>
+                    <a:xfrm>
+                      <a:off x="0" y="0"/>
+                      <a:ext cx="5612130" cy="7266305"/>
+                    </a:xfrm>
+                    <a:prstGeom prst="rect">
+                      <a:avLst/>
+                    </a:prstGeom>
+                  </pic:spPr>
+                </pic:pic>
+              </a:graphicData>
+            </a:graphic>
+          </wp:inline>
+        </w:drawing>
       </w:r>
       <w:bookmarkStart w:id="0" w:name="_GoBack"/>
       <w:bookmarkEnd w:id="0"/>
+    </w:p>
+    <w:p>
+      <w:pPr>
+        <w:pStyle w:val="Prrafodelista"/>
+        <w:ind w:left="1080"/>
+      </w:pPr>
+      <w:r>
+        <w:lastRenderedPageBreak/>
+        <w:drawing>
+          <wp:inline distT="0" distB="0" distL="0" distR="0" wp14:anchorId="2C523CDE" wp14:editId="0FDCD6CF">
+            <wp:extent cx="5612130" cy="1176020"/>
+            <wp:effectExtent l="0" t="0" r="7620" b="5080"/>
+            <wp:docPr id="31" name="Imagen 31"/>
+            <wp:cNvGraphicFramePr>
+              <a:graphicFrameLocks xmlns:a="http://schemas.openxmlformats.org/drawingml/2006/main" noChangeAspect="1"/>
+            </wp:cNvGraphicFramePr>
+            <a:graphic xmlns:a="http://schemas.openxmlformats.org/drawingml/2006/main">
+              <a:graphicData uri="http://schemas.openxmlformats.org/drawingml/2006/picture">
+                <pic:pic xmlns:pic="http://schemas.openxmlformats.org/drawingml/2006/picture">
+                  <pic:nvPicPr>
+                    <pic:cNvPr id="1" name=""/>
+                    <pic:cNvPicPr/>
+                  </pic:nvPicPr>
+                  <pic:blipFill>
+                    <a:blip r:embed="rId35"/>
+                    <a:stretch>
+                      <a:fillRect/>
+                    </a:stretch>
+                  </pic:blipFill>
+                  <pic:spPr>
+                    <a:xfrm>
+                      <a:off x="0" y="0"/>
+                      <a:ext cx="5612130" cy="1176020"/>
+                    </a:xfrm>
+                    <a:prstGeom prst="rect">
+                      <a:avLst/>
+                    </a:prstGeom>
+                  </pic:spPr>
+                </pic:pic>
+              </a:graphicData>
+            </a:graphic>
+          </wp:inline>
+        </w:drawing>
+      </w:r>
+    </w:p>
+    <w:p>
+      <w:pPr>
+        <w:pStyle w:val="Prrafodelista"/>
+        <w:ind w:left="1080"/>
+        <w:jc w:val="center"/>
+      </w:pPr>
+    </w:p>
+    <w:p>
+      <w:pPr>
+        <w:pStyle w:val="Prrafodelista"/>
+        <w:ind w:left="1080"/>
+      </w:pPr>
+    </w:p>
+    <w:p>
+      <w:pPr>
+        <w:pStyle w:val="Prrafodelista"/>
+        <w:ind w:left="1080"/>
+      </w:pPr>
+    </w:p>
+    <w:p>
+      <w:pPr>
+        <w:pStyle w:val="Prrafodelista"/>
+        <w:ind w:left="1080"/>
+      </w:pPr>
+    </w:p>
+    <w:p>
+      <w:pPr>
+        <w:pStyle w:val="Prrafodelista"/>
+        <w:ind w:left="1080"/>
+        <w:rPr>
+          <w:lang w:val="es-MX"/>
+        </w:rPr>
+      </w:pPr>
+    </w:p>
+    <w:p>
+      <w:pPr>
+        <w:pStyle w:val="Prrafodelista"/>
+        <w:ind w:left="1080"/>
+      </w:pPr>
+    </w:p>
+    <w:p>
+      <w:pPr>
+        <w:pStyle w:val="Prrafodelista"/>
+        <w:ind w:left="1080"/>
+      </w:pPr>
+    </w:p>
+    <w:p>
+      <w:pPr>
+        <w:pStyle w:val="Prrafodelista"/>
+        <w:ind w:left="1080"/>
+      </w:pPr>
+    </w:p>
+    <w:p>
+      <w:pPr>
+        <w:pStyle w:val="Prrafodelista"/>
+        <w:ind w:left="1080"/>
+      </w:pPr>
+    </w:p>
+    <w:p>
+      <w:pPr>
+        <w:pStyle w:val="Prrafodelista"/>
+        <w:ind w:left="1080"/>
+        <w:rPr>
+          <w:lang w:val="es-MX"/>
+        </w:rPr>
+      </w:pPr>
     </w:p>
     <w:p>
       <w:pPr>
@@ -3093,7 +3682,7 @@
 </file>
 
 <file path=word/numbering.xml><?xml version="1.0" encoding="utf-8"?>
-<w:numbering xmlns:wpc="http://schemas.microsoft.com/office/word/2010/wordprocessingCanvas" xmlns:cx="http://schemas.microsoft.com/office/drawing/2014/chartex" xmlns:mc="http://schemas.openxmlformats.org/markup-compatibility/2006" xmlns:o="urn:schemas-microsoft-com:office:office" xmlns:r="http://schemas.openxmlformats.org/officeDocument/2006/relationships" xmlns:m="http://schemas.openxmlformats.org/officeDocument/2006/math" xmlns:v="urn:schemas-microsoft-com:vml" xmlns:wp14="http://schemas.microsoft.com/office/word/2010/wordprocessingDrawing" xmlns:wp="http://schemas.openxmlformats.org/drawingml/2006/wordprocessingDrawing" xmlns:w10="urn:schemas-microsoft-com:office:word" xmlns:w="http://schemas.openxmlformats.org/wordprocessingml/2006/main" xmlns:w14="http://schemas.microsoft.com/office/word/2010/wordml" xmlns:w15="http://schemas.microsoft.com/office/word/2012/wordml" xmlns:w16se="http://schemas.microsoft.com/office/word/2015/wordml/symex" xmlns:wpg="http://schemas.microsoft.com/office/word/2010/wordprocessingGroup" xmlns:wpi="http://schemas.microsoft.com/office/word/2010/wordprocessingInk" xmlns:wne="http://schemas.microsoft.com/office/word/2006/wordml" xmlns:wps="http://schemas.microsoft.com/office/word/2010/wordprocessingShape" mc:Ignorable="w14 w15 w16se wp14">
+<w:numbering xmlns:wpc="http://schemas.microsoft.com/office/word/2010/wordprocessingCanvas" xmlns:cx="http://schemas.microsoft.com/office/drawing/2014/chartex" xmlns:cx1="http://schemas.microsoft.com/office/drawing/2015/9/8/chartex" xmlns:cx2="http://schemas.microsoft.com/office/drawing/2015/10/21/chartex" xmlns:cx3="http://schemas.microsoft.com/office/drawing/2016/5/9/chartex" xmlns:cx4="http://schemas.microsoft.com/office/drawing/2016/5/10/chartex" xmlns:cx5="http://schemas.microsoft.com/office/drawing/2016/5/11/chartex" xmlns:cx6="http://schemas.microsoft.com/office/drawing/2016/5/12/chartex" xmlns:cx7="http://schemas.microsoft.com/office/drawing/2016/5/13/chartex" xmlns:cx8="http://schemas.microsoft.com/office/drawing/2016/5/14/chartex" xmlns:mc="http://schemas.openxmlformats.org/markup-compatibility/2006" xmlns:aink="http://schemas.microsoft.com/office/drawing/2016/ink" xmlns:am3d="http://schemas.microsoft.com/office/drawing/2017/model3d" xmlns:o="urn:schemas-microsoft-com:office:office" xmlns:r="http://schemas.openxmlformats.org/officeDocument/2006/relationships" xmlns:m="http://schemas.openxmlformats.org/officeDocument/2006/math" xmlns:v="urn:schemas-microsoft-com:vml" xmlns:wp14="http://schemas.microsoft.com/office/word/2010/wordprocessingDrawing" xmlns:wp="http://schemas.openxmlformats.org/drawingml/2006/wordprocessingDrawing" xmlns:w10="urn:schemas-microsoft-com:office:word" xmlns:w="http://schemas.openxmlformats.org/wordprocessingml/2006/main" xmlns:w14="http://schemas.microsoft.com/office/word/2010/wordml" xmlns:w15="http://schemas.microsoft.com/office/word/2012/wordml" xmlns:w16cid="http://schemas.microsoft.com/office/word/2016/wordml/cid" xmlns:w16se="http://schemas.microsoft.com/office/word/2015/wordml/symex" xmlns:wpg="http://schemas.microsoft.com/office/word/2010/wordprocessingGroup" xmlns:wpi="http://schemas.microsoft.com/office/word/2010/wordprocessingInk" xmlns:wne="http://schemas.microsoft.com/office/word/2006/wordml" xmlns:wps="http://schemas.microsoft.com/office/word/2010/wordprocessingShape" mc:Ignorable="w14 w15 w16se w16cid wp14">
   <w:abstractNum w:abstractNumId="0" w15:restartNumberingAfterBreak="0">
     <w:nsid w:val="20D07C87"/>
     <w:multiLevelType w:val="hybridMultilevel"/>
@@ -3466,7 +4055,7 @@
 </file>
 
 <file path=word/styles.xml><?xml version="1.0" encoding="utf-8"?>
-<w:styles xmlns:mc="http://schemas.openxmlformats.org/markup-compatibility/2006" xmlns:r="http://schemas.openxmlformats.org/officeDocument/2006/relationships" xmlns:w="http://schemas.openxmlformats.org/wordprocessingml/2006/main" xmlns:w14="http://schemas.microsoft.com/office/word/2010/wordml" xmlns:w15="http://schemas.microsoft.com/office/word/2012/wordml" xmlns:w16se="http://schemas.microsoft.com/office/word/2015/wordml/symex" mc:Ignorable="w14 w15 w16se">
+<w:styles xmlns:mc="http://schemas.openxmlformats.org/markup-compatibility/2006" xmlns:r="http://schemas.openxmlformats.org/officeDocument/2006/relationships" xmlns:w="http://schemas.openxmlformats.org/wordprocessingml/2006/main" xmlns:w14="http://schemas.microsoft.com/office/word/2010/wordml" xmlns:w15="http://schemas.microsoft.com/office/word/2012/wordml" xmlns:w16cid="http://schemas.microsoft.com/office/word/2016/wordml/cid" xmlns:w16se="http://schemas.microsoft.com/office/word/2015/wordml/symex" mc:Ignorable="w14 w15 w16se w16cid">
   <w:docDefaults>
     <w:rPrDefault>
       <w:rPr>
@@ -3482,7 +4071,7 @@
       </w:pPr>
     </w:pPrDefault>
   </w:docDefaults>
-  <w:latentStyles w:defLockedState="0" w:defUIPriority="99" w:defSemiHidden="0" w:defUnhideWhenUsed="0" w:defQFormat="0" w:count="371">
+  <w:latentStyles w:defLockedState="0" w:defUIPriority="99" w:defSemiHidden="0" w:defUnhideWhenUsed="0" w:defQFormat="0" w:count="376">
     <w:lsdException w:name="Normal" w:uiPriority="0" w:qFormat="1"/>
     <w:lsdException w:name="heading 1" w:uiPriority="9" w:qFormat="1"/>
     <w:lsdException w:name="heading 2" w:semiHidden="1" w:uiPriority="9" w:unhideWhenUsed="1" w:qFormat="1"/>
@@ -3588,7 +4177,6 @@
     <w:lsdException w:name="HTML Sample" w:semiHidden="1" w:unhideWhenUsed="1"/>
     <w:lsdException w:name="HTML Typewriter" w:semiHidden="1" w:unhideWhenUsed="1"/>
     <w:lsdException w:name="HTML Variable" w:semiHidden="1" w:unhideWhenUsed="1"/>
-    <w:lsdException w:name="Normal Table" w:semiHidden="1" w:unhideWhenUsed="1"/>
     <w:lsdException w:name="annotation subject" w:semiHidden="1" w:unhideWhenUsed="1"/>
     <w:lsdException w:name="No List" w:semiHidden="1" w:unhideWhenUsed="1"/>
     <w:lsdException w:name="Outline List 1" w:semiHidden="1" w:unhideWhenUsed="1"/>
@@ -3631,11 +4219,8 @@
     <w:lsdException w:name="Table Contemporary" w:semiHidden="1" w:unhideWhenUsed="1"/>
     <w:lsdException w:name="Table Elegant" w:semiHidden="1" w:unhideWhenUsed="1"/>
     <w:lsdException w:name="Table Professional" w:semiHidden="1" w:unhideWhenUsed="1"/>
-    <w:lsdException w:name="Table Subtle 1" w:semiHidden="1" w:unhideWhenUsed="1"/>
     <w:lsdException w:name="Table Subtle 2" w:semiHidden="1" w:unhideWhenUsed="1"/>
     <w:lsdException w:name="Table Web 1" w:semiHidden="1" w:unhideWhenUsed="1"/>
-    <w:lsdException w:name="Table Web 2" w:semiHidden="1" w:unhideWhenUsed="1"/>
-    <w:lsdException w:name="Table Web 3" w:semiHidden="1" w:unhideWhenUsed="1"/>
     <w:lsdException w:name="Balloon Text" w:semiHidden="1" w:unhideWhenUsed="1"/>
     <w:lsdException w:name="Table Grid" w:uiPriority="39"/>
     <w:lsdException w:name="Table Theme" w:semiHidden="1" w:unhideWhenUsed="1"/>
@@ -3854,6 +4439,11 @@
     <w:lsdException w:name="List Table 5 Dark Accent 6" w:uiPriority="50"/>
     <w:lsdException w:name="List Table 6 Colorful Accent 6" w:uiPriority="51"/>
     <w:lsdException w:name="List Table 7 Colorful Accent 6" w:uiPriority="52"/>
+    <w:lsdException w:name="Mention" w:semiHidden="1" w:unhideWhenUsed="1"/>
+    <w:lsdException w:name="Smart Hyperlink" w:semiHidden="1" w:unhideWhenUsed="1"/>
+    <w:lsdException w:name="Hashtag" w:semiHidden="1" w:unhideWhenUsed="1"/>
+    <w:lsdException w:name="Unresolved Mention" w:semiHidden="1" w:unhideWhenUsed="1"/>
+    <w:lsdException w:name="Smart Link" w:semiHidden="1" w:unhideWhenUsed="1"/>
   </w:latentStyles>
   <w:style w:type="paragraph" w:default="1" w:styleId="Normal">
     <w:name w:val="Normal"/>

</xml_diff>

<commit_message>
Estudio y realizacion de ejercicio 09 vectores ok
</commit_message>
<xml_diff>
--- a/ListasArrreglos/ejerciciosGuia5/EJERCICIOS EVIDENCIAS DART LISTAS ARREGLOS.docx
+++ b/ListasArrreglos/ejerciciosGuia5/EJERCICIOS EVIDENCIAS DART LISTAS ARREGLOS.docx
@@ -1,6 +1,6 @@
 
 <file path=word/document.xml><?xml version="1.0" encoding="utf-8"?>
-<w:document xmlns:wpc="http://schemas.microsoft.com/office/word/2010/wordprocessingCanvas" xmlns:cx="http://schemas.microsoft.com/office/drawing/2014/chartex" xmlns:cx1="http://schemas.microsoft.com/office/drawing/2015/9/8/chartex" xmlns:cx2="http://schemas.microsoft.com/office/drawing/2015/10/21/chartex" xmlns:cx3="http://schemas.microsoft.com/office/drawing/2016/5/9/chartex" xmlns:cx4="http://schemas.microsoft.com/office/drawing/2016/5/10/chartex" xmlns:cx5="http://schemas.microsoft.com/office/drawing/2016/5/11/chartex" xmlns:cx6="http://schemas.microsoft.com/office/drawing/2016/5/12/chartex" xmlns:cx7="http://schemas.microsoft.com/office/drawing/2016/5/13/chartex" xmlns:cx8="http://schemas.microsoft.com/office/drawing/2016/5/14/chartex" xmlns:mc="http://schemas.openxmlformats.org/markup-compatibility/2006" xmlns:aink="http://schemas.microsoft.com/office/drawing/2016/ink" xmlns:am3d="http://schemas.microsoft.com/office/drawing/2017/model3d" xmlns:o="urn:schemas-microsoft-com:office:office" xmlns:r="http://schemas.openxmlformats.org/officeDocument/2006/relationships" xmlns:m="http://schemas.openxmlformats.org/officeDocument/2006/math" xmlns:v="urn:schemas-microsoft-com:vml" xmlns:wp14="http://schemas.microsoft.com/office/word/2010/wordprocessingDrawing" xmlns:wp="http://schemas.openxmlformats.org/drawingml/2006/wordprocessingDrawing" xmlns:w10="urn:schemas-microsoft-com:office:word" xmlns:w="http://schemas.openxmlformats.org/wordprocessingml/2006/main" xmlns:w14="http://schemas.microsoft.com/office/word/2010/wordml" xmlns:w15="http://schemas.microsoft.com/office/word/2012/wordml" xmlns:w16cid="http://schemas.microsoft.com/office/word/2016/wordml/cid" xmlns:w16se="http://schemas.microsoft.com/office/word/2015/wordml/symex" xmlns:wpg="http://schemas.microsoft.com/office/word/2010/wordprocessingGroup" xmlns:wpi="http://schemas.microsoft.com/office/word/2010/wordprocessingInk" xmlns:wne="http://schemas.microsoft.com/office/word/2006/wordml" xmlns:wps="http://schemas.microsoft.com/office/word/2010/wordprocessingShape" mc:Ignorable="w14 w15 w16se w16cid wp14">
+<w:document xmlns:wpc="http://schemas.microsoft.com/office/word/2010/wordprocessingCanvas" xmlns:cx="http://schemas.microsoft.com/office/drawing/2014/chartex" xmlns:mc="http://schemas.openxmlformats.org/markup-compatibility/2006" xmlns:o="urn:schemas-microsoft-com:office:office" xmlns:r="http://schemas.openxmlformats.org/officeDocument/2006/relationships" xmlns:m="http://schemas.openxmlformats.org/officeDocument/2006/math" xmlns:v="urn:schemas-microsoft-com:vml" xmlns:wp14="http://schemas.microsoft.com/office/word/2010/wordprocessingDrawing" xmlns:wp="http://schemas.openxmlformats.org/drawingml/2006/wordprocessingDrawing" xmlns:w10="urn:schemas-microsoft-com:office:word" xmlns:w="http://schemas.openxmlformats.org/wordprocessingml/2006/main" xmlns:w14="http://schemas.microsoft.com/office/word/2010/wordml" xmlns:w15="http://schemas.microsoft.com/office/word/2012/wordml" xmlns:w16se="http://schemas.microsoft.com/office/word/2015/wordml/symex" xmlns:wpg="http://schemas.microsoft.com/office/word/2010/wordprocessingGroup" xmlns:wpi="http://schemas.microsoft.com/office/word/2010/wordprocessingInk" xmlns:wne="http://schemas.microsoft.com/office/word/2006/wordml" xmlns:wps="http://schemas.microsoft.com/office/word/2010/wordprocessingShape" mc:Ignorable="w14 w15 w16se wp14">
   <w:body>
     <w:p>
       <w:pPr>
@@ -440,7 +440,6 @@
         <w:rPr>
           <w:b/>
           <w:noProof/>
-          <w:lang w:val="es-MX"/>
         </w:rPr>
         <w:lastRenderedPageBreak/>
         <w:drawing>
@@ -521,7 +520,6 @@
         <w:rPr>
           <w:b/>
           <w:noProof/>
-          <w:lang w:val="es-MX"/>
         </w:rPr>
         <w:lastRenderedPageBreak/>
         <w:drawing>
@@ -637,7 +635,6 @@
         <w:rPr>
           <w:b/>
           <w:noProof/>
-          <w:lang w:val="es-MX"/>
         </w:rPr>
         <w:lastRenderedPageBreak/>
         <w:drawing>
@@ -700,7 +697,6 @@
         <w:rPr>
           <w:b/>
           <w:noProof/>
-          <w:lang w:val="es-MX"/>
         </w:rPr>
         <w:drawing>
           <wp:inline distT="0" distB="0" distL="0" distR="0" wp14:anchorId="22F09E3E" wp14:editId="5E34251C">
@@ -762,7 +758,6 @@
         <w:rPr>
           <w:b/>
           <w:noProof/>
-          <w:lang w:val="es-MX"/>
         </w:rPr>
         <w:lastRenderedPageBreak/>
         <w:drawing>
@@ -2452,209 +2447,12 @@
         <w:rPr>
           <w:lang w:val="es-MX"/>
         </w:rPr>
-        <w:t>Continuación</w:t>
-      </w:r>
-    </w:p>
-    <w:p>
-      <w:pPr>
-        <w:pStyle w:val="Prrafodelista"/>
-        <w:ind w:left="1080"/>
-        <w:rPr>
-          <w:lang w:val="es-MX"/>
-        </w:rPr>
-      </w:pPr>
-    </w:p>
-    <w:p>
-      <w:pPr>
-        <w:pStyle w:val="Prrafodelista"/>
-        <w:ind w:left="1080"/>
-        <w:rPr>
-          <w:lang w:val="es-MX"/>
-        </w:rPr>
-      </w:pPr>
-      <w:r>
-        <w:rPr>
-          <w:lang w:val="es-MX"/>
-        </w:rPr>
-        <w:t xml:space="preserve">Hola </w:t>
-      </w:r>
-    </w:p>
-    <w:p>
-      <w:pPr>
-        <w:pStyle w:val="Prrafodelista"/>
-        <w:ind w:left="1080"/>
-        <w:rPr>
-          <w:lang w:val="es-MX"/>
-        </w:rPr>
-      </w:pPr>
-      <w:r>
-        <w:rPr>
-          <w:lang w:val="es-MX"/>
-        </w:rPr>
-        <w:t>Prueba</w:t>
-      </w:r>
-    </w:p>
-    <w:p>
-      <w:pPr>
-        <w:pStyle w:val="Prrafodelista"/>
-        <w:ind w:left="1080"/>
-        <w:rPr>
-          <w:lang w:val="es-MX"/>
-        </w:rPr>
-      </w:pPr>
-      <w:r>
-        <w:rPr>
-          <w:lang w:val="es-MX"/>
-        </w:rPr>
-        <w:t>Prueba 2</w:t>
-      </w:r>
-    </w:p>
-    <w:p>
-      <w:pPr>
-        <w:rPr>
-          <w:lang w:val="es-MX"/>
-        </w:rPr>
-      </w:pPr>
-    </w:p>
-    <w:p>
-      <w:pPr>
-        <w:pStyle w:val="Prrafodelista"/>
-        <w:ind w:left="1080"/>
-        <w:rPr>
-          <w:lang w:val="es-MX"/>
-        </w:rPr>
-      </w:pPr>
-    </w:p>
-    <w:p>
-      <w:pPr>
-        <w:pStyle w:val="Prrafodelista"/>
-        <w:ind w:left="1080"/>
-        <w:rPr>
-          <w:lang w:val="es-MX"/>
-        </w:rPr>
-      </w:pPr>
-    </w:p>
-    <w:p>
-      <w:pPr>
-        <w:pStyle w:val="Prrafodelista"/>
-        <w:ind w:left="1080"/>
-        <w:rPr>
-          <w:lang w:val="es-MX"/>
-        </w:rPr>
-      </w:pPr>
-    </w:p>
-    <w:p>
-      <w:pPr>
-        <w:pStyle w:val="Prrafodelista"/>
-        <w:ind w:left="1080"/>
-        <w:rPr>
-          <w:lang w:val="es-MX"/>
-        </w:rPr>
-      </w:pPr>
-    </w:p>
-    <w:p>
-      <w:pPr>
-        <w:pStyle w:val="Prrafodelista"/>
-        <w:numPr>
-          <w:ilvl w:val="0"/>
-          <w:numId w:val="1"/>
-        </w:numPr>
-        <w:rPr>
-          <w:b/>
-          <w:color w:val="FF0000"/>
-          <w:lang w:val="es-MX"/>
-        </w:rPr>
-      </w:pPr>
-      <w:r>
-        <w:rPr>
-          <w:b/>
-          <w:color w:val="FF0000"/>
-          <w:lang w:val="es-MX"/>
-        </w:rPr>
         <w:lastRenderedPageBreak/>
-        <w:t>Arreglos</w:t>
-      </w:r>
-      <w:r>
-        <w:rPr>
-          <w:b/>
-          <w:color w:val="FF0000"/>
-          <w:lang w:val="es-MX"/>
-        </w:rPr>
-        <w:t xml:space="preserve"> Bidimensionales</w:t>
-      </w:r>
-      <w:r>
-        <w:rPr>
-          <w:b/>
-          <w:color w:val="FF0000"/>
-          <w:lang w:val="es-MX"/>
-        </w:rPr>
-        <w:t xml:space="preserve"> - VECTORES</w:t>
-      </w:r>
-      <w:r>
-        <w:rPr>
-          <w:b/>
-          <w:color w:val="FF0000"/>
-          <w:lang w:val="es-MX"/>
-        </w:rPr>
-        <w:t>:</w:t>
-      </w:r>
-    </w:p>
-    <w:p>
-      <w:pPr>
-        <w:pStyle w:val="Prrafodelista"/>
-        <w:numPr>
-          <w:ilvl w:val="0"/>
-          <w:numId w:val="4"/>
-        </w:numPr>
-        <w:rPr>
-          <w:lang w:val="es-MX"/>
-        </w:rPr>
-      </w:pPr>
-      <w:r>
-        <w:rPr>
-          <w:lang w:val="es-MX"/>
-        </w:rPr>
-        <w:t xml:space="preserve">Hacer un algoritmo que </w:t>
-      </w:r>
-      <w:r>
-        <w:rPr>
-          <w:lang w:val="es-CO"/>
-        </w:rPr>
-        <w:t>almacene</w:t>
-      </w:r>
-      <w:r>
-        <w:rPr>
-          <w:lang w:val="es-MX"/>
-        </w:rPr>
-        <w:t xml:space="preserve"> números en una matriz de 5 * 6. Imprimir la suma de los números almacenados en la matriz.</w:t>
-      </w:r>
-    </w:p>
-    <w:p>
-      <w:pPr>
-        <w:pStyle w:val="Prrafodelista"/>
-        <w:ind w:left="1080"/>
-        <w:rPr>
-          <w:lang w:val="es-MX"/>
-        </w:rPr>
-      </w:pPr>
-    </w:p>
-    <w:p>
-      <w:pPr>
-        <w:pStyle w:val="Prrafodelista"/>
-        <w:ind w:left="1080"/>
-        <w:rPr>
-          <w:lang w:val="es-MX"/>
-        </w:rPr>
-      </w:pPr>
-      <w:r>
-        <w:rPr>
-          <w:noProof/>
-        </w:rPr>
         <w:drawing>
-          <wp:inline distT="0" distB="0" distL="0" distR="0" wp14:anchorId="4E164001" wp14:editId="766D75CB">
-            <wp:extent cx="5612130" cy="6997065"/>
+          <wp:inline distT="0" distB="0" distL="0" distR="0" wp14:anchorId="1EEAF059" wp14:editId="5652854A">
+            <wp:extent cx="5612130" cy="8006080"/>
             <wp:effectExtent l="0" t="0" r="7620" b="0"/>
-            <wp:docPr id="23" name="Imagen 23"/>
+            <wp:docPr id="34" name="Imagen 34"/>
             <wp:cNvGraphicFramePr>
               <a:graphicFrameLocks xmlns:a="http://schemas.openxmlformats.org/drawingml/2006/main" noChangeAspect="1"/>
             </wp:cNvGraphicFramePr>
@@ -2674,7 +2472,7 @@
                   <pic:spPr>
                     <a:xfrm>
                       <a:off x="0" y="0"/>
-                      <a:ext cx="5612130" cy="6997065"/>
+                      <a:ext cx="5612130" cy="8006080"/>
                     </a:xfrm>
                     <a:prstGeom prst="rect">
                       <a:avLst/>
@@ -2691,26 +2489,29 @@
       <w:pPr>
         <w:pStyle w:val="Prrafodelista"/>
         <w:ind w:left="1080"/>
-      </w:pPr>
-    </w:p>
-    <w:p>
-      <w:pPr>
-        <w:pStyle w:val="Prrafodelista"/>
-        <w:ind w:left="1080"/>
-        <w:rPr>
-          <w:lang w:val="es-MX"/>
-        </w:rPr>
-      </w:pPr>
-      <w:r>
-        <w:rPr>
-          <w:noProof/>
+        <w:rPr>
+          <w:lang w:val="es-MX"/>
+        </w:rPr>
+      </w:pPr>
+    </w:p>
+    <w:p>
+      <w:pPr>
+        <w:pStyle w:val="Prrafodelista"/>
+        <w:ind w:left="1080"/>
+        <w:rPr>
+          <w:lang w:val="es-MX"/>
+        </w:rPr>
+      </w:pPr>
+      <w:r>
+        <w:rPr>
+          <w:lang w:val="es-MX"/>
         </w:rPr>
         <w:lastRenderedPageBreak/>
         <w:drawing>
-          <wp:inline distT="0" distB="0" distL="0" distR="0" wp14:anchorId="44F6BAB8" wp14:editId="2EFC46F4">
-            <wp:extent cx="5612130" cy="2338070"/>
-            <wp:effectExtent l="0" t="0" r="7620" b="5080"/>
-            <wp:docPr id="19" name="Imagen 19"/>
+          <wp:inline distT="0" distB="0" distL="0" distR="0" wp14:anchorId="2229778A" wp14:editId="171C2911">
+            <wp:extent cx="5612130" cy="3267075"/>
+            <wp:effectExtent l="0" t="0" r="7620" b="9525"/>
+            <wp:docPr id="30" name="Imagen 30"/>
             <wp:cNvGraphicFramePr>
               <a:graphicFrameLocks xmlns:a="http://schemas.openxmlformats.org/drawingml/2006/main" noChangeAspect="1"/>
             </wp:cNvGraphicFramePr>
@@ -2730,7 +2531,7 @@
                   <pic:spPr>
                     <a:xfrm>
                       <a:off x="0" y="0"/>
-                      <a:ext cx="5612130" cy="2338070"/>
+                      <a:ext cx="5612130" cy="3267075"/>
                     </a:xfrm>
                     <a:prstGeom prst="rect">
                       <a:avLst/>
@@ -2751,15 +2552,25 @@
           <w:lang w:val="es-MX"/>
         </w:rPr>
       </w:pPr>
-      <w:r>
-        <w:rPr>
-          <w:noProof/>
-        </w:rPr>
+    </w:p>
+    <w:p>
+      <w:pPr>
+        <w:pStyle w:val="Prrafodelista"/>
+        <w:ind w:left="1080"/>
+        <w:rPr>
+          <w:lang w:val="es-MX"/>
+        </w:rPr>
+      </w:pPr>
+      <w:r>
+        <w:rPr>
+          <w:lang w:val="es-MX"/>
+        </w:rPr>
+        <w:lastRenderedPageBreak/>
         <w:drawing>
-          <wp:inline distT="0" distB="0" distL="0" distR="0" wp14:anchorId="5A8593FA" wp14:editId="67A1BE1D">
-            <wp:extent cx="5612130" cy="2415540"/>
+          <wp:inline distT="0" distB="0" distL="0" distR="0" wp14:anchorId="5AA96722" wp14:editId="6EE8A696">
+            <wp:extent cx="5612130" cy="4930140"/>
             <wp:effectExtent l="0" t="0" r="7620" b="3810"/>
-            <wp:docPr id="22" name="Imagen 22"/>
+            <wp:docPr id="33" name="Imagen 33"/>
             <wp:cNvGraphicFramePr>
               <a:graphicFrameLocks xmlns:a="http://schemas.openxmlformats.org/drawingml/2006/main" noChangeAspect="1"/>
             </wp:cNvGraphicFramePr>
@@ -2779,7 +2590,7 @@
                   <pic:spPr>
                     <a:xfrm>
                       <a:off x="0" y="0"/>
-                      <a:ext cx="5612130" cy="2415540"/>
+                      <a:ext cx="5612130" cy="4930140"/>
                     </a:xfrm>
                     <a:prstGeom prst="rect">
                       <a:avLst/>
@@ -2794,12 +2605,192 @@
     </w:p>
     <w:p>
       <w:pPr>
-        <w:pStyle w:val="Prrafodelista"/>
-        <w:ind w:left="1080"/>
-        <w:rPr>
-          <w:lang w:val="es-MX"/>
-        </w:rPr>
-      </w:pPr>
+        <w:rPr>
+          <w:lang w:val="es-MX"/>
+        </w:rPr>
+      </w:pPr>
+    </w:p>
+    <w:p>
+      <w:pPr>
+        <w:pStyle w:val="Prrafodelista"/>
+        <w:ind w:left="1080"/>
+        <w:rPr>
+          <w:lang w:val="es-MX"/>
+        </w:rPr>
+      </w:pPr>
+    </w:p>
+    <w:p>
+      <w:pPr>
+        <w:pStyle w:val="Prrafodelista"/>
+        <w:ind w:left="1080"/>
+        <w:rPr>
+          <w:lang w:val="es-MX"/>
+        </w:rPr>
+      </w:pPr>
+    </w:p>
+    <w:p>
+      <w:pPr>
+        <w:pStyle w:val="Prrafodelista"/>
+        <w:ind w:left="1080"/>
+        <w:rPr>
+          <w:lang w:val="es-MX"/>
+        </w:rPr>
+      </w:pPr>
+    </w:p>
+    <w:p>
+      <w:pPr>
+        <w:pStyle w:val="Prrafodelista"/>
+        <w:ind w:left="1080"/>
+        <w:rPr>
+          <w:lang w:val="es-MX"/>
+        </w:rPr>
+      </w:pPr>
+    </w:p>
+    <w:p>
+      <w:pPr>
+        <w:pStyle w:val="Prrafodelista"/>
+        <w:ind w:left="1080"/>
+        <w:rPr>
+          <w:lang w:val="es-MX"/>
+        </w:rPr>
+      </w:pPr>
+    </w:p>
+    <w:p>
+      <w:pPr>
+        <w:pStyle w:val="Prrafodelista"/>
+        <w:ind w:left="1080"/>
+        <w:rPr>
+          <w:lang w:val="es-MX"/>
+        </w:rPr>
+      </w:pPr>
+    </w:p>
+    <w:p>
+      <w:pPr>
+        <w:pStyle w:val="Prrafodelista"/>
+        <w:ind w:left="1080"/>
+        <w:rPr>
+          <w:lang w:val="es-MX"/>
+        </w:rPr>
+      </w:pPr>
+    </w:p>
+    <w:p>
+      <w:pPr>
+        <w:pStyle w:val="Prrafodelista"/>
+        <w:ind w:left="1080"/>
+        <w:rPr>
+          <w:lang w:val="es-MX"/>
+        </w:rPr>
+      </w:pPr>
+    </w:p>
+    <w:p>
+      <w:pPr>
+        <w:pStyle w:val="Prrafodelista"/>
+        <w:ind w:left="1080"/>
+        <w:rPr>
+          <w:lang w:val="es-MX"/>
+        </w:rPr>
+      </w:pPr>
+    </w:p>
+    <w:p>
+      <w:pPr>
+        <w:pStyle w:val="Prrafodelista"/>
+        <w:ind w:left="1080"/>
+        <w:rPr>
+          <w:lang w:val="es-MX"/>
+        </w:rPr>
+      </w:pPr>
+    </w:p>
+    <w:p>
+      <w:pPr>
+        <w:pStyle w:val="Prrafodelista"/>
+        <w:ind w:left="1080"/>
+        <w:rPr>
+          <w:lang w:val="es-MX"/>
+        </w:rPr>
+      </w:pPr>
+    </w:p>
+    <w:p>
+      <w:pPr>
+        <w:pStyle w:val="Prrafodelista"/>
+        <w:ind w:left="1080"/>
+        <w:rPr>
+          <w:lang w:val="es-MX"/>
+        </w:rPr>
+      </w:pPr>
+    </w:p>
+    <w:p>
+      <w:pPr>
+        <w:pStyle w:val="Prrafodelista"/>
+        <w:ind w:left="1080"/>
+        <w:rPr>
+          <w:lang w:val="es-MX"/>
+        </w:rPr>
+      </w:pPr>
+    </w:p>
+    <w:p>
+      <w:pPr>
+        <w:pStyle w:val="Prrafodelista"/>
+        <w:ind w:left="1080"/>
+        <w:rPr>
+          <w:lang w:val="es-MX"/>
+        </w:rPr>
+      </w:pPr>
+    </w:p>
+    <w:p>
+      <w:pPr>
+        <w:pStyle w:val="Prrafodelista"/>
+        <w:ind w:left="1080"/>
+        <w:rPr>
+          <w:lang w:val="es-MX"/>
+        </w:rPr>
+      </w:pPr>
+    </w:p>
+    <w:p>
+      <w:pPr>
+        <w:pStyle w:val="Prrafodelista"/>
+        <w:numPr>
+          <w:ilvl w:val="0"/>
+          <w:numId w:val="1"/>
+        </w:numPr>
+        <w:rPr>
+          <w:b/>
+          <w:color w:val="FF0000"/>
+          <w:lang w:val="es-MX"/>
+        </w:rPr>
+      </w:pPr>
+      <w:r>
+        <w:rPr>
+          <w:b/>
+          <w:color w:val="FF0000"/>
+          <w:lang w:val="es-MX"/>
+        </w:rPr>
+        <w:lastRenderedPageBreak/>
+        <w:t>Arreglos</w:t>
+      </w:r>
+      <w:r>
+        <w:rPr>
+          <w:b/>
+          <w:color w:val="FF0000"/>
+          <w:lang w:val="es-MX"/>
+        </w:rPr>
+        <w:t xml:space="preserve"> Bidimensionales</w:t>
+      </w:r>
+      <w:r>
+        <w:rPr>
+          <w:b/>
+          <w:color w:val="FF0000"/>
+          <w:lang w:val="es-MX"/>
+        </w:rPr>
+        <w:t xml:space="preserve"> - VECTORES</w:t>
+      </w:r>
+      <w:r>
+        <w:rPr>
+          <w:b/>
+          <w:color w:val="FF0000"/>
+          <w:lang w:val="es-MX"/>
+        </w:rPr>
+        <w:t>:</w:t>
+      </w:r>
     </w:p>
     <w:p>
       <w:pPr>
@@ -2816,460 +2807,47 @@
         <w:rPr>
           <w:lang w:val="es-MX"/>
         </w:rPr>
-        <w:t xml:space="preserve">Hacer un algoritmo que llene una matriz de 10 * 10 y determine la posición [fila, columna] del número mayor almacenado en la matriz. </w:t>
-      </w:r>
-      <w:r>
-        <w:t xml:space="preserve">Los </w:t>
-      </w:r>
-      <w:proofErr w:type="spellStart"/>
-      <w:r>
-        <w:t>números</w:t>
-      </w:r>
-      <w:proofErr w:type="spellEnd"/>
-      <w:r>
-        <w:t xml:space="preserve"> son </w:t>
-      </w:r>
-      <w:proofErr w:type="spellStart"/>
-      <w:r>
-        <w:t>diferentes</w:t>
-      </w:r>
-      <w:proofErr w:type="spellEnd"/>
-      <w:r>
-        <w:t>.</w:t>
-      </w:r>
-    </w:p>
-    <w:p>
-      <w:pPr>
-        <w:rPr>
-          <w:lang w:val="es-MX"/>
-        </w:rPr>
-      </w:pPr>
-    </w:p>
-    <w:p>
-      <w:pPr>
-        <w:rPr>
-          <w:lang w:val="es-MX"/>
-        </w:rPr>
-      </w:pPr>
-    </w:p>
-    <w:p>
-      <w:pPr>
-        <w:rPr>
-          <w:lang w:val="es-MX"/>
-        </w:rPr>
-      </w:pPr>
-    </w:p>
-    <w:p>
-      <w:pPr>
-        <w:pStyle w:val="Prrafodelista"/>
-        <w:ind w:left="1080"/>
-        <w:rPr>
-          <w:lang w:val="es-MX"/>
-        </w:rPr>
-      </w:pPr>
-    </w:p>
-    <w:p>
-      <w:pPr>
-        <w:pStyle w:val="Prrafodelista"/>
-        <w:numPr>
-          <w:ilvl w:val="0"/>
-          <w:numId w:val="4"/>
-        </w:numPr>
-        <w:rPr>
-          <w:lang w:val="es-MX"/>
-        </w:rPr>
-      </w:pPr>
-      <w:r>
-        <w:t xml:space="preserve">La </w:t>
-      </w:r>
-      <w:proofErr w:type="spellStart"/>
-      <w:r>
-        <w:t>compañía</w:t>
-      </w:r>
-      <w:proofErr w:type="spellEnd"/>
-      <w:r>
-        <w:t xml:space="preserve"> </w:t>
-      </w:r>
-      <w:proofErr w:type="spellStart"/>
-      <w:r>
-        <w:t>manufacturera</w:t>
-      </w:r>
-      <w:proofErr w:type="spellEnd"/>
-      <w:r>
-        <w:t xml:space="preserve"> Monte Real </w:t>
-      </w:r>
-      <w:proofErr w:type="spellStart"/>
-      <w:r>
-        <w:t>fábrica</w:t>
-      </w:r>
-      <w:proofErr w:type="spellEnd"/>
-      <w:r>
-        <w:t xml:space="preserve"> 5 </w:t>
-      </w:r>
-      <w:proofErr w:type="spellStart"/>
-      <w:r>
-        <w:t>artículos</w:t>
-      </w:r>
-      <w:proofErr w:type="spellEnd"/>
-      <w:r>
-        <w:t xml:space="preserve"> </w:t>
-      </w:r>
-      <w:proofErr w:type="spellStart"/>
-      <w:r>
-        <w:t>diferentes</w:t>
-      </w:r>
-      <w:proofErr w:type="spellEnd"/>
-      <w:r>
-        <w:t xml:space="preserve"> y se </w:t>
-      </w:r>
-      <w:proofErr w:type="spellStart"/>
-      <w:r>
-        <w:t>trabajan</w:t>
-      </w:r>
-      <w:proofErr w:type="spellEnd"/>
-      <w:r>
-        <w:t xml:space="preserve"> </w:t>
-      </w:r>
-      <w:proofErr w:type="spellStart"/>
-      <w:r>
-        <w:t>tres</w:t>
-      </w:r>
-      <w:proofErr w:type="spellEnd"/>
-      <w:r>
-        <w:t xml:space="preserve"> </w:t>
-      </w:r>
-      <w:proofErr w:type="spellStart"/>
-      <w:r>
-        <w:t>turnos</w:t>
-      </w:r>
-      <w:proofErr w:type="spellEnd"/>
-      <w:r>
-        <w:t xml:space="preserve"> por </w:t>
-      </w:r>
-      <w:proofErr w:type="spellStart"/>
-      <w:r>
-        <w:t>día</w:t>
-      </w:r>
-      <w:proofErr w:type="spellEnd"/>
-      <w:r>
-        <w:t xml:space="preserve">, la </w:t>
-      </w:r>
-      <w:proofErr w:type="spellStart"/>
-      <w:r>
-        <w:t>compañía</w:t>
-      </w:r>
-      <w:proofErr w:type="spellEnd"/>
-      <w:r>
-        <w:t xml:space="preserve"> </w:t>
-      </w:r>
-      <w:proofErr w:type="spellStart"/>
-      <w:r>
-        <w:t>necesita</w:t>
-      </w:r>
-      <w:proofErr w:type="spellEnd"/>
-      <w:r>
-        <w:t xml:space="preserve"> </w:t>
-      </w:r>
-      <w:proofErr w:type="spellStart"/>
-      <w:r>
-        <w:t>obtener</w:t>
-      </w:r>
-      <w:proofErr w:type="spellEnd"/>
-      <w:r>
-        <w:t xml:space="preserve"> un </w:t>
-      </w:r>
-      <w:proofErr w:type="spellStart"/>
-      <w:r>
-        <w:t>reporte</w:t>
-      </w:r>
-      <w:proofErr w:type="spellEnd"/>
-      <w:r>
-        <w:t xml:space="preserve"> al final del </w:t>
-      </w:r>
-      <w:proofErr w:type="spellStart"/>
-      <w:r>
-        <w:t>día</w:t>
-      </w:r>
-      <w:proofErr w:type="spellEnd"/>
-      <w:r>
-        <w:t xml:space="preserve"> del total de la </w:t>
-      </w:r>
-      <w:proofErr w:type="spellStart"/>
-      <w:r>
-        <w:t>producción</w:t>
-      </w:r>
-      <w:proofErr w:type="spellEnd"/>
-      <w:r>
-        <w:t xml:space="preserve"> por </w:t>
-      </w:r>
-      <w:proofErr w:type="spellStart"/>
-      <w:r>
-        <w:t>artículo</w:t>
-      </w:r>
-      <w:proofErr w:type="spellEnd"/>
-      <w:r>
-        <w:t xml:space="preserve"> y el total de la </w:t>
-      </w:r>
-      <w:proofErr w:type="spellStart"/>
-      <w:r>
-        <w:t>producción</w:t>
-      </w:r>
-      <w:proofErr w:type="spellEnd"/>
-      <w:r>
-        <w:t xml:space="preserve"> por </w:t>
-      </w:r>
-      <w:proofErr w:type="spellStart"/>
-      <w:r>
-        <w:t>turno</w:t>
-      </w:r>
-      <w:proofErr w:type="spellEnd"/>
-      <w:r>
-        <w:t xml:space="preserve">. </w:t>
-      </w:r>
-      <w:proofErr w:type="spellStart"/>
-      <w:r>
-        <w:t>Desarrollar</w:t>
-      </w:r>
-      <w:proofErr w:type="spellEnd"/>
-      <w:r>
-        <w:t xml:space="preserve"> un </w:t>
-      </w:r>
-      <w:proofErr w:type="spellStart"/>
-      <w:r>
-        <w:t>programa</w:t>
-      </w:r>
-      <w:proofErr w:type="spellEnd"/>
-      <w:r>
-        <w:t xml:space="preserve"> que </w:t>
-      </w:r>
-      <w:proofErr w:type="spellStart"/>
-      <w:r>
-        <w:t>pida</w:t>
-      </w:r>
-      <w:proofErr w:type="spellEnd"/>
-      <w:r>
-        <w:t xml:space="preserve"> al </w:t>
-      </w:r>
-      <w:proofErr w:type="spellStart"/>
-      <w:r>
-        <w:t>usuario</w:t>
-      </w:r>
-      <w:proofErr w:type="spellEnd"/>
-      <w:r>
-        <w:t xml:space="preserve"> el </w:t>
-      </w:r>
-      <w:proofErr w:type="spellStart"/>
-      <w:r>
-        <w:t>nombre</w:t>
-      </w:r>
-      <w:proofErr w:type="spellEnd"/>
-      <w:r>
-        <w:t xml:space="preserve"> de </w:t>
-      </w:r>
-      <w:proofErr w:type="spellStart"/>
-      <w:r>
-        <w:t>cada</w:t>
-      </w:r>
-      <w:proofErr w:type="spellEnd"/>
-      <w:r>
-        <w:t xml:space="preserve"> </w:t>
-      </w:r>
-      <w:proofErr w:type="spellStart"/>
-      <w:r>
-        <w:t>artículo</w:t>
-      </w:r>
-      <w:proofErr w:type="spellEnd"/>
-      <w:r>
-        <w:t xml:space="preserve"> y la </w:t>
-      </w:r>
-      <w:proofErr w:type="spellStart"/>
-      <w:r>
-        <w:t>producción</w:t>
-      </w:r>
-      <w:proofErr w:type="spellEnd"/>
-      <w:r>
-        <w:t xml:space="preserve"> que se </w:t>
-      </w:r>
-      <w:proofErr w:type="spellStart"/>
-      <w:r>
-        <w:t>hizo</w:t>
-      </w:r>
-      <w:proofErr w:type="spellEnd"/>
-      <w:r>
-        <w:t xml:space="preserve"> </w:t>
-      </w:r>
-      <w:proofErr w:type="spellStart"/>
-      <w:r>
-        <w:t>en</w:t>
-      </w:r>
-      <w:proofErr w:type="spellEnd"/>
-      <w:r>
-        <w:t xml:space="preserve"> </w:t>
-      </w:r>
-      <w:proofErr w:type="spellStart"/>
-      <w:r>
-        <w:t>cada</w:t>
-      </w:r>
-      <w:proofErr w:type="spellEnd"/>
-      <w:r>
-        <w:t xml:space="preserve"> </w:t>
-      </w:r>
-      <w:proofErr w:type="spellStart"/>
-      <w:r>
-        <w:t>uno</w:t>
-      </w:r>
-      <w:proofErr w:type="spellEnd"/>
-      <w:r>
-        <w:t xml:space="preserve"> de los </w:t>
-      </w:r>
-      <w:proofErr w:type="spellStart"/>
-      <w:r>
-        <w:t>tres</w:t>
-      </w:r>
-      <w:proofErr w:type="spellEnd"/>
-      <w:r>
-        <w:t xml:space="preserve"> </w:t>
-      </w:r>
-      <w:proofErr w:type="spellStart"/>
-      <w:r>
-        <w:t>turnos</w:t>
-      </w:r>
-      <w:proofErr w:type="spellEnd"/>
-      <w:r>
-        <w:t xml:space="preserve"> del </w:t>
-      </w:r>
-      <w:proofErr w:type="spellStart"/>
-      <w:r>
-        <w:t>día</w:t>
-      </w:r>
-      <w:proofErr w:type="spellEnd"/>
-      <w:r>
-        <w:t xml:space="preserve"> y </w:t>
-      </w:r>
-      <w:proofErr w:type="spellStart"/>
-      <w:r>
-        <w:t>genere</w:t>
-      </w:r>
-      <w:proofErr w:type="spellEnd"/>
-      <w:r>
-        <w:t xml:space="preserve"> un </w:t>
-      </w:r>
-      <w:proofErr w:type="spellStart"/>
-      <w:r>
-        <w:t>reporte</w:t>
-      </w:r>
-      <w:proofErr w:type="spellEnd"/>
-      <w:r>
-        <w:t xml:space="preserve"> al final del </w:t>
-      </w:r>
-      <w:proofErr w:type="spellStart"/>
-      <w:r>
-        <w:t>día</w:t>
-      </w:r>
-      <w:proofErr w:type="spellEnd"/>
-      <w:r>
-        <w:t xml:space="preserve"> </w:t>
-      </w:r>
-      <w:proofErr w:type="spellStart"/>
-      <w:r>
-        <w:t>mostrado</w:t>
-      </w:r>
-      <w:proofErr w:type="spellEnd"/>
-      <w:r>
-        <w:t xml:space="preserve"> </w:t>
-      </w:r>
-      <w:proofErr w:type="spellStart"/>
-      <w:r>
-        <w:t>en</w:t>
-      </w:r>
-      <w:proofErr w:type="spellEnd"/>
-      <w:r>
-        <w:t xml:space="preserve"> </w:t>
-      </w:r>
-      <w:proofErr w:type="spellStart"/>
-      <w:r>
-        <w:t>pantalla</w:t>
-      </w:r>
-      <w:proofErr w:type="spellEnd"/>
-      <w:r>
-        <w:t xml:space="preserve"> el total de </w:t>
-      </w:r>
-      <w:proofErr w:type="spellStart"/>
-      <w:r>
-        <w:t>de</w:t>
-      </w:r>
-      <w:proofErr w:type="spellEnd"/>
-      <w:r>
-        <w:t xml:space="preserve"> la </w:t>
-      </w:r>
-      <w:proofErr w:type="spellStart"/>
-      <w:r>
-        <w:t>producción</w:t>
-      </w:r>
-      <w:proofErr w:type="spellEnd"/>
-      <w:r>
-        <w:t xml:space="preserve"> por </w:t>
-      </w:r>
-      <w:proofErr w:type="spellStart"/>
-      <w:r>
-        <w:t>artículo</w:t>
-      </w:r>
-      <w:proofErr w:type="spellEnd"/>
-      <w:r>
-        <w:t xml:space="preserve">, el total de la </w:t>
-      </w:r>
-      <w:proofErr w:type="spellStart"/>
-      <w:r>
-        <w:t>producción</w:t>
-      </w:r>
-      <w:proofErr w:type="spellEnd"/>
-      <w:r>
-        <w:t xml:space="preserve"> por </w:t>
-      </w:r>
-      <w:proofErr w:type="spellStart"/>
-      <w:r>
-        <w:t>turno</w:t>
-      </w:r>
-      <w:proofErr w:type="spellEnd"/>
-      <w:r>
-        <w:t xml:space="preserve"> y el </w:t>
-      </w:r>
-      <w:proofErr w:type="spellStart"/>
-      <w:r>
-        <w:t>artículo</w:t>
-      </w:r>
-      <w:proofErr w:type="spellEnd"/>
-      <w:r>
-        <w:t xml:space="preserve"> con mayor </w:t>
-      </w:r>
-      <w:proofErr w:type="spellStart"/>
-      <w:r>
-        <w:t>producción</w:t>
-      </w:r>
-      <w:proofErr w:type="spellEnd"/>
-      <w:r>
-        <w:t>.</w:t>
-      </w:r>
-    </w:p>
-    <w:p>
-      <w:pPr>
-        <w:pStyle w:val="Prrafodelista"/>
-        <w:ind w:left="1080"/>
-      </w:pPr>
-    </w:p>
-    <w:p>
-      <w:pPr>
-        <w:pStyle w:val="Prrafodelista"/>
-        <w:ind w:left="1080"/>
-        <w:jc w:val="center"/>
-      </w:pPr>
-      <w:r>
-        <w:lastRenderedPageBreak/>
+        <w:t xml:space="preserve">Hacer un algoritmo que </w:t>
+      </w:r>
+      <w:r>
+        <w:rPr>
+          <w:lang w:val="es-CO"/>
+        </w:rPr>
+        <w:t>almacene</w:t>
+      </w:r>
+      <w:r>
+        <w:rPr>
+          <w:lang w:val="es-MX"/>
+        </w:rPr>
+        <w:t xml:space="preserve"> números en una matriz de 5 * 6. Imprimir la suma de los números almacenados en la matriz.</w:t>
+      </w:r>
+    </w:p>
+    <w:p>
+      <w:pPr>
+        <w:pStyle w:val="Prrafodelista"/>
+        <w:ind w:left="1080"/>
+        <w:rPr>
+          <w:lang w:val="es-MX"/>
+        </w:rPr>
+      </w:pPr>
+    </w:p>
+    <w:p>
+      <w:pPr>
+        <w:pStyle w:val="Prrafodelista"/>
+        <w:ind w:left="1080"/>
+        <w:rPr>
+          <w:lang w:val="es-MX"/>
+        </w:rPr>
+      </w:pPr>
+      <w:r>
+        <w:rPr>
+          <w:noProof/>
+        </w:rPr>
         <w:drawing>
-          <wp:inline distT="0" distB="0" distL="0" distR="0" wp14:anchorId="782CA2F7" wp14:editId="6374DDB5">
-            <wp:extent cx="2981741" cy="1200318"/>
-            <wp:effectExtent l="0" t="0" r="0" b="0"/>
-            <wp:docPr id="25" name="Imagen 25"/>
+          <wp:inline distT="0" distB="0" distL="0" distR="0" wp14:anchorId="4E164001" wp14:editId="766D75CB">
+            <wp:extent cx="5612130" cy="6997065"/>
+            <wp:effectExtent l="0" t="0" r="7620" b="0"/>
+            <wp:docPr id="23" name="Imagen 23"/>
             <wp:cNvGraphicFramePr>
               <a:graphicFrameLocks xmlns:a="http://schemas.openxmlformats.org/drawingml/2006/main" noChangeAspect="1"/>
             </wp:cNvGraphicFramePr>
@@ -3289,7 +2867,7 @@
                   <pic:spPr>
                     <a:xfrm>
                       <a:off x="0" y="0"/>
-                      <a:ext cx="2981741" cy="1200318"/>
+                      <a:ext cx="5612130" cy="6997065"/>
                     </a:xfrm>
                     <a:prstGeom prst="rect">
                       <a:avLst/>
@@ -3307,13 +2885,25 @@
         <w:pStyle w:val="Prrafodelista"/>
         <w:ind w:left="1080"/>
       </w:pPr>
-      <w:r>
+    </w:p>
+    <w:p>
+      <w:pPr>
+        <w:pStyle w:val="Prrafodelista"/>
+        <w:ind w:left="1080"/>
+        <w:rPr>
+          <w:lang w:val="es-MX"/>
+        </w:rPr>
+      </w:pPr>
+      <w:r>
+        <w:rPr>
+          <w:noProof/>
+        </w:rPr>
         <w:lastRenderedPageBreak/>
         <w:drawing>
-          <wp:inline distT="0" distB="0" distL="0" distR="0" wp14:anchorId="5BE14BC1" wp14:editId="4FEC20D3">
-            <wp:extent cx="5612130" cy="7266305"/>
-            <wp:effectExtent l="0" t="0" r="7620" b="0"/>
-            <wp:docPr id="32" name="Imagen 32"/>
+          <wp:inline distT="0" distB="0" distL="0" distR="0" wp14:anchorId="44F6BAB8" wp14:editId="2EFC46F4">
+            <wp:extent cx="5612130" cy="2338070"/>
+            <wp:effectExtent l="0" t="0" r="7620" b="5080"/>
+            <wp:docPr id="19" name="Imagen 19"/>
             <wp:cNvGraphicFramePr>
               <a:graphicFrameLocks xmlns:a="http://schemas.openxmlformats.org/drawingml/2006/main" noChangeAspect="1"/>
             </wp:cNvGraphicFramePr>
@@ -3333,7 +2923,7 @@
                   <pic:spPr>
                     <a:xfrm>
                       <a:off x="0" y="0"/>
-                      <a:ext cx="5612130" cy="7266305"/>
+                      <a:ext cx="5612130" cy="2338070"/>
                     </a:xfrm>
                     <a:prstGeom prst="rect">
                       <a:avLst/>
@@ -3345,21 +2935,24 @@
           </wp:inline>
         </w:drawing>
       </w:r>
-      <w:bookmarkStart w:id="0" w:name="_GoBack"/>
-      <w:bookmarkEnd w:id="0"/>
-    </w:p>
-    <w:p>
-      <w:pPr>
-        <w:pStyle w:val="Prrafodelista"/>
-        <w:ind w:left="1080"/>
-      </w:pPr>
-      <w:r>
-        <w:lastRenderedPageBreak/>
+    </w:p>
+    <w:p>
+      <w:pPr>
+        <w:pStyle w:val="Prrafodelista"/>
+        <w:ind w:left="1080"/>
+        <w:rPr>
+          <w:lang w:val="es-MX"/>
+        </w:rPr>
+      </w:pPr>
+      <w:r>
+        <w:rPr>
+          <w:noProof/>
+        </w:rPr>
         <w:drawing>
-          <wp:inline distT="0" distB="0" distL="0" distR="0" wp14:anchorId="2C523CDE" wp14:editId="0FDCD6CF">
-            <wp:extent cx="5612130" cy="1176020"/>
-            <wp:effectExtent l="0" t="0" r="7620" b="5080"/>
-            <wp:docPr id="31" name="Imagen 31"/>
+          <wp:inline distT="0" distB="0" distL="0" distR="0" wp14:anchorId="5A8593FA" wp14:editId="67A1BE1D">
+            <wp:extent cx="5612130" cy="2415540"/>
+            <wp:effectExtent l="0" t="0" r="7620" b="3810"/>
+            <wp:docPr id="22" name="Imagen 22"/>
             <wp:cNvGraphicFramePr>
               <a:graphicFrameLocks xmlns:a="http://schemas.openxmlformats.org/drawingml/2006/main" noChangeAspect="1"/>
             </wp:cNvGraphicFramePr>
@@ -3379,6 +2972,369 @@
                   <pic:spPr>
                     <a:xfrm>
                       <a:off x="0" y="0"/>
+                      <a:ext cx="5612130" cy="2415540"/>
+                    </a:xfrm>
+                    <a:prstGeom prst="rect">
+                      <a:avLst/>
+                    </a:prstGeom>
+                  </pic:spPr>
+                </pic:pic>
+              </a:graphicData>
+            </a:graphic>
+          </wp:inline>
+        </w:drawing>
+      </w:r>
+    </w:p>
+    <w:p>
+      <w:pPr>
+        <w:pStyle w:val="Prrafodelista"/>
+        <w:ind w:left="1080"/>
+        <w:rPr>
+          <w:lang w:val="es-MX"/>
+        </w:rPr>
+      </w:pPr>
+    </w:p>
+    <w:p>
+      <w:pPr>
+        <w:pStyle w:val="Prrafodelista"/>
+        <w:numPr>
+          <w:ilvl w:val="0"/>
+          <w:numId w:val="4"/>
+        </w:numPr>
+        <w:rPr>
+          <w:lang w:val="es-MX"/>
+        </w:rPr>
+      </w:pPr>
+      <w:r>
+        <w:rPr>
+          <w:lang w:val="es-MX"/>
+        </w:rPr>
+        <w:t xml:space="preserve">Hacer un algoritmo que llene una matriz de 10 * 10 y determine la posición [fila, columna] del número mayor almacenado en la matriz. </w:t>
+      </w:r>
+      <w:r>
+        <w:t xml:space="preserve">Los </w:t>
+      </w:r>
+      <w:proofErr w:type="spellStart"/>
+      <w:r>
+        <w:t>números</w:t>
+      </w:r>
+      <w:proofErr w:type="spellEnd"/>
+      <w:r>
+        <w:t xml:space="preserve"> son </w:t>
+      </w:r>
+      <w:proofErr w:type="spellStart"/>
+      <w:r>
+        <w:t>diferentes</w:t>
+      </w:r>
+      <w:proofErr w:type="spellEnd"/>
+      <w:r>
+        <w:t>.</w:t>
+      </w:r>
+    </w:p>
+    <w:p>
+      <w:pPr>
+        <w:pStyle w:val="Prrafodelista"/>
+        <w:ind w:left="1080"/>
+      </w:pPr>
+    </w:p>
+    <w:p>
+      <w:pPr>
+        <w:pStyle w:val="Prrafodelista"/>
+        <w:ind w:left="1080"/>
+        <w:rPr>
+          <w:lang w:val="es-MX"/>
+        </w:rPr>
+      </w:pPr>
+      <w:r>
+        <w:rPr>
+          <w:lang w:val="es-MX"/>
+        </w:rPr>
+        <w:lastRenderedPageBreak/>
+        <w:drawing>
+          <wp:inline distT="0" distB="0" distL="0" distR="0" wp14:anchorId="47129281" wp14:editId="07FA34B0">
+            <wp:extent cx="5612130" cy="4832350"/>
+            <wp:effectExtent l="0" t="0" r="7620" b="6350"/>
+            <wp:docPr id="36" name="Imagen 36"/>
+            <wp:cNvGraphicFramePr>
+              <a:graphicFrameLocks xmlns:a="http://schemas.openxmlformats.org/drawingml/2006/main" noChangeAspect="1"/>
+            </wp:cNvGraphicFramePr>
+            <a:graphic xmlns:a="http://schemas.openxmlformats.org/drawingml/2006/main">
+              <a:graphicData uri="http://schemas.openxmlformats.org/drawingml/2006/picture">
+                <pic:pic xmlns:pic="http://schemas.openxmlformats.org/drawingml/2006/picture">
+                  <pic:nvPicPr>
+                    <pic:cNvPr id="1" name=""/>
+                    <pic:cNvPicPr/>
+                  </pic:nvPicPr>
+                  <pic:blipFill>
+                    <a:blip r:embed="rId36"/>
+                    <a:stretch>
+                      <a:fillRect/>
+                    </a:stretch>
+                  </pic:blipFill>
+                  <pic:spPr>
+                    <a:xfrm>
+                      <a:off x="0" y="0"/>
+                      <a:ext cx="5612130" cy="4832350"/>
+                    </a:xfrm>
+                    <a:prstGeom prst="rect">
+                      <a:avLst/>
+                    </a:prstGeom>
+                  </pic:spPr>
+                </pic:pic>
+              </a:graphicData>
+            </a:graphic>
+          </wp:inline>
+        </w:drawing>
+      </w:r>
+    </w:p>
+    <w:p>
+      <w:pPr>
+        <w:pStyle w:val="Prrafodelista"/>
+        <w:ind w:left="1080"/>
+      </w:pPr>
+    </w:p>
+    <w:p>
+      <w:pPr>
+        <w:pStyle w:val="Prrafodelista"/>
+        <w:ind w:left="1080"/>
+        <w:rPr>
+          <w:lang w:val="es-MX"/>
+        </w:rPr>
+      </w:pPr>
+    </w:p>
+    <w:p>
+      <w:pPr>
+        <w:pStyle w:val="Prrafodelista"/>
+        <w:ind w:left="1080"/>
+      </w:pPr>
+    </w:p>
+    <w:p>
+      <w:pPr>
+        <w:pStyle w:val="Prrafodelista"/>
+        <w:ind w:left="1080"/>
+        <w:rPr>
+          <w:lang w:val="es-MX"/>
+        </w:rPr>
+      </w:pPr>
+      <w:r>
+        <w:rPr>
+          <w:lang w:val="es-MX"/>
+        </w:rPr>
+        <w:drawing>
+          <wp:inline distT="0" distB="0" distL="0" distR="0" wp14:anchorId="3E391287" wp14:editId="335F6878">
+            <wp:extent cx="5612130" cy="2714625"/>
+            <wp:effectExtent l="0" t="0" r="7620" b="9525"/>
+            <wp:docPr id="35" name="Imagen 35"/>
+            <wp:cNvGraphicFramePr>
+              <a:graphicFrameLocks xmlns:a="http://schemas.openxmlformats.org/drawingml/2006/main" noChangeAspect="1"/>
+            </wp:cNvGraphicFramePr>
+            <a:graphic xmlns:a="http://schemas.openxmlformats.org/drawingml/2006/main">
+              <a:graphicData uri="http://schemas.openxmlformats.org/drawingml/2006/picture">
+                <pic:pic xmlns:pic="http://schemas.openxmlformats.org/drawingml/2006/picture">
+                  <pic:nvPicPr>
+                    <pic:cNvPr id="1" name=""/>
+                    <pic:cNvPicPr/>
+                  </pic:nvPicPr>
+                  <pic:blipFill>
+                    <a:blip r:embed="rId37"/>
+                    <a:stretch>
+                      <a:fillRect/>
+                    </a:stretch>
+                  </pic:blipFill>
+                  <pic:spPr>
+                    <a:xfrm>
+                      <a:off x="0" y="0"/>
+                      <a:ext cx="5612130" cy="2714625"/>
+                    </a:xfrm>
+                    <a:prstGeom prst="rect">
+                      <a:avLst/>
+                    </a:prstGeom>
+                  </pic:spPr>
+                </pic:pic>
+              </a:graphicData>
+            </a:graphic>
+          </wp:inline>
+        </w:drawing>
+      </w:r>
+    </w:p>
+    <w:p>
+      <w:pPr>
+        <w:pStyle w:val="Prrafodelista"/>
+        <w:numPr>
+          <w:ilvl w:val="0"/>
+          <w:numId w:val="4"/>
+        </w:numPr>
+        <w:rPr>
+          <w:lang w:val="es-MX"/>
+        </w:rPr>
+      </w:pPr>
+      <w:r>
+        <w:rPr>
+          <w:lang w:val="es-MX"/>
+        </w:rPr>
+        <w:lastRenderedPageBreak/>
+        <w:t>La com</w:t>
+      </w:r>
+      <w:bookmarkStart w:id="0" w:name="_GoBack"/>
+      <w:bookmarkEnd w:id="0"/>
+      <w:r>
+        <w:rPr>
+          <w:lang w:val="es-MX"/>
+        </w:rPr>
+        <w:t xml:space="preserve">pañía manufacturera Monte Real fábrica 5 artículos diferentes y se trabajan tres turnos por día, la compañía necesita obtener un reporte al final del día del total de la producción por artículo y el total de la producción por turno. Desarrollar un programa que pida al usuario el nombre de cada artículo y la producción que se hizo en cada uno de los tres turnos del día y genere un reporte al final del día mostrado en pantalla el total de </w:t>
+      </w:r>
+      <w:proofErr w:type="spellStart"/>
+      <w:r>
+        <w:rPr>
+          <w:lang w:val="es-MX"/>
+        </w:rPr>
+        <w:t>de</w:t>
+      </w:r>
+      <w:proofErr w:type="spellEnd"/>
+      <w:r>
+        <w:rPr>
+          <w:lang w:val="es-MX"/>
+        </w:rPr>
+        <w:t xml:space="preserve"> la producción por artículo, el total de la producción por turno y el artículo con mayor producción.</w:t>
+      </w:r>
+    </w:p>
+    <w:p>
+      <w:pPr>
+        <w:pStyle w:val="Prrafodelista"/>
+        <w:ind w:left="1080"/>
+        <w:rPr>
+          <w:lang w:val="es-MX"/>
+        </w:rPr>
+      </w:pPr>
+    </w:p>
+    <w:p>
+      <w:pPr>
+        <w:pStyle w:val="Prrafodelista"/>
+        <w:ind w:left="1080"/>
+        <w:jc w:val="center"/>
+      </w:pPr>
+      <w:r>
+        <w:rPr>
+          <w:noProof/>
+        </w:rPr>
+        <w:drawing>
+          <wp:inline distT="0" distB="0" distL="0" distR="0" wp14:anchorId="782CA2F7" wp14:editId="6374DDB5">
+            <wp:extent cx="2981741" cy="1200318"/>
+            <wp:effectExtent l="0" t="0" r="0" b="0"/>
+            <wp:docPr id="25" name="Imagen 25"/>
+            <wp:cNvGraphicFramePr>
+              <a:graphicFrameLocks xmlns:a="http://schemas.openxmlformats.org/drawingml/2006/main" noChangeAspect="1"/>
+            </wp:cNvGraphicFramePr>
+            <a:graphic xmlns:a="http://schemas.openxmlformats.org/drawingml/2006/main">
+              <a:graphicData uri="http://schemas.openxmlformats.org/drawingml/2006/picture">
+                <pic:pic xmlns:pic="http://schemas.openxmlformats.org/drawingml/2006/picture">
+                  <pic:nvPicPr>
+                    <pic:cNvPr id="1" name=""/>
+                    <pic:cNvPicPr/>
+                  </pic:nvPicPr>
+                  <pic:blipFill>
+                    <a:blip r:embed="rId38"/>
+                    <a:stretch>
+                      <a:fillRect/>
+                    </a:stretch>
+                  </pic:blipFill>
+                  <pic:spPr>
+                    <a:xfrm>
+                      <a:off x="0" y="0"/>
+                      <a:ext cx="2981741" cy="1200318"/>
+                    </a:xfrm>
+                    <a:prstGeom prst="rect">
+                      <a:avLst/>
+                    </a:prstGeom>
+                  </pic:spPr>
+                </pic:pic>
+              </a:graphicData>
+            </a:graphic>
+          </wp:inline>
+        </w:drawing>
+      </w:r>
+    </w:p>
+    <w:p>
+      <w:pPr>
+        <w:pStyle w:val="Prrafodelista"/>
+        <w:ind w:left="1080"/>
+      </w:pPr>
+      <w:r>
+        <w:rPr>
+          <w:noProof/>
+        </w:rPr>
+        <w:lastRenderedPageBreak/>
+        <w:drawing>
+          <wp:inline distT="0" distB="0" distL="0" distR="0" wp14:anchorId="5BE14BC1" wp14:editId="4FEC20D3">
+            <wp:extent cx="5612130" cy="7266305"/>
+            <wp:effectExtent l="0" t="0" r="7620" b="0"/>
+            <wp:docPr id="32" name="Imagen 32"/>
+            <wp:cNvGraphicFramePr>
+              <a:graphicFrameLocks xmlns:a="http://schemas.openxmlformats.org/drawingml/2006/main" noChangeAspect="1"/>
+            </wp:cNvGraphicFramePr>
+            <a:graphic xmlns:a="http://schemas.openxmlformats.org/drawingml/2006/main">
+              <a:graphicData uri="http://schemas.openxmlformats.org/drawingml/2006/picture">
+                <pic:pic xmlns:pic="http://schemas.openxmlformats.org/drawingml/2006/picture">
+                  <pic:nvPicPr>
+                    <pic:cNvPr id="1" name=""/>
+                    <pic:cNvPicPr/>
+                  </pic:nvPicPr>
+                  <pic:blipFill>
+                    <a:blip r:embed="rId39"/>
+                    <a:stretch>
+                      <a:fillRect/>
+                    </a:stretch>
+                  </pic:blipFill>
+                  <pic:spPr>
+                    <a:xfrm>
+                      <a:off x="0" y="0"/>
+                      <a:ext cx="5612130" cy="7266305"/>
+                    </a:xfrm>
+                    <a:prstGeom prst="rect">
+                      <a:avLst/>
+                    </a:prstGeom>
+                  </pic:spPr>
+                </pic:pic>
+              </a:graphicData>
+            </a:graphic>
+          </wp:inline>
+        </w:drawing>
+      </w:r>
+    </w:p>
+    <w:p>
+      <w:pPr>
+        <w:pStyle w:val="Prrafodelista"/>
+        <w:ind w:left="1080"/>
+      </w:pPr>
+      <w:r>
+        <w:rPr>
+          <w:noProof/>
+        </w:rPr>
+        <w:lastRenderedPageBreak/>
+        <w:drawing>
+          <wp:inline distT="0" distB="0" distL="0" distR="0" wp14:anchorId="2C523CDE" wp14:editId="0FDCD6CF">
+            <wp:extent cx="5612130" cy="1176020"/>
+            <wp:effectExtent l="0" t="0" r="7620" b="5080"/>
+            <wp:docPr id="31" name="Imagen 31"/>
+            <wp:cNvGraphicFramePr>
+              <a:graphicFrameLocks xmlns:a="http://schemas.openxmlformats.org/drawingml/2006/main" noChangeAspect="1"/>
+            </wp:cNvGraphicFramePr>
+            <a:graphic xmlns:a="http://schemas.openxmlformats.org/drawingml/2006/main">
+              <a:graphicData uri="http://schemas.openxmlformats.org/drawingml/2006/picture">
+                <pic:pic xmlns:pic="http://schemas.openxmlformats.org/drawingml/2006/picture">
+                  <pic:nvPicPr>
+                    <pic:cNvPr id="1" name=""/>
+                    <pic:cNvPicPr/>
+                  </pic:nvPicPr>
+                  <pic:blipFill>
+                    <a:blip r:embed="rId40"/>
+                    <a:stretch>
+                      <a:fillRect/>
+                    </a:stretch>
+                  </pic:blipFill>
+                  <pic:spPr>
+                    <a:xfrm>
+                      <a:off x="0" y="0"/>
                       <a:ext cx="5612130" cy="1176020"/>
                     </a:xfrm>
                     <a:prstGeom prst="rect">
@@ -3682,7 +3638,7 @@
 </file>
 
 <file path=word/numbering.xml><?xml version="1.0" encoding="utf-8"?>
-<w:numbering xmlns:wpc="http://schemas.microsoft.com/office/word/2010/wordprocessingCanvas" xmlns:cx="http://schemas.microsoft.com/office/drawing/2014/chartex" xmlns:cx1="http://schemas.microsoft.com/office/drawing/2015/9/8/chartex" xmlns:cx2="http://schemas.microsoft.com/office/drawing/2015/10/21/chartex" xmlns:cx3="http://schemas.microsoft.com/office/drawing/2016/5/9/chartex" xmlns:cx4="http://schemas.microsoft.com/office/drawing/2016/5/10/chartex" xmlns:cx5="http://schemas.microsoft.com/office/drawing/2016/5/11/chartex" xmlns:cx6="http://schemas.microsoft.com/office/drawing/2016/5/12/chartex" xmlns:cx7="http://schemas.microsoft.com/office/drawing/2016/5/13/chartex" xmlns:cx8="http://schemas.microsoft.com/office/drawing/2016/5/14/chartex" xmlns:mc="http://schemas.openxmlformats.org/markup-compatibility/2006" xmlns:aink="http://schemas.microsoft.com/office/drawing/2016/ink" xmlns:am3d="http://schemas.microsoft.com/office/drawing/2017/model3d" xmlns:o="urn:schemas-microsoft-com:office:office" xmlns:r="http://schemas.openxmlformats.org/officeDocument/2006/relationships" xmlns:m="http://schemas.openxmlformats.org/officeDocument/2006/math" xmlns:v="urn:schemas-microsoft-com:vml" xmlns:wp14="http://schemas.microsoft.com/office/word/2010/wordprocessingDrawing" xmlns:wp="http://schemas.openxmlformats.org/drawingml/2006/wordprocessingDrawing" xmlns:w10="urn:schemas-microsoft-com:office:word" xmlns:w="http://schemas.openxmlformats.org/wordprocessingml/2006/main" xmlns:w14="http://schemas.microsoft.com/office/word/2010/wordml" xmlns:w15="http://schemas.microsoft.com/office/word/2012/wordml" xmlns:w16cid="http://schemas.microsoft.com/office/word/2016/wordml/cid" xmlns:w16se="http://schemas.microsoft.com/office/word/2015/wordml/symex" xmlns:wpg="http://schemas.microsoft.com/office/word/2010/wordprocessingGroup" xmlns:wpi="http://schemas.microsoft.com/office/word/2010/wordprocessingInk" xmlns:wne="http://schemas.microsoft.com/office/word/2006/wordml" xmlns:wps="http://schemas.microsoft.com/office/word/2010/wordprocessingShape" mc:Ignorable="w14 w15 w16se w16cid wp14">
+<w:numbering xmlns:wpc="http://schemas.microsoft.com/office/word/2010/wordprocessingCanvas" xmlns:cx="http://schemas.microsoft.com/office/drawing/2014/chartex" xmlns:mc="http://schemas.openxmlformats.org/markup-compatibility/2006" xmlns:o="urn:schemas-microsoft-com:office:office" xmlns:r="http://schemas.openxmlformats.org/officeDocument/2006/relationships" xmlns:m="http://schemas.openxmlformats.org/officeDocument/2006/math" xmlns:v="urn:schemas-microsoft-com:vml" xmlns:wp14="http://schemas.microsoft.com/office/word/2010/wordprocessingDrawing" xmlns:wp="http://schemas.openxmlformats.org/drawingml/2006/wordprocessingDrawing" xmlns:w10="urn:schemas-microsoft-com:office:word" xmlns:w="http://schemas.openxmlformats.org/wordprocessingml/2006/main" xmlns:w14="http://schemas.microsoft.com/office/word/2010/wordml" xmlns:w15="http://schemas.microsoft.com/office/word/2012/wordml" xmlns:w16se="http://schemas.microsoft.com/office/word/2015/wordml/symex" xmlns:wpg="http://schemas.microsoft.com/office/word/2010/wordprocessingGroup" xmlns:wpi="http://schemas.microsoft.com/office/word/2010/wordprocessingInk" xmlns:wne="http://schemas.microsoft.com/office/word/2006/wordml" xmlns:wps="http://schemas.microsoft.com/office/word/2010/wordprocessingShape" mc:Ignorable="w14 w15 w16se wp14">
   <w:abstractNum w:abstractNumId="0" w15:restartNumberingAfterBreak="0">
     <w:nsid w:val="20D07C87"/>
     <w:multiLevelType w:val="hybridMultilevel"/>
@@ -4055,7 +4011,7 @@
 </file>
 
 <file path=word/styles.xml><?xml version="1.0" encoding="utf-8"?>
-<w:styles xmlns:mc="http://schemas.openxmlformats.org/markup-compatibility/2006" xmlns:r="http://schemas.openxmlformats.org/officeDocument/2006/relationships" xmlns:w="http://schemas.openxmlformats.org/wordprocessingml/2006/main" xmlns:w14="http://schemas.microsoft.com/office/word/2010/wordml" xmlns:w15="http://schemas.microsoft.com/office/word/2012/wordml" xmlns:w16cid="http://schemas.microsoft.com/office/word/2016/wordml/cid" xmlns:w16se="http://schemas.microsoft.com/office/word/2015/wordml/symex" mc:Ignorable="w14 w15 w16se w16cid">
+<w:styles xmlns:mc="http://schemas.openxmlformats.org/markup-compatibility/2006" xmlns:r="http://schemas.openxmlformats.org/officeDocument/2006/relationships" xmlns:w="http://schemas.openxmlformats.org/wordprocessingml/2006/main" xmlns:w14="http://schemas.microsoft.com/office/word/2010/wordml" xmlns:w15="http://schemas.microsoft.com/office/word/2012/wordml" xmlns:w16se="http://schemas.microsoft.com/office/word/2015/wordml/symex" mc:Ignorable="w14 w15 w16se">
   <w:docDefaults>
     <w:rPrDefault>
       <w:rPr>
@@ -4071,7 +4027,7 @@
       </w:pPr>
     </w:pPrDefault>
   </w:docDefaults>
-  <w:latentStyles w:defLockedState="0" w:defUIPriority="99" w:defSemiHidden="0" w:defUnhideWhenUsed="0" w:defQFormat="0" w:count="376">
+  <w:latentStyles w:defLockedState="0" w:defUIPriority="99" w:defSemiHidden="0" w:defUnhideWhenUsed="0" w:defQFormat="0" w:count="371">
     <w:lsdException w:name="Normal" w:uiPriority="0" w:qFormat="1"/>
     <w:lsdException w:name="heading 1" w:uiPriority="9" w:qFormat="1"/>
     <w:lsdException w:name="heading 2" w:semiHidden="1" w:uiPriority="9" w:unhideWhenUsed="1" w:qFormat="1"/>
@@ -4177,6 +4133,7 @@
     <w:lsdException w:name="HTML Sample" w:semiHidden="1" w:unhideWhenUsed="1"/>
     <w:lsdException w:name="HTML Typewriter" w:semiHidden="1" w:unhideWhenUsed="1"/>
     <w:lsdException w:name="HTML Variable" w:semiHidden="1" w:unhideWhenUsed="1"/>
+    <w:lsdException w:name="Normal Table" w:semiHidden="1" w:unhideWhenUsed="1"/>
     <w:lsdException w:name="annotation subject" w:semiHidden="1" w:unhideWhenUsed="1"/>
     <w:lsdException w:name="No List" w:semiHidden="1" w:unhideWhenUsed="1"/>
     <w:lsdException w:name="Outline List 1" w:semiHidden="1" w:unhideWhenUsed="1"/>
@@ -4219,8 +4176,11 @@
     <w:lsdException w:name="Table Contemporary" w:semiHidden="1" w:unhideWhenUsed="1"/>
     <w:lsdException w:name="Table Elegant" w:semiHidden="1" w:unhideWhenUsed="1"/>
     <w:lsdException w:name="Table Professional" w:semiHidden="1" w:unhideWhenUsed="1"/>
+    <w:lsdException w:name="Table Subtle 1" w:semiHidden="1" w:unhideWhenUsed="1"/>
     <w:lsdException w:name="Table Subtle 2" w:semiHidden="1" w:unhideWhenUsed="1"/>
     <w:lsdException w:name="Table Web 1" w:semiHidden="1" w:unhideWhenUsed="1"/>
+    <w:lsdException w:name="Table Web 2" w:semiHidden="1" w:unhideWhenUsed="1"/>
+    <w:lsdException w:name="Table Web 3" w:semiHidden="1" w:unhideWhenUsed="1"/>
     <w:lsdException w:name="Balloon Text" w:semiHidden="1" w:unhideWhenUsed="1"/>
     <w:lsdException w:name="Table Grid" w:uiPriority="39"/>
     <w:lsdException w:name="Table Theme" w:semiHidden="1" w:unhideWhenUsed="1"/>
@@ -4439,11 +4399,6 @@
     <w:lsdException w:name="List Table 5 Dark Accent 6" w:uiPriority="50"/>
     <w:lsdException w:name="List Table 6 Colorful Accent 6" w:uiPriority="51"/>
     <w:lsdException w:name="List Table 7 Colorful Accent 6" w:uiPriority="52"/>
-    <w:lsdException w:name="Mention" w:semiHidden="1" w:unhideWhenUsed="1"/>
-    <w:lsdException w:name="Smart Hyperlink" w:semiHidden="1" w:unhideWhenUsed="1"/>
-    <w:lsdException w:name="Hashtag" w:semiHidden="1" w:unhideWhenUsed="1"/>
-    <w:lsdException w:name="Unresolved Mention" w:semiHidden="1" w:unhideWhenUsed="1"/>
-    <w:lsdException w:name="Smart Link" w:semiHidden="1" w:unhideWhenUsed="1"/>
   </w:latentStyles>
   <w:style w:type="paragraph" w:default="1" w:styleId="Normal">
     <w:name w:val="Normal"/>

</xml_diff>